<commit_message>
edit file coutner hit
</commit_message>
<xml_diff>
--- a/surap pengajuan/Surat Pengajuan Sensor Counter Hit.docx
+++ b/surap pengajuan/Surat Pengajuan Sensor Counter Hit.docx
@@ -63,7 +63,7 @@
             </w:r>
             <w:r>
               <w:rPr>
-                <w:rFonts w:ascii="Arial Narrow" w:hAnsi="Arial Narrow" w:cs="Arial Narrow"/>
+                <w:rFonts w:ascii="Arial Narrow" w:hAnsi="Arial Narrow" w:eastAsia="Arial Narrow" w:cs="Arial Narrow"/>
               </w:rPr>
             </w:r>
           </w:p>
@@ -100,7 +100,7 @@
             </w:r>
             <w:r>
               <w:rPr>
-                <w:rFonts w:ascii="Arial Narrow" w:hAnsi="Arial Narrow" w:cs="Arial Narrow"/>
+                <w:rFonts w:ascii="Arial Narrow" w:hAnsi="Arial Narrow" w:eastAsia="Arial Narrow" w:cs="Arial Narrow"/>
               </w:rPr>
             </w:r>
           </w:p>
@@ -159,7 +159,7 @@
             </w:r>
             <w:r>
               <w:rPr>
-                <w:rFonts w:ascii="Arial Narrow" w:hAnsi="Arial Narrow" w:cs="Arial Narrow"/>
+                <w:rFonts w:ascii="Arial Narrow" w:hAnsi="Arial Narrow" w:eastAsia="Arial Narrow" w:cs="Arial Narrow"/>
                 <w:sz w:val="22"/>
                 <w:szCs w:val="22"/>
               </w:rPr>
@@ -198,7 +198,7 @@
             </w:r>
             <w:r>
               <w:rPr>
-                <w:rFonts w:ascii="Arial Narrow" w:hAnsi="Arial Narrow" w:cs="Arial Narrow"/>
+                <w:rFonts w:ascii="Arial Narrow" w:hAnsi="Arial Narrow" w:eastAsia="Arial Narrow" w:cs="Arial Narrow"/>
               </w:rPr>
             </w:r>
           </w:p>
@@ -235,7 +235,7 @@
             </w:r>
             <w:r>
               <w:rPr>
-                <w:rFonts w:ascii="Arial Narrow" w:hAnsi="Arial Narrow" w:cs="Arial Narrow"/>
+                <w:rFonts w:ascii="Arial Narrow" w:hAnsi="Arial Narrow" w:eastAsia="Arial Narrow" w:cs="Arial Narrow"/>
               </w:rPr>
             </w:r>
           </w:p>
@@ -279,7 +279,7 @@
             </w:r>
             <w:r>
               <w:rPr>
-                <w:rFonts w:ascii="Arial Narrow" w:hAnsi="Arial Narrow" w:cs="Arial Narrow"/>
+                <w:rFonts w:ascii="Arial Narrow" w:hAnsi="Arial Narrow" w:eastAsia="Arial Narrow" w:cs="Arial Narrow"/>
               </w:rPr>
             </w:r>
           </w:p>
@@ -321,7 +321,7 @@
             </w:r>
             <w:r>
               <w:rPr>
-                <w:rFonts w:ascii="Arial Narrow" w:hAnsi="Arial Narrow" w:cs="Arial Narrow"/>
+                <w:rFonts w:ascii="Arial Narrow" w:hAnsi="Arial Narrow" w:eastAsia="Arial Narrow" w:cs="Arial Narrow"/>
               </w:rPr>
             </w:r>
           </w:p>
@@ -358,7 +358,7 @@
             </w:r>
             <w:r>
               <w:rPr>
-                <w:rFonts w:ascii="Arial Narrow" w:hAnsi="Arial Narrow" w:cs="Arial Narrow"/>
+                <w:rFonts w:ascii="Arial Narrow" w:hAnsi="Arial Narrow" w:eastAsia="Arial Narrow" w:cs="Arial Narrow"/>
               </w:rPr>
             </w:r>
           </w:p>
@@ -395,7 +395,7 @@
             </w:r>
             <w:r>
               <w:rPr>
-                <w:rFonts w:ascii="Arial Narrow" w:hAnsi="Arial Narrow" w:cs="Arial Narrow"/>
+                <w:rFonts w:ascii="Arial Narrow" w:hAnsi="Arial Narrow" w:eastAsia="Arial Narrow" w:cs="Arial Narrow"/>
               </w:rPr>
             </w:r>
           </w:p>
@@ -432,7 +432,7 @@
             </w:r>
             <w:r>
               <w:rPr>
-                <w:rFonts w:ascii="Arial Narrow" w:hAnsi="Arial Narrow" w:cs="Arial Narrow"/>
+                <w:rFonts w:ascii="Arial Narrow" w:hAnsi="Arial Narrow" w:eastAsia="Arial Narrow" w:cs="Arial Narrow"/>
               </w:rPr>
             </w:r>
           </w:p>
@@ -469,7 +469,7 @@
             </w:r>
             <w:r>
               <w:rPr>
-                <w:rFonts w:ascii="Arial Narrow" w:hAnsi="Arial Narrow" w:cs="Arial Narrow"/>
+                <w:rFonts w:ascii="Arial Narrow" w:hAnsi="Arial Narrow" w:eastAsia="Arial Narrow" w:cs="Arial Narrow"/>
               </w:rPr>
             </w:r>
           </w:p>
@@ -522,7 +522,7 @@
             </w:r>
             <w:r>
               <w:rPr>
-                <w:rFonts w:ascii="Arial Narrow" w:hAnsi="Arial Narrow" w:cs="Arial Narrow"/>
+                <w:rFonts w:ascii="Arial Narrow" w:hAnsi="Arial Narrow" w:eastAsia="Arial Narrow" w:cs="Arial Narrow"/>
               </w:rPr>
             </w:r>
           </w:p>
@@ -557,7 +557,7 @@
       </w:r>
       <w:r>
         <w:rPr>
-          <w:rFonts w:ascii="Arial Narrow" w:hAnsi="Arial Narrow" w:cs="Arial Narrow"/>
+          <w:rFonts w:ascii="Arial Narrow" w:hAnsi="Arial Narrow" w:eastAsia="Arial Narrow" w:cs="Arial Narrow"/>
           <w:sz w:val="18"/>
           <w:szCs w:val="18"/>
         </w:rPr>
@@ -595,12 +595,11 @@
         <w:rPr>
           <w:rFonts w:ascii="Arial Narrow" w:hAnsi="Arial Narrow" w:eastAsia="Arial Narrow" w:cs="Arial Narrow"/>
           <w:i/>
-          <w:lang w:val="id-ID"/>
         </w:rPr>
       </w:r>
       <w:r>
         <w:rPr>
-          <w:rFonts w:ascii="Arial Narrow" w:hAnsi="Arial Narrow" w:cs="Arial Narrow"/>
+          <w:rFonts w:ascii="Arial Narrow" w:hAnsi="Arial Narrow" w:eastAsia="Arial Narrow" w:cs="Arial Narrow"/>
           <w:i/>
         </w:rPr>
       </w:r>
@@ -630,12 +629,11 @@
           <w:rFonts w:ascii="Arial Narrow" w:hAnsi="Arial Narrow" w:eastAsia="Arial Narrow" w:cs="Arial Narrow"/>
           <w:sz w:val="22"/>
           <w:szCs w:val="22"/>
-          <w:lang w:val="id-ID"/>
         </w:rPr>
       </w:r>
       <w:r>
         <w:rPr>
-          <w:rFonts w:ascii="Arial Narrow" w:hAnsi="Arial Narrow" w:cs="Arial Narrow"/>
+          <w:rFonts w:ascii="Arial Narrow" w:hAnsi="Arial Narrow" w:eastAsia="Arial Narrow" w:cs="Arial Narrow"/>
           <w:sz w:val="22"/>
           <w:szCs w:val="22"/>
         </w:rPr>
@@ -673,12 +671,11 @@
           <w:b/>
           <w:sz w:val="22"/>
           <w:szCs w:val="22"/>
-          <w:lang w:val="id-ID"/>
         </w:rPr>
       </w:r>
       <w:r>
         <w:rPr>
-          <w:rFonts w:ascii="Arial Narrow" w:hAnsi="Arial Narrow" w:cs="Arial Narrow"/>
+          <w:rFonts w:ascii="Arial Narrow" w:hAnsi="Arial Narrow" w:eastAsia="Arial Narrow" w:cs="Arial Narrow"/>
           <w:b/>
           <w:sz w:val="22"/>
           <w:szCs w:val="22"/>
@@ -705,19 +702,18 @@
           <w:szCs w:val="22"/>
           <w:lang w:val="id-ID"/>
         </w:rPr>
-        <w:t xml:space="preserve">S</w:t>
+        <w:t xml:space="preserve">Sehubungan dengan adanya rencana penambahan Alat Sensor Counter Otomatis Produk Jadi di Produksi Kerupuk, departermen IT mengajukan komponen alat sensor yang dibutuhkan.</w:t>
       </w:r>
       <w:r>
         <w:rPr>
           <w:rFonts w:ascii="Arial Narrow" w:hAnsi="Arial Narrow" w:eastAsia="Arial Narrow" w:cs="Arial Narrow"/>
           <w:sz w:val="22"/>
           <w:szCs w:val="22"/>
-          <w:lang w:val="id-ID"/>
         </w:rPr>
       </w:r>
       <w:r>
         <w:rPr>
-          <w:rFonts w:ascii="Arial Narrow" w:hAnsi="Arial Narrow" w:cs="Arial Narrow"/>
+          <w:rFonts w:ascii="Arial Narrow" w:hAnsi="Arial Narrow" w:eastAsia="Arial Narrow" w:cs="Arial Narrow"/>
           <w:sz w:val="22"/>
           <w:szCs w:val="22"/>
         </w:rPr>
@@ -748,12 +744,11 @@
           <w:rFonts w:ascii="Arial Narrow" w:hAnsi="Arial Narrow" w:eastAsia="Arial Narrow" w:cs="Arial Narrow"/>
           <w:sz w:val="22"/>
           <w:szCs w:val="22"/>
-          <w:lang w:val="id-ID"/>
         </w:rPr>
       </w:r>
       <w:r>
         <w:rPr>
-          <w:rFonts w:ascii="Arial Narrow" w:hAnsi="Arial Narrow" w:cs="Arial Narrow"/>
+          <w:rFonts w:ascii="Arial Narrow" w:hAnsi="Arial Narrow" w:eastAsia="Arial Narrow" w:cs="Arial Narrow"/>
           <w:sz w:val="22"/>
           <w:szCs w:val="22"/>
         </w:rPr>
@@ -791,12 +786,11 @@
           <w:b/>
           <w:sz w:val="22"/>
           <w:szCs w:val="22"/>
-          <w:lang w:val="id-ID"/>
         </w:rPr>
       </w:r>
       <w:r>
         <w:rPr>
-          <w:rFonts w:ascii="Arial Narrow" w:hAnsi="Arial Narrow" w:cs="Arial Narrow"/>
+          <w:rFonts w:ascii="Arial Narrow" w:hAnsi="Arial Narrow" w:eastAsia="Arial Narrow" w:cs="Arial Narrow"/>
           <w:b/>
           <w:sz w:val="22"/>
           <w:szCs w:val="22"/>
@@ -809,6 +803,7 @@
         <w:pBdr/>
         <w:spacing/>
         <w:ind w:left="0"/>
+        <w:jc w:val="center"/>
         <w:rPr>
           <w:rFonts w:ascii="Arial Narrow" w:hAnsi="Arial Narrow" w:cs="Arial Narrow"/>
           <w:sz w:val="22"/>
@@ -832,7 +827,7 @@
           <mc:Choice Requires="wpg">
             <w:drawing>
               <wp:inline xmlns:wp="http://schemas.openxmlformats.org/drawingml/2006/wordprocessingDrawing" distT="0" distB="0" distL="0" distR="0">
-                <wp:extent cx="6165639" cy="2226014"/>
+                <wp:extent cx="3328862" cy="2306958"/>
                 <wp:effectExtent l="0" t="0" r="0" b="0"/>
                 <wp:docPr id="3" name=""/>
                 <wp:cNvGraphicFramePr>
@@ -842,7 +837,7 @@
                   <a:graphicData uri="http://schemas.openxmlformats.org/drawingml/2006/picture">
                     <pic:pic xmlns:pic="http://schemas.openxmlformats.org/drawingml/2006/picture">
                       <pic:nvPicPr>
-                        <pic:cNvPr id="1905743645" name=""/>
+                        <pic:cNvPr id="510416752" name=""/>
                         <pic:cNvPicPr>
                           <a:picLocks noChangeAspect="1"/>
                         </pic:cNvPicPr>
@@ -855,7 +850,7 @@
                       <pic:spPr bwMode="auto">
                         <a:xfrm flipH="0" flipV="0">
                           <a:off x="0" y="0"/>
-                          <a:ext cx="6165639" cy="2226013"/>
+                          <a:ext cx="3328862" cy="2306958"/>
                         </a:xfrm>
                         <a:prstGeom prst="rect">
                           <a:avLst/>
@@ -888,7 +883,7 @@
                 <v:path o:extrusionok="f" gradientshapeok="t" o:connecttype="rect"/>
                 <o:lock v:ext="edit" aspectratio="t"/>
               </v:shapetype>
-              <v:shape id="_x0000_i2" o:spid="_x0000_s2" type="#_x0000_t75" style="width:485.48pt;height:175.28pt;mso-wrap-distance-left:0.00pt;mso-wrap-distance-top:0.00pt;mso-wrap-distance-right:0.00pt;mso-wrap-distance-bottom:0.00pt;z-index:1;" stroked="false">
+              <v:shape id="_x0000_i2" o:spid="_x0000_s2" type="#_x0000_t75" style="width:262.12pt;height:181.65pt;mso-wrap-distance-left:0.00pt;mso-wrap-distance-top:0.00pt;mso-wrap-distance-right:0.00pt;mso-wrap-distance-bottom:0.00pt;z-index:1;" stroked="false">
                 <v:imagedata r:id="rId13" o:title=""/>
                 <o:lock v:ext="edit" rotation="t"/>
               </v:shape>
@@ -901,12 +896,11 @@
           <w:rFonts w:ascii="Arial Narrow" w:hAnsi="Arial Narrow" w:eastAsia="Arial Narrow" w:cs="Arial Narrow"/>
           <w:sz w:val="22"/>
           <w:szCs w:val="22"/>
-          <w:lang w:val="id-ID"/>
         </w:rPr>
       </w:r>
       <w:r>
         <w:rPr>
-          <w:rFonts w:ascii="Arial Narrow" w:hAnsi="Arial Narrow" w:cs="Arial Narrow"/>
+          <w:rFonts w:ascii="Arial Narrow" w:hAnsi="Arial Narrow" w:eastAsia="Arial Narrow" w:cs="Arial Narrow"/>
           <w:sz w:val="22"/>
           <w:szCs w:val="22"/>
         </w:rPr>
@@ -937,12 +931,11 @@
           <w:rFonts w:ascii="Arial Narrow" w:hAnsi="Arial Narrow" w:eastAsia="Arial Narrow" w:cs="Arial Narrow"/>
           <w:sz w:val="22"/>
           <w:szCs w:val="22"/>
-          <w:lang w:val="id-ID"/>
         </w:rPr>
       </w:r>
       <w:r>
         <w:rPr>
-          <w:rFonts w:ascii="Arial Narrow" w:hAnsi="Arial Narrow" w:cs="Arial Narrow"/>
+          <w:rFonts w:ascii="Arial Narrow" w:hAnsi="Arial Narrow" w:eastAsia="Arial Narrow" w:cs="Arial Narrow"/>
           <w:sz w:val="22"/>
           <w:szCs w:val="22"/>
         </w:rPr>
@@ -1021,12 +1014,11 @@
                 <w:b/>
                 <w:sz w:val="22"/>
                 <w:szCs w:val="22"/>
-                <w:lang w:val="id-ID"/>
-              </w:rPr>
-            </w:r>
-            <w:r>
-              <w:rPr>
-                <w:rFonts w:ascii="Arial Narrow" w:hAnsi="Arial Narrow" w:cs="Arial Narrow"/>
+              </w:rPr>
+            </w:r>
+            <w:r>
+              <w:rPr>
+                <w:rFonts w:ascii="Arial Narrow" w:hAnsi="Arial Narrow" w:eastAsia="Arial Narrow" w:cs="Arial Narrow"/>
                 <w:b/>
                 <w:sz w:val="22"/>
                 <w:szCs w:val="22"/>
@@ -1079,12 +1071,11 @@
                 <w:b/>
                 <w:sz w:val="22"/>
                 <w:szCs w:val="22"/>
-                <w:lang w:val="id-ID"/>
-              </w:rPr>
-            </w:r>
-            <w:r>
-              <w:rPr>
-                <w:rFonts w:ascii="Arial Narrow" w:hAnsi="Arial Narrow" w:cs="Arial Narrow"/>
+              </w:rPr>
+            </w:r>
+            <w:r>
+              <w:rPr>
+                <w:rFonts w:ascii="Arial Narrow" w:hAnsi="Arial Narrow" w:eastAsia="Arial Narrow" w:cs="Arial Narrow"/>
                 <w:b/>
                 <w:sz w:val="22"/>
                 <w:szCs w:val="22"/>
@@ -1136,12 +1127,11 @@
                 <w:b/>
                 <w:sz w:val="22"/>
                 <w:szCs w:val="22"/>
-                <w:lang w:val="id-ID"/>
-              </w:rPr>
-            </w:r>
-            <w:r>
-              <w:rPr>
-                <w:rFonts w:ascii="Arial Narrow" w:hAnsi="Arial Narrow" w:cs="Arial Narrow"/>
+              </w:rPr>
+            </w:r>
+            <w:r>
+              <w:rPr>
+                <w:rFonts w:ascii="Arial Narrow" w:hAnsi="Arial Narrow" w:eastAsia="Arial Narrow" w:cs="Arial Narrow"/>
                 <w:b/>
                 <w:sz w:val="22"/>
                 <w:szCs w:val="22"/>
@@ -1194,12 +1184,11 @@
                 <w:b/>
                 <w:sz w:val="22"/>
                 <w:szCs w:val="22"/>
-                <w:lang w:val="id-ID"/>
-              </w:rPr>
-            </w:r>
-            <w:r>
-              <w:rPr>
-                <w:rFonts w:ascii="Arial Narrow" w:hAnsi="Arial Narrow" w:cs="Arial Narrow"/>
+              </w:rPr>
+            </w:r>
+            <w:r>
+              <w:rPr>
+                <w:rFonts w:ascii="Arial Narrow" w:hAnsi="Arial Narrow" w:eastAsia="Arial Narrow" w:cs="Arial Narrow"/>
                 <w:b/>
                 <w:sz w:val="22"/>
                 <w:szCs w:val="22"/>
@@ -1252,12 +1241,11 @@
                 <w:b/>
                 <w:sz w:val="22"/>
                 <w:szCs w:val="22"/>
-                <w:lang w:val="id-ID"/>
-              </w:rPr>
-            </w:r>
-            <w:r>
-              <w:rPr>
-                <w:rFonts w:ascii="Arial Narrow" w:hAnsi="Arial Narrow" w:cs="Arial Narrow"/>
+              </w:rPr>
+            </w:r>
+            <w:r>
+              <w:rPr>
+                <w:rFonts w:ascii="Arial Narrow" w:hAnsi="Arial Narrow" w:eastAsia="Arial Narrow" w:cs="Arial Narrow"/>
                 <w:b/>
                 <w:sz w:val="22"/>
                 <w:szCs w:val="22"/>
@@ -1312,12 +1300,11 @@
                 <w:rFonts w:ascii="Arial Narrow" w:hAnsi="Arial Narrow" w:eastAsia="Arial Narrow" w:cs="Arial Narrow"/>
                 <w:sz w:val="18"/>
                 <w:szCs w:val="18"/>
-                <w:lang w:val="id-ID"/>
-              </w:rPr>
-            </w:r>
-            <w:r>
-              <w:rPr>
-                <w:rFonts w:ascii="Arial Narrow" w:hAnsi="Arial Narrow" w:cs="Arial Narrow"/>
+              </w:rPr>
+            </w:r>
+            <w:r>
+              <w:rPr>
+                <w:rFonts w:ascii="Arial Narrow" w:hAnsi="Arial Narrow" w:eastAsia="Arial Narrow" w:cs="Arial Narrow"/>
                 <w:sz w:val="18"/>
                 <w:szCs w:val="18"/>
               </w:rPr>
@@ -1367,7 +1354,7 @@
             </w:r>
             <w:r>
               <w:rPr>
-                <w:rFonts w:ascii="Liberation Sans" w:hAnsi="Liberation Sans" w:eastAsia="Liberation Sans" w:cs="Liberation Sans"/>
+                <w:rFonts w:ascii="Arial Narrow" w:hAnsi="Arial Narrow" w:eastAsia="Arial Narrow" w:cs="Arial Narrow"/>
                 <w:b/>
                 <w:bCs/>
                 <w:color w:val="242424"/>
@@ -1387,7 +1374,7 @@
             </w:r>
             <w:r>
               <w:rPr>
-                <w:rFonts w:ascii="Arial Narrow" w:hAnsi="Arial Narrow" w:cs="Arial Narrow"/>
+                <w:rFonts w:ascii="Arial Narrow" w:hAnsi="Arial Narrow" w:eastAsia="Arial Narrow" w:cs="Arial Narrow"/>
                 <w:b/>
                 <w:bCs/>
                 <w:sz w:val="22"/>
@@ -1405,9 +1392,14 @@
               </w:pBdr>
               <w:spacing/>
               <w:ind w:right="0" w:firstLine="0" w:left="0"/>
-              <w:rPr/>
+              <w:rPr>
+                <w:rFonts w:ascii="Arial Narrow" w:hAnsi="Arial Narrow" w:cs="Arial Narrow"/>
+              </w:rPr>
             </w:pPr>
             <w:r>
+              <w:rPr>
+                <w:rFonts w:ascii="Arial Narrow" w:hAnsi="Arial Narrow" w:eastAsia="Arial Narrow" w:cs="Arial Narrow"/>
+              </w:rPr>
               <mc:AlternateContent>
                 <mc:Choice Requires="wpg">
                   <w:drawing>
@@ -1478,10 +1470,15 @@
             </w:r>
             <w:r>
               <w:rPr>
+                <w:rFonts w:ascii="Arial Narrow" w:hAnsi="Arial Narrow" w:eastAsia="Arial Narrow" w:cs="Arial Narrow"/>
                 <w:sz w:val="24"/>
               </w:rPr>
             </w:r>
-            <w:r/>
+            <w:r>
+              <w:rPr>
+                <w:rFonts w:ascii="Arial Narrow" w:hAnsi="Arial Narrow" w:eastAsia="Arial Narrow" w:cs="Arial Narrow"/>
+              </w:rPr>
+            </w:r>
           </w:p>
           <w:p>
             <w:pPr>
@@ -1509,7 +1506,7 @@
             </w:r>
             <w:r>
               <w:rPr>
-                <w:rFonts w:ascii="Liberation Sans" w:hAnsi="Liberation Sans" w:eastAsia="Liberation Sans" w:cs="Liberation Sans"/>
+                <w:rFonts w:ascii="Arial Narrow" w:hAnsi="Arial Narrow" w:eastAsia="Arial Narrow" w:cs="Arial Narrow"/>
                 <w:color w:val="242424"/>
                 <w:sz w:val="22"/>
                 <w:highlight w:val="white"/>
@@ -1525,7 +1522,7 @@
             </w:r>
             <w:r>
               <w:rPr>
-                <w:rFonts w:ascii="Arial Narrow" w:hAnsi="Arial Narrow" w:cs="Arial Narrow"/>
+                <w:rFonts w:ascii="Arial Narrow" w:hAnsi="Arial Narrow" w:eastAsia="Arial Narrow" w:cs="Arial Narrow"/>
                 <w:sz w:val="18"/>
                 <w:szCs w:val="18"/>
               </w:rPr>
@@ -1612,7 +1609,7 @@
             </w:r>
             <w:r>
               <w:rPr>
-                <w:rFonts w:ascii="Arial Narrow" w:hAnsi="Arial Narrow" w:cs="Arial Narrow"/>
+                <w:rFonts w:ascii="Arial Narrow" w:hAnsi="Arial Narrow" w:eastAsia="Arial Narrow" w:cs="Arial Narrow"/>
                 <w:sz w:val="18"/>
                 <w:szCs w:val="18"/>
               </w:rPr>
@@ -1679,13 +1676,12 @@
                 <w:sz w:val="18"/>
                 <w:szCs w:val="18"/>
                 <w:u w:val="single"/>
-                <w:lang w:val="id-ID"/>
                 <w14:ligatures w14:val="none"/>
               </w:rPr>
             </w:r>
             <w:r>
               <w:rPr>
-                <w:rFonts w:ascii="Arial Narrow" w:hAnsi="Arial Narrow" w:cs="Arial Narrow"/>
+                <w:rFonts w:ascii="Arial Narrow" w:hAnsi="Arial Narrow" w:eastAsia="Arial Narrow" w:cs="Arial Narrow"/>
                 <w:b/>
                 <w:bCs/>
                 <w:sz w:val="18"/>
@@ -1738,12 +1734,11 @@
                 <w:rFonts w:ascii="Arial Narrow" w:hAnsi="Arial Narrow" w:eastAsia="Arial Narrow" w:cs="Arial Narrow"/>
                 <w:sz w:val="18"/>
                 <w:szCs w:val="18"/>
-                <w:lang w:val="id-ID"/>
-              </w:rPr>
-            </w:r>
-            <w:r>
-              <w:rPr>
-                <w:rFonts w:ascii="Arial Narrow" w:hAnsi="Arial Narrow" w:cs="Arial Narrow"/>
+              </w:rPr>
+            </w:r>
+            <w:r>
+              <w:rPr>
+                <w:rFonts w:ascii="Arial Narrow" w:hAnsi="Arial Narrow" w:eastAsia="Arial Narrow" w:cs="Arial Narrow"/>
                 <w:sz w:val="18"/>
                 <w:szCs w:val="18"/>
               </w:rPr>
@@ -1771,7 +1766,7 @@
               <w:ind/>
               <w:jc w:val="right"/>
               <w:rPr>
-                <w:rFonts w:ascii="Arial Narrow" w:hAnsi="Arial Narrow" w:eastAsia="Arial Narrow" w:cs="Arial Narrow"/>
+                <w:rFonts w:ascii="Arial Narrow" w:hAnsi="Arial Narrow" w:cs="Arial Narrow"/>
                 <w:color w:val="000000"/>
                 <w:sz w:val="20"/>
                 <w:szCs w:val="20"/>
@@ -1864,7 +1859,7 @@
             </w:r>
             <w:r>
               <w:rPr>
-                <w:rFonts w:ascii="Arial Narrow" w:hAnsi="Arial Narrow" w:cs="Arial Narrow"/>
+                <w:rFonts w:ascii="Arial Narrow" w:hAnsi="Arial Narrow" w:eastAsia="Arial Narrow" w:cs="Arial Narrow"/>
                 <w:sz w:val="18"/>
                 <w:szCs w:val="18"/>
               </w:rPr>
@@ -1912,7 +1907,7 @@
             </w:r>
             <w:r>
               <w:rPr>
-                <w:rFonts w:ascii="Liberation Sans" w:hAnsi="Liberation Sans" w:eastAsia="Liberation Sans" w:cs="Liberation Sans"/>
+                <w:rFonts w:ascii="Arial Narrow" w:hAnsi="Arial Narrow" w:eastAsia="Arial Narrow" w:cs="Arial Narrow"/>
                 <w:color w:val="242424"/>
                 <w:sz w:val="22"/>
                 <w:highlight w:val="white"/>
@@ -1921,7 +1916,7 @@
             </w:r>
             <w:r>
               <w:rPr>
-                <w:rFonts w:ascii="Liberation Sans" w:hAnsi="Liberation Sans" w:eastAsia="Liberation Sans" w:cs="Liberation Sans"/>
+                <w:rFonts w:ascii="Arial Narrow" w:hAnsi="Arial Narrow" w:eastAsia="Arial Narrow" w:cs="Arial Narrow"/>
                 <w:b/>
                 <w:bCs/>
                 <w:color w:val="242424"/>
@@ -1942,7 +1937,7 @@
             </w:r>
             <w:r>
               <w:rPr>
-                <w:rFonts w:ascii="Arial Narrow" w:hAnsi="Arial Narrow" w:cs="Arial Narrow"/>
+                <w:rFonts w:ascii="Arial Narrow" w:hAnsi="Arial Narrow" w:eastAsia="Arial Narrow" w:cs="Arial Narrow"/>
                 <w:b/>
                 <w:bCs/>
                 <w:sz w:val="22"/>
@@ -1961,9 +1956,14 @@
               </w:pBdr>
               <w:spacing/>
               <w:ind w:right="0" w:firstLine="0" w:left="0"/>
-              <w:rPr/>
+              <w:rPr>
+                <w:rFonts w:ascii="Arial Narrow" w:hAnsi="Arial Narrow" w:cs="Arial Narrow"/>
+              </w:rPr>
             </w:pPr>
             <w:r>
+              <w:rPr>
+                <w:rFonts w:ascii="Arial Narrow" w:hAnsi="Arial Narrow" w:eastAsia="Arial Narrow" w:cs="Arial Narrow"/>
+              </w:rPr>
               <mc:AlternateContent>
                 <mc:Choice Requires="wpg">
                   <w:drawing>
@@ -2034,10 +2034,15 @@
             </w:r>
             <w:r>
               <w:rPr>
+                <w:rFonts w:ascii="Arial Narrow" w:hAnsi="Arial Narrow" w:eastAsia="Arial Narrow" w:cs="Arial Narrow"/>
                 <w:sz w:val="24"/>
               </w:rPr>
             </w:r>
-            <w:r/>
+            <w:r>
+              <w:rPr>
+                <w:rFonts w:ascii="Arial Narrow" w:hAnsi="Arial Narrow" w:eastAsia="Arial Narrow" w:cs="Arial Narrow"/>
+              </w:rPr>
+            </w:r>
           </w:p>
           <w:p>
             <w:pPr>
@@ -2067,7 +2072,7 @@
             </w:r>
             <w:r>
               <w:rPr>
-                <w:rFonts w:ascii="Liberation Sans" w:hAnsi="Liberation Sans" w:eastAsia="Liberation Sans" w:cs="Liberation Sans"/>
+                <w:rFonts w:ascii="Arial Narrow" w:hAnsi="Arial Narrow" w:eastAsia="Arial Narrow" w:cs="Arial Narrow"/>
                 <w:color w:val="242424"/>
                 <w:sz w:val="22"/>
                 <w:highlight w:val="white"/>
@@ -2085,7 +2090,7 @@
             </w:r>
             <w:r>
               <w:rPr>
-                <w:rFonts w:ascii="Arial Narrow" w:hAnsi="Arial Narrow" w:cs="Arial Narrow"/>
+                <w:rFonts w:ascii="Arial Narrow" w:hAnsi="Arial Narrow" w:eastAsia="Arial Narrow" w:cs="Arial Narrow"/>
                 <w:b w:val="0"/>
                 <w:bCs w:val="0"/>
                 <w:sz w:val="18"/>
@@ -2130,7 +2135,7 @@
             </w:r>
             <w:r>
               <w:rPr>
-                <w:rFonts w:ascii="Liberation Sans" w:hAnsi="Liberation Sans" w:eastAsia="Liberation Sans" w:cs="Liberation Sans"/>
+                <w:rFonts w:ascii="Arial Narrow" w:hAnsi="Arial Narrow" w:eastAsia="Arial Narrow" w:cs="Arial Narrow"/>
                 <w:color w:val="212121"/>
                 <w:sz w:val="21"/>
                 <w:highlight w:val="white"/>
@@ -2153,7 +2158,7 @@
             </w:r>
             <w:r>
               <w:rPr>
-                <w:rFonts w:ascii="Arial Narrow" w:hAnsi="Arial Narrow" w:cs="Arial Narrow"/>
+                <w:rFonts w:ascii="Arial Narrow" w:hAnsi="Arial Narrow" w:eastAsia="Arial Narrow" w:cs="Arial Narrow"/>
                 <w:sz w:val="18"/>
                 <w:szCs w:val="18"/>
                 <w14:ligatures w14:val="none"/>
@@ -2203,12 +2208,11 @@
                 <w:rFonts w:ascii="Arial Narrow" w:hAnsi="Arial Narrow" w:eastAsia="Arial Narrow" w:cs="Arial Narrow"/>
                 <w:sz w:val="18"/>
                 <w:szCs w:val="18"/>
-                <w:lang w:val="id-ID"/>
-              </w:rPr>
-            </w:r>
-            <w:r>
-              <w:rPr>
-                <w:rFonts w:ascii="Arial Narrow" w:hAnsi="Arial Narrow" w:cs="Arial Narrow"/>
+              </w:rPr>
+            </w:r>
+            <w:r>
+              <w:rPr>
+                <w:rFonts w:ascii="Arial Narrow" w:hAnsi="Arial Narrow" w:eastAsia="Arial Narrow" w:cs="Arial Narrow"/>
                 <w:sz w:val="18"/>
                 <w:szCs w:val="18"/>
               </w:rPr>
@@ -2257,12 +2261,11 @@
                 <w:rFonts w:ascii="Arial Narrow" w:hAnsi="Arial Narrow" w:eastAsia="Arial Narrow" w:cs="Arial Narrow"/>
                 <w:sz w:val="18"/>
                 <w:szCs w:val="18"/>
-                <w:lang w:val="id-ID"/>
-              </w:rPr>
-            </w:r>
-            <w:r>
-              <w:rPr>
-                <w:rFonts w:ascii="Arial Narrow" w:hAnsi="Arial Narrow" w:cs="Arial Narrow"/>
+              </w:rPr>
+            </w:r>
+            <w:r>
+              <w:rPr>
+                <w:rFonts w:ascii="Arial Narrow" w:hAnsi="Arial Narrow" w:eastAsia="Arial Narrow" w:cs="Arial Narrow"/>
                 <w:sz w:val="18"/>
                 <w:szCs w:val="18"/>
               </w:rPr>
@@ -2313,7 +2316,7 @@
             </w:r>
             <w:r>
               <w:rPr>
-                <w:rFonts w:ascii="Arial Narrow" w:hAnsi="Arial Narrow" w:cs="Arial Narrow"/>
+                <w:rFonts w:ascii="Arial Narrow" w:hAnsi="Arial Narrow" w:eastAsia="Arial Narrow" w:cs="Arial Narrow"/>
                 <w:sz w:val="20"/>
                 <w:szCs w:val="20"/>
               </w:rPr>
@@ -2370,7 +2373,7 @@
             </w:r>
             <w:r>
               <w:rPr>
-                <w:rFonts w:ascii="Arial Narrow" w:hAnsi="Arial Narrow" w:cs="Arial Narrow"/>
+                <w:rFonts w:ascii="Arial Narrow" w:hAnsi="Arial Narrow" w:eastAsia="Arial Narrow" w:cs="Arial Narrow"/>
                 <w:sz w:val="18"/>
                 <w:szCs w:val="18"/>
               </w:rPr>
@@ -2420,7 +2423,7 @@
             </w:r>
             <w:r>
               <w:rPr>
-                <w:rFonts w:ascii="Liberation Sans" w:hAnsi="Liberation Sans" w:eastAsia="Liberation Sans" w:cs="Liberation Sans"/>
+                <w:rFonts w:ascii="Arial Narrow" w:hAnsi="Arial Narrow" w:eastAsia="Arial Narrow" w:cs="Arial Narrow"/>
                 <w:b/>
                 <w:bCs/>
                 <w:color w:val="242424"/>
@@ -2440,7 +2443,7 @@
             </w:r>
             <w:r>
               <w:rPr>
-                <w:rFonts w:ascii="Arial Narrow" w:hAnsi="Arial Narrow" w:cs="Arial Narrow"/>
+                <w:rFonts w:ascii="Arial Narrow" w:hAnsi="Arial Narrow" w:eastAsia="Arial Narrow" w:cs="Arial Narrow"/>
                 <w:b/>
                 <w:bCs/>
                 <w:sz w:val="22"/>
@@ -2458,9 +2461,14 @@
               </w:pBdr>
               <w:spacing/>
               <w:ind w:right="0" w:firstLine="0" w:left="0"/>
-              <w:rPr/>
+              <w:rPr>
+                <w:rFonts w:ascii="Arial Narrow" w:hAnsi="Arial Narrow" w:cs="Arial Narrow"/>
+              </w:rPr>
             </w:pPr>
             <w:r>
+              <w:rPr>
+                <w:rFonts w:ascii="Arial Narrow" w:hAnsi="Arial Narrow" w:eastAsia="Arial Narrow" w:cs="Arial Narrow"/>
+              </w:rPr>
               <mc:AlternateContent>
                 <mc:Choice Requires="wpg">
                   <w:drawing>
@@ -2531,10 +2539,15 @@
             </w:r>
             <w:r>
               <w:rPr>
+                <w:rFonts w:ascii="Arial Narrow" w:hAnsi="Arial Narrow" w:eastAsia="Arial Narrow" w:cs="Arial Narrow"/>
                 <w:sz w:val="24"/>
               </w:rPr>
             </w:r>
-            <w:r/>
+            <w:r>
+              <w:rPr>
+                <w:rFonts w:ascii="Arial Narrow" w:hAnsi="Arial Narrow" w:eastAsia="Arial Narrow" w:cs="Arial Narrow"/>
+              </w:rPr>
+            </w:r>
           </w:p>
           <w:p>
             <w:pPr>
@@ -2568,7 +2581,7 @@
             </w:r>
             <w:r>
               <w:rPr>
-                <w:rFonts w:ascii="Liberation Sans" w:hAnsi="Liberation Sans" w:eastAsia="Liberation Sans" w:cs="Liberation Sans"/>
+                <w:rFonts w:ascii="Arial Narrow" w:hAnsi="Arial Narrow" w:eastAsia="Arial Narrow" w:cs="Arial Narrow"/>
                 <w:color w:val="242424"/>
                 <w:sz w:val="22"/>
                 <w:highlight w:val="white"/>
@@ -2590,7 +2603,7 @@
             </w:r>
             <w:r>
               <w:rPr>
-                <w:rFonts w:ascii="Arial Narrow" w:hAnsi="Arial Narrow" w:cs="Arial Narrow"/>
+                <w:rFonts w:ascii="Arial Narrow" w:hAnsi="Arial Narrow" w:eastAsia="Arial Narrow" w:cs="Arial Narrow"/>
                 <w:color w:val="000000" w:themeColor="text1"/>
                 <w:sz w:val="10"/>
                 <w:szCs w:val="10"/>
@@ -2645,7 +2658,7 @@
             </w:r>
             <w:r>
               <w:rPr>
-                <w:rFonts w:ascii="Liberation Sans" w:hAnsi="Liberation Sans" w:eastAsia="Liberation Sans" w:cs="Liberation Sans"/>
+                <w:rFonts w:ascii="Arial Narrow" w:hAnsi="Arial Narrow" w:eastAsia="Arial Narrow" w:cs="Arial Narrow"/>
                 <w:color w:val="212121"/>
                 <w:sz w:val="21"/>
                 <w:highlight w:val="white"/>
@@ -2671,7 +2684,7 @@
             </w:r>
             <w:r>
               <w:rPr>
-                <w:rFonts w:ascii="Arial Narrow" w:hAnsi="Arial Narrow" w:cs="Arial Narrow"/>
+                <w:rFonts w:ascii="Arial Narrow" w:hAnsi="Arial Narrow" w:eastAsia="Arial Narrow" w:cs="Arial Narrow"/>
                 <w:sz w:val="20"/>
                 <w:szCs w:val="20"/>
               </w:rPr>
@@ -2732,12 +2745,11 @@
                 <w:rFonts w:ascii="Arial Narrow" w:hAnsi="Arial Narrow" w:eastAsia="Arial Narrow" w:cs="Arial Narrow"/>
                 <w:sz w:val="20"/>
                 <w:szCs w:val="20"/>
-                <w:lang w:val="id-ID"/>
-              </w:rPr>
-            </w:r>
-            <w:r>
-              <w:rPr>
-                <w:rFonts w:ascii="Arial Narrow" w:hAnsi="Arial Narrow" w:cs="Arial Narrow"/>
+              </w:rPr>
+            </w:r>
+            <w:r>
+              <w:rPr>
+                <w:rFonts w:ascii="Arial Narrow" w:hAnsi="Arial Narrow" w:eastAsia="Arial Narrow" w:cs="Arial Narrow"/>
                 <w:sz w:val="20"/>
                 <w:szCs w:val="20"/>
               </w:rPr>
@@ -2786,12 +2798,11 @@
                 <w:rFonts w:ascii="Arial Narrow" w:hAnsi="Arial Narrow" w:eastAsia="Arial Narrow" w:cs="Arial Narrow"/>
                 <w:sz w:val="18"/>
                 <w:szCs w:val="18"/>
-                <w:lang w:val="id-ID"/>
-              </w:rPr>
-            </w:r>
-            <w:r>
-              <w:rPr>
-                <w:rFonts w:ascii="Arial Narrow" w:hAnsi="Arial Narrow" w:cs="Arial Narrow"/>
+              </w:rPr>
+            </w:r>
+            <w:r>
+              <w:rPr>
+                <w:rFonts w:ascii="Arial Narrow" w:hAnsi="Arial Narrow" w:eastAsia="Arial Narrow" w:cs="Arial Narrow"/>
                 <w:sz w:val="18"/>
                 <w:szCs w:val="18"/>
               </w:rPr>
@@ -2842,7 +2853,7 @@
             </w:r>
             <w:r>
               <w:rPr>
-                <w:rFonts w:ascii="Arial Narrow" w:hAnsi="Arial Narrow" w:cs="Arial Narrow"/>
+                <w:rFonts w:ascii="Arial Narrow" w:hAnsi="Arial Narrow" w:eastAsia="Arial Narrow" w:cs="Arial Narrow"/>
                 <w:sz w:val="20"/>
                 <w:szCs w:val="20"/>
               </w:rPr>
@@ -2899,7 +2910,7 @@
             </w:r>
             <w:r>
               <w:rPr>
-                <w:rFonts w:ascii="Arial Narrow" w:hAnsi="Arial Narrow" w:cs="Arial Narrow"/>
+                <w:rFonts w:ascii="Arial Narrow" w:hAnsi="Arial Narrow" w:eastAsia="Arial Narrow" w:cs="Arial Narrow"/>
                 <w:sz w:val="18"/>
                 <w:szCs w:val="18"/>
               </w:rPr>
@@ -2950,7 +2961,7 @@
             </w:r>
             <w:r>
               <w:rPr>
-                <w:rFonts w:ascii="Liberation Sans" w:hAnsi="Liberation Sans" w:eastAsia="Liberation Sans" w:cs="Liberation Sans"/>
+                <w:rFonts w:ascii="Arial Narrow" w:hAnsi="Arial Narrow" w:eastAsia="Arial Narrow" w:cs="Arial Narrow"/>
                 <w:b/>
                 <w:bCs/>
                 <w:color w:val="242424"/>
@@ -2970,7 +2981,7 @@
             </w:r>
             <w:r>
               <w:rPr>
-                <w:rFonts w:ascii="Arial Narrow" w:hAnsi="Arial Narrow" w:cs="Arial Narrow"/>
+                <w:rFonts w:ascii="Arial Narrow" w:hAnsi="Arial Narrow" w:eastAsia="Arial Narrow" w:cs="Arial Narrow"/>
                 <w:b/>
                 <w:bCs/>
                 <w:sz w:val="22"/>
@@ -2988,9 +2999,14 @@
               </w:pBdr>
               <w:spacing/>
               <w:ind w:right="0" w:firstLine="0" w:left="0"/>
-              <w:rPr/>
+              <w:rPr>
+                <w:rFonts w:ascii="Arial Narrow" w:hAnsi="Arial Narrow" w:cs="Arial Narrow"/>
+              </w:rPr>
             </w:pPr>
             <w:r>
+              <w:rPr>
+                <w:rFonts w:ascii="Arial Narrow" w:hAnsi="Arial Narrow" w:eastAsia="Arial Narrow" w:cs="Arial Narrow"/>
+              </w:rPr>
               <mc:AlternateContent>
                 <mc:Choice Requires="wpg">
                   <w:drawing>
@@ -3061,10 +3077,15 @@
             </w:r>
             <w:r>
               <w:rPr>
+                <w:rFonts w:ascii="Arial Narrow" w:hAnsi="Arial Narrow" w:eastAsia="Arial Narrow" w:cs="Arial Narrow"/>
                 <w:sz w:val="24"/>
               </w:rPr>
             </w:r>
-            <w:r/>
+            <w:r>
+              <w:rPr>
+                <w:rFonts w:ascii="Arial Narrow" w:hAnsi="Arial Narrow" w:eastAsia="Arial Narrow" w:cs="Arial Narrow"/>
+              </w:rPr>
+            </w:r>
           </w:p>
           <w:p>
             <w:pPr>
@@ -3103,7 +3124,7 @@
               </w:r>
               <w:r>
                 <w:rPr>
-                  <w:rFonts w:ascii="Liberation Sans" w:hAnsi="Liberation Sans" w:eastAsia="Liberation Sans" w:cs="Liberation Sans"/>
+                  <w:rFonts w:ascii="Arial Narrow" w:hAnsi="Arial Narrow" w:eastAsia="Arial Narrow" w:cs="Arial Narrow"/>
                   <w:color w:val="242424"/>
                   <w:sz w:val="22"/>
                   <w:highlight w:val="white"/>
@@ -3130,7 +3151,7 @@
             </w:r>
             <w:r>
               <w:rPr>
-                <w:rFonts w:ascii="Arial Narrow" w:hAnsi="Arial Narrow" w:cs="Arial Narrow"/>
+                <w:rFonts w:ascii="Arial Narrow" w:hAnsi="Arial Narrow" w:eastAsia="Arial Narrow" w:cs="Arial Narrow"/>
                 <w:b w:val="0"/>
                 <w:sz w:val="10"/>
                 <w:szCs w:val="10"/>
@@ -3174,7 +3195,7 @@
             </w:r>
             <w:r>
               <w:rPr>
-                <w:rFonts w:ascii="Liberation Sans" w:hAnsi="Liberation Sans" w:eastAsia="Liberation Sans" w:cs="Liberation Sans"/>
+                <w:rFonts w:ascii="Arial Narrow" w:hAnsi="Arial Narrow" w:eastAsia="Arial Narrow" w:cs="Arial Narrow"/>
                 <w:color w:val="212121"/>
                 <w:sz w:val="21"/>
                 <w:highlight w:val="white"/>
@@ -3190,7 +3211,7 @@
             </w:r>
             <w:r>
               <w:rPr>
-                <w:rFonts w:ascii="Arial Narrow" w:hAnsi="Arial Narrow" w:cs="Arial Narrow"/>
+                <w:rFonts w:ascii="Arial Narrow" w:hAnsi="Arial Narrow" w:eastAsia="Arial Narrow" w:cs="Arial Narrow"/>
                 <w:sz w:val="18"/>
                 <w:szCs w:val="18"/>
               </w:rPr>
@@ -3245,12 +3266,11 @@
                 <w:sz w:val="18"/>
                 <w:szCs w:val="18"/>
                 <w:u w:val="single"/>
-                <w:lang w:val="id-ID"/>
-              </w:rPr>
-            </w:r>
-            <w:r>
-              <w:rPr>
-                <w:rFonts w:ascii="Arial Narrow" w:hAnsi="Arial Narrow" w:cs="Arial Narrow"/>
+              </w:rPr>
+            </w:r>
+            <w:r>
+              <w:rPr>
+                <w:rFonts w:ascii="Arial Narrow" w:hAnsi="Arial Narrow" w:eastAsia="Arial Narrow" w:cs="Arial Narrow"/>
                 <w:b/>
                 <w:bCs/>
                 <w:sz w:val="18"/>
@@ -3295,12 +3315,11 @@
                 <w:sz w:val="18"/>
                 <w:szCs w:val="18"/>
                 <w:u w:val="single"/>
-                <w:lang w:val="id-ID"/>
-              </w:rPr>
-            </w:r>
-            <w:r>
-              <w:rPr>
-                <w:rFonts w:ascii="Arial Narrow" w:hAnsi="Arial Narrow" w:cs="Arial Narrow"/>
+              </w:rPr>
+            </w:r>
+            <w:r>
+              <w:rPr>
+                <w:rFonts w:ascii="Arial Narrow" w:hAnsi="Arial Narrow" w:eastAsia="Arial Narrow" w:cs="Arial Narrow"/>
                 <w:b/>
                 <w:bCs/>
                 <w:sz w:val="18"/>
@@ -3352,12 +3371,11 @@
                 <w:rFonts w:ascii="Arial Narrow" w:hAnsi="Arial Narrow" w:eastAsia="Arial Narrow" w:cs="Arial Narrow"/>
                 <w:sz w:val="18"/>
                 <w:szCs w:val="18"/>
-                <w:lang w:val="id-ID"/>
-              </w:rPr>
-            </w:r>
-            <w:r>
-              <w:rPr>
-                <w:rFonts w:ascii="Arial Narrow" w:hAnsi="Arial Narrow" w:cs="Arial Narrow"/>
+              </w:rPr>
+            </w:r>
+            <w:r>
+              <w:rPr>
+                <w:rFonts w:ascii="Arial Narrow" w:hAnsi="Arial Narrow" w:eastAsia="Arial Narrow" w:cs="Arial Narrow"/>
                 <w:sz w:val="18"/>
                 <w:szCs w:val="18"/>
               </w:rPr>
@@ -3415,12 +3433,11 @@
                 <w:rFonts w:ascii="Arial Narrow" w:hAnsi="Arial Narrow" w:eastAsia="Arial Narrow" w:cs="Arial Narrow"/>
                 <w:sz w:val="18"/>
                 <w:szCs w:val="18"/>
-                <w:lang w:val="id-ID"/>
-              </w:rPr>
-            </w:r>
-            <w:r>
-              <w:rPr>
-                <w:rFonts w:ascii="Arial Narrow" w:hAnsi="Arial Narrow" w:cs="Arial Narrow"/>
+              </w:rPr>
+            </w:r>
+            <w:r>
+              <w:rPr>
+                <w:rFonts w:ascii="Arial Narrow" w:hAnsi="Arial Narrow" w:eastAsia="Arial Narrow" w:cs="Arial Narrow"/>
                 <w:sz w:val="18"/>
                 <w:szCs w:val="18"/>
               </w:rPr>
@@ -3477,7 +3494,7 @@
             </w:r>
             <w:r>
               <w:rPr>
-                <w:rFonts w:ascii="Arial Narrow" w:hAnsi="Arial Narrow" w:cs="Arial Narrow"/>
+                <w:rFonts w:ascii="Arial Narrow" w:hAnsi="Arial Narrow" w:eastAsia="Arial Narrow" w:cs="Arial Narrow"/>
                 <w:sz w:val="18"/>
                 <w:szCs w:val="18"/>
               </w:rPr>
@@ -3528,7 +3545,7 @@
             </w:r>
             <w:r>
               <w:rPr>
-                <w:rFonts w:ascii="Liberation Sans" w:hAnsi="Liberation Sans" w:eastAsia="Liberation Sans" w:cs="Liberation Sans"/>
+                <w:rFonts w:ascii="Arial Narrow" w:hAnsi="Arial Narrow" w:eastAsia="Arial Narrow" w:cs="Arial Narrow"/>
                 <w:b/>
                 <w:bCs/>
                 <w:color w:val="242424"/>
@@ -3548,7 +3565,7 @@
             </w:r>
             <w:r>
               <w:rPr>
-                <w:rFonts w:ascii="Arial Narrow" w:hAnsi="Arial Narrow" w:cs="Arial Narrow"/>
+                <w:rFonts w:ascii="Arial Narrow" w:hAnsi="Arial Narrow" w:eastAsia="Arial Narrow" w:cs="Arial Narrow"/>
                 <w:b/>
                 <w:bCs/>
                 <w:sz w:val="22"/>
@@ -3566,9 +3583,14 @@
               </w:pBdr>
               <w:spacing/>
               <w:ind w:right="0" w:firstLine="0" w:left="0"/>
-              <w:rPr/>
+              <w:rPr>
+                <w:rFonts w:ascii="Arial Narrow" w:hAnsi="Arial Narrow" w:cs="Arial Narrow"/>
+              </w:rPr>
             </w:pPr>
             <w:r>
+              <w:rPr>
+                <w:rFonts w:ascii="Arial Narrow" w:hAnsi="Arial Narrow" w:eastAsia="Arial Narrow" w:cs="Arial Narrow"/>
+              </w:rPr>
               <mc:AlternateContent>
                 <mc:Choice Requires="wpg">
                   <w:drawing>
@@ -3639,10 +3661,15 @@
             </w:r>
             <w:r>
               <w:rPr>
+                <w:rFonts w:ascii="Arial Narrow" w:hAnsi="Arial Narrow" w:eastAsia="Arial Narrow" w:cs="Arial Narrow"/>
                 <w:sz w:val="24"/>
               </w:rPr>
             </w:r>
-            <w:r/>
+            <w:r>
+              <w:rPr>
+                <w:rFonts w:ascii="Arial Narrow" w:hAnsi="Arial Narrow" w:eastAsia="Arial Narrow" w:cs="Arial Narrow"/>
+              </w:rPr>
+            </w:r>
           </w:p>
           <w:p>
             <w:pPr>
@@ -3666,14 +3693,7 @@
             </w:r>
             <w:r>
               <w:rPr>
-                <w:rFonts w:ascii="Arial Narrow" w:hAnsi="Arial Narrow" w:cs="Arial Narrow"/>
-                <w:sz w:val="18"/>
-                <w:szCs w:val="18"/>
-              </w:rPr>
-            </w:r>
-            <w:r>
-              <w:rPr>
-                <w:rFonts w:ascii="Liberation Sans" w:hAnsi="Liberation Sans" w:eastAsia="Liberation Sans" w:cs="Liberation Sans"/>
+                <w:rFonts w:ascii="Arial Narrow" w:hAnsi="Arial Narrow" w:eastAsia="Arial Narrow" w:cs="Arial Narrow"/>
                 <w:color w:val="242424"/>
                 <w:sz w:val="22"/>
                 <w:highlight w:val="white"/>
@@ -3682,7 +3702,14 @@
             </w:r>
             <w:r>
               <w:rPr>
-                <w:rFonts w:ascii="Arial Narrow" w:hAnsi="Arial Narrow" w:cs="Arial Narrow"/>
+                <w:rFonts w:ascii="Arial Narrow" w:hAnsi="Arial Narrow" w:eastAsia="Arial Narrow" w:cs="Arial Narrow"/>
+                <w:sz w:val="18"/>
+                <w:szCs w:val="18"/>
+              </w:rPr>
+            </w:r>
+            <w:r>
+              <w:rPr>
+                <w:rFonts w:ascii="Arial Narrow" w:hAnsi="Arial Narrow" w:eastAsia="Arial Narrow" w:cs="Arial Narrow"/>
                 <w:sz w:val="18"/>
                 <w:szCs w:val="18"/>
               </w:rPr>
@@ -3725,7 +3752,7 @@
             </w:r>
             <w:r>
               <w:rPr>
-                <w:rFonts w:ascii="Liberation Sans" w:hAnsi="Liberation Sans" w:eastAsia="Liberation Sans" w:cs="Liberation Sans"/>
+                <w:rFonts w:ascii="Arial Narrow" w:hAnsi="Arial Narrow" w:eastAsia="Arial Narrow" w:cs="Arial Narrow"/>
                 <w:color w:val="212121"/>
                 <w:sz w:val="21"/>
                 <w:highlight w:val="white"/>
@@ -3741,7 +3768,7 @@
             </w:r>
             <w:r>
               <w:rPr>
-                <w:rFonts w:ascii="Arial Narrow" w:hAnsi="Arial Narrow" w:cs="Arial Narrow"/>
+                <w:rFonts w:ascii="Arial Narrow" w:hAnsi="Arial Narrow" w:eastAsia="Arial Narrow" w:cs="Arial Narrow"/>
                 <w:sz w:val="18"/>
                 <w:szCs w:val="18"/>
               </w:rPr>
@@ -3777,7 +3804,7 @@
             </w:r>
             <w:r>
               <w:rPr>
-                <w:rFonts w:ascii="Arial Narrow" w:hAnsi="Arial Narrow" w:cs="Arial Narrow"/>
+                <w:rFonts w:ascii="Arial Narrow" w:hAnsi="Arial Narrow" w:eastAsia="Arial Narrow" w:cs="Arial Narrow"/>
                 <w:sz w:val="18"/>
                 <w:szCs w:val="18"/>
               </w:rPr>
@@ -3826,12 +3853,11 @@
                 <w:rFonts w:ascii="Arial Narrow" w:hAnsi="Arial Narrow" w:eastAsia="Arial Narrow" w:cs="Arial Narrow"/>
                 <w:sz w:val="18"/>
                 <w:szCs w:val="18"/>
-                <w:lang w:val="id-ID"/>
-              </w:rPr>
-            </w:r>
-            <w:r>
-              <w:rPr>
-                <w:rFonts w:ascii="Arial Narrow" w:hAnsi="Arial Narrow" w:cs="Arial Narrow"/>
+              </w:rPr>
+            </w:r>
+            <w:r>
+              <w:rPr>
+                <w:rFonts w:ascii="Arial Narrow" w:hAnsi="Arial Narrow" w:eastAsia="Arial Narrow" w:cs="Arial Narrow"/>
                 <w:sz w:val="18"/>
                 <w:szCs w:val="18"/>
               </w:rPr>
@@ -3864,12 +3890,11 @@
                 <w:rFonts w:ascii="Arial Narrow" w:hAnsi="Arial Narrow" w:eastAsia="Arial Narrow" w:cs="Arial Narrow"/>
                 <w:sz w:val="18"/>
                 <w:szCs w:val="18"/>
-                <w:lang w:val="id-ID"/>
-              </w:rPr>
-            </w:r>
-            <w:r>
-              <w:rPr>
-                <w:rFonts w:ascii="Arial Narrow" w:hAnsi="Arial Narrow" w:cs="Arial Narrow"/>
+              </w:rPr>
+            </w:r>
+            <w:r>
+              <w:rPr>
+                <w:rFonts w:ascii="Arial Narrow" w:hAnsi="Arial Narrow" w:eastAsia="Arial Narrow" w:cs="Arial Narrow"/>
                 <w:sz w:val="18"/>
                 <w:szCs w:val="18"/>
               </w:rPr>
@@ -3918,12 +3943,11 @@
                 <w:rFonts w:ascii="Arial Narrow" w:hAnsi="Arial Narrow" w:eastAsia="Arial Narrow" w:cs="Arial Narrow"/>
                 <w:sz w:val="18"/>
                 <w:szCs w:val="18"/>
-                <w:lang w:val="id-ID"/>
-              </w:rPr>
-            </w:r>
-            <w:r>
-              <w:rPr>
-                <w:rFonts w:ascii="Arial Narrow" w:hAnsi="Arial Narrow" w:cs="Arial Narrow"/>
+              </w:rPr>
+            </w:r>
+            <w:r>
+              <w:rPr>
+                <w:rFonts w:ascii="Arial Narrow" w:hAnsi="Arial Narrow" w:eastAsia="Arial Narrow" w:cs="Arial Narrow"/>
                 <w:sz w:val="18"/>
                 <w:szCs w:val="18"/>
               </w:rPr>
@@ -3999,12 +4023,11 @@
                 <w:rFonts w:ascii="Arial Narrow" w:hAnsi="Arial Narrow" w:eastAsia="Arial Narrow" w:cs="Arial Narrow"/>
                 <w:sz w:val="18"/>
                 <w:szCs w:val="18"/>
-                <w:lang w:val="id-ID"/>
-              </w:rPr>
-            </w:r>
-            <w:r>
-              <w:rPr>
-                <w:rFonts w:ascii="Arial Narrow" w:hAnsi="Arial Narrow" w:cs="Arial Narrow"/>
+              </w:rPr>
+            </w:r>
+            <w:r>
+              <w:rPr>
+                <w:rFonts w:ascii="Arial Narrow" w:hAnsi="Arial Narrow" w:eastAsia="Arial Narrow" w:cs="Arial Narrow"/>
                 <w:sz w:val="18"/>
                 <w:szCs w:val="18"/>
               </w:rPr>
@@ -4061,7 +4084,7 @@
             </w:r>
             <w:r>
               <w:rPr>
-                <w:rFonts w:ascii="Arial Narrow" w:hAnsi="Arial Narrow" w:cs="Arial Narrow"/>
+                <w:rFonts w:ascii="Arial Narrow" w:hAnsi="Arial Narrow" w:eastAsia="Arial Narrow" w:cs="Arial Narrow"/>
                 <w:sz w:val="18"/>
                 <w:szCs w:val="18"/>
               </w:rPr>
@@ -4111,7 +4134,7 @@
             </w:r>
             <w:r>
               <w:rPr>
-                <w:rFonts w:ascii="Liberation Sans" w:hAnsi="Liberation Sans" w:eastAsia="Liberation Sans" w:cs="Liberation Sans"/>
+                <w:rFonts w:ascii="Arial Narrow" w:hAnsi="Arial Narrow" w:eastAsia="Arial Narrow" w:cs="Arial Narrow"/>
                 <w:b/>
                 <w:bCs/>
                 <w:color w:val="242424"/>
@@ -4131,7 +4154,7 @@
             </w:r>
             <w:r>
               <w:rPr>
-                <w:rFonts w:ascii="Arial Narrow" w:hAnsi="Arial Narrow" w:cs="Arial Narrow"/>
+                <w:rFonts w:ascii="Arial Narrow" w:hAnsi="Arial Narrow" w:eastAsia="Arial Narrow" w:cs="Arial Narrow"/>
                 <w:b/>
                 <w:bCs/>
                 <w:sz w:val="22"/>
@@ -4149,9 +4172,14 @@
               </w:pBdr>
               <w:spacing/>
               <w:ind w:right="0" w:firstLine="0" w:left="0"/>
-              <w:rPr/>
+              <w:rPr>
+                <w:rFonts w:ascii="Arial Narrow" w:hAnsi="Arial Narrow" w:cs="Arial Narrow"/>
+              </w:rPr>
             </w:pPr>
             <w:r>
+              <w:rPr>
+                <w:rFonts w:ascii="Arial Narrow" w:hAnsi="Arial Narrow" w:eastAsia="Arial Narrow" w:cs="Arial Narrow"/>
+              </w:rPr>
               <mc:AlternateContent>
                 <mc:Choice Requires="wpg">
                   <w:drawing>
@@ -4222,10 +4250,15 @@
             </w:r>
             <w:r>
               <w:rPr>
+                <w:rFonts w:ascii="Arial Narrow" w:hAnsi="Arial Narrow" w:eastAsia="Arial Narrow" w:cs="Arial Narrow"/>
                 <w:sz w:val="24"/>
               </w:rPr>
             </w:r>
-            <w:r/>
+            <w:r>
+              <w:rPr>
+                <w:rFonts w:ascii="Arial Narrow" w:hAnsi="Arial Narrow" w:eastAsia="Arial Narrow" w:cs="Arial Narrow"/>
+              </w:rPr>
+            </w:r>
           </w:p>
           <w:p>
             <w:pPr>
@@ -4251,7 +4284,7 @@
             </w:r>
             <w:r>
               <w:rPr>
-                <w:rFonts w:ascii="Liberation Sans" w:hAnsi="Liberation Sans" w:eastAsia="Liberation Sans" w:cs="Liberation Sans"/>
+                <w:rFonts w:ascii="Arial Narrow" w:hAnsi="Arial Narrow" w:eastAsia="Arial Narrow" w:cs="Arial Narrow"/>
                 <w:color w:val="242424"/>
                 <w:sz w:val="22"/>
                 <w:highlight w:val="white"/>
@@ -4267,7 +4300,7 @@
             </w:r>
             <w:r>
               <w:rPr>
-                <w:rFonts w:ascii="Arial Narrow" w:hAnsi="Arial Narrow" w:cs="Arial Narrow"/>
+                <w:rFonts w:ascii="Arial Narrow" w:hAnsi="Arial Narrow" w:eastAsia="Arial Narrow" w:cs="Arial Narrow"/>
                 <w:sz w:val="18"/>
                 <w:szCs w:val="18"/>
               </w:rPr>
@@ -4316,7 +4349,7 @@
             </w:r>
             <w:r>
               <w:rPr>
-                <w:rFonts w:ascii="Liberation Sans" w:hAnsi="Liberation Sans" w:eastAsia="Liberation Sans" w:cs="Liberation Sans"/>
+                <w:rFonts w:ascii="Arial Narrow" w:hAnsi="Arial Narrow" w:eastAsia="Arial Narrow" w:cs="Arial Narrow"/>
                 <w:color w:val="212121"/>
                 <w:sz w:val="21"/>
                 <w:highlight w:val="white"/>
@@ -4330,19 +4363,13 @@
             <w:r>
               <w:rPr>
                 <w:rFonts w:ascii="Arial Narrow" w:hAnsi="Arial Narrow" w:eastAsia="Arial Narrow" w:cs="Arial Narrow"/>
-                <w:b w:val="0"/>
-                <w:i w:val="0"/>
-                <w:caps w:val="0"/>
-                <w:smallCaps w:val="0"/>
-                <w:color w:val="212121"/>
-                <w:spacing w:val="0"/>
-                <w:sz w:val="20"/>
+                <w:sz w:val="16"/>
                 <w:szCs w:val="16"/>
               </w:rPr>
             </w:r>
             <w:r>
               <w:rPr>
-                <w:rFonts w:ascii="Arial Narrow" w:hAnsi="Arial Narrow" w:cs="Arial Narrow"/>
+                <w:rFonts w:ascii="Arial Narrow" w:hAnsi="Arial Narrow" w:eastAsia="Arial Narrow" w:cs="Arial Narrow"/>
                 <w:sz w:val="16"/>
                 <w:szCs w:val="16"/>
               </w:rPr>
@@ -4397,12 +4424,11 @@
                 <w:sz w:val="18"/>
                 <w:szCs w:val="18"/>
                 <w:u w:val="single"/>
-                <w:lang w:val="id-ID"/>
-              </w:rPr>
-            </w:r>
-            <w:r>
-              <w:rPr>
-                <w:rFonts w:ascii="Arial Narrow" w:hAnsi="Arial Narrow" w:cs="Arial Narrow"/>
+              </w:rPr>
+            </w:r>
+            <w:r>
+              <w:rPr>
+                <w:rFonts w:ascii="Arial Narrow" w:hAnsi="Arial Narrow" w:eastAsia="Arial Narrow" w:cs="Arial Narrow"/>
                 <w:b/>
                 <w:bCs/>
                 <w:sz w:val="18"/>
@@ -4447,12 +4473,11 @@
                 <w:sz w:val="18"/>
                 <w:szCs w:val="18"/>
                 <w:u w:val="single"/>
-                <w:lang w:val="id-ID"/>
-              </w:rPr>
-            </w:r>
-            <w:r>
-              <w:rPr>
-                <w:rFonts w:ascii="Arial Narrow" w:hAnsi="Arial Narrow" w:cs="Arial Narrow"/>
+              </w:rPr>
+            </w:r>
+            <w:r>
+              <w:rPr>
+                <w:rFonts w:ascii="Arial Narrow" w:hAnsi="Arial Narrow" w:eastAsia="Arial Narrow" w:cs="Arial Narrow"/>
                 <w:b/>
                 <w:bCs/>
                 <w:sz w:val="18"/>
@@ -4491,7 +4516,7 @@
             </w:r>
             <w:r>
               <w:rPr>
-                <w:rFonts w:ascii="Arial Narrow" w:hAnsi="Arial Narrow" w:cs="Arial Narrow"/>
+                <w:rFonts w:ascii="Arial Narrow" w:hAnsi="Arial Narrow" w:eastAsia="Arial Narrow" w:cs="Arial Narrow"/>
                 <w:sz w:val="18"/>
                 <w:szCs w:val="18"/>
               </w:rPr>
@@ -4537,7 +4562,14 @@
             </w:r>
             <w:r>
               <w:rPr>
-                <w:rFonts w:ascii="Arial Narrow" w:hAnsi="Arial Narrow" w:cs="Arial Narrow"/>
+                <w:rFonts w:ascii="Arial Narrow" w:hAnsi="Arial Narrow" w:eastAsia="Arial Narrow" w:cs="Arial Narrow"/>
+                <w:sz w:val="18"/>
+                <w:szCs w:val="18"/>
+              </w:rPr>
+            </w:r>
+            <w:r>
+              <w:rPr>
+                <w:rFonts w:ascii="Arial Narrow" w:hAnsi="Arial Narrow" w:eastAsia="Arial Narrow" w:cs="Arial Narrow"/>
                 <w:sz w:val="18"/>
                 <w:szCs w:val="18"/>
               </w:rPr>
@@ -4595,12 +4627,11 @@
                 <w:rFonts w:ascii="Arial Narrow" w:hAnsi="Arial Narrow" w:eastAsia="Arial Narrow" w:cs="Arial Narrow"/>
                 <w:sz w:val="18"/>
                 <w:szCs w:val="18"/>
-                <w:lang w:val="id-ID"/>
-              </w:rPr>
-            </w:r>
-            <w:r>
-              <w:rPr>
-                <w:rFonts w:ascii="Arial Narrow" w:hAnsi="Arial Narrow" w:cs="Arial Narrow"/>
+              </w:rPr>
+            </w:r>
+            <w:r>
+              <w:rPr>
+                <w:rFonts w:ascii="Arial Narrow" w:hAnsi="Arial Narrow" w:eastAsia="Arial Narrow" w:cs="Arial Narrow"/>
                 <w:sz w:val="18"/>
                 <w:szCs w:val="18"/>
               </w:rPr>
@@ -4657,7 +4688,7 @@
             </w:r>
             <w:r>
               <w:rPr>
-                <w:rFonts w:ascii="Arial Narrow" w:hAnsi="Arial Narrow" w:cs="Arial Narrow"/>
+                <w:rFonts w:ascii="Arial Narrow" w:hAnsi="Arial Narrow" w:eastAsia="Arial Narrow" w:cs="Arial Narrow"/>
                 <w:sz w:val="18"/>
                 <w:szCs w:val="18"/>
               </w:rPr>
@@ -4708,7 +4739,7 @@
             </w:r>
             <w:r>
               <w:rPr>
-                <w:rFonts w:ascii="Liberation Sans" w:hAnsi="Liberation Sans" w:eastAsia="Liberation Sans" w:cs="Liberation Sans"/>
+                <w:rFonts w:ascii="Arial Narrow" w:hAnsi="Arial Narrow" w:eastAsia="Arial Narrow" w:cs="Arial Narrow"/>
                 <w:b/>
                 <w:bCs/>
                 <w:color w:val="242424"/>
@@ -4718,6 +4749,9 @@
               <w:t xml:space="preserve">[CNC] LM2596 DC-DC ADJUSTABLE STEP DOWN 4-40V to 1.3-37V LED VOLTMETER</w:t>
             </w:r>
             <w:r>
+              <w:rPr>
+                <w:rFonts w:ascii="Arial Narrow" w:hAnsi="Arial Narrow" w:eastAsia="Arial Narrow" w:cs="Arial Narrow"/>
+              </w:rPr>
               <mc:AlternateContent>
                 <mc:Choice Requires="wpg">
                   <w:drawing>
@@ -4788,7 +4822,7 @@
             </w:r>
             <w:r>
               <w:rPr>
-                <w:rFonts w:ascii="Arial Narrow" w:hAnsi="Arial Narrow" w:cs="Arial Narrow"/>
+                <w:rFonts w:ascii="Arial Narrow" w:hAnsi="Arial Narrow" w:eastAsia="Arial Narrow" w:cs="Arial Narrow"/>
                 <w:b/>
                 <w:bCs/>
                 <w:sz w:val="22"/>
@@ -4797,7 +4831,7 @@
             </w:r>
             <w:r>
               <w:rPr>
-                <w:rFonts w:ascii="Arial Narrow" w:hAnsi="Arial Narrow" w:cs="Arial Narrow"/>
+                <w:rFonts w:ascii="Arial Narrow" w:hAnsi="Arial Narrow" w:eastAsia="Arial Narrow" w:cs="Arial Narrow"/>
                 <w:b/>
                 <w:bCs/>
                 <w:sz w:val="22"/>
@@ -4831,7 +4865,7 @@
             </w:r>
             <w:r>
               <w:rPr>
-                <w:rFonts w:ascii="Liberation Sans" w:hAnsi="Liberation Sans" w:eastAsia="Liberation Sans" w:cs="Liberation Sans"/>
+                <w:rFonts w:ascii="Arial Narrow" w:hAnsi="Arial Narrow" w:eastAsia="Arial Narrow" w:cs="Arial Narrow"/>
                 <w:color w:val="242424"/>
                 <w:sz w:val="22"/>
                 <w:highlight w:val="white"/>
@@ -4847,7 +4881,7 @@
             </w:r>
             <w:r>
               <w:rPr>
-                <w:rFonts w:ascii="Arial Narrow" w:hAnsi="Arial Narrow" w:cs="Arial Narrow"/>
+                <w:rFonts w:ascii="Arial Narrow" w:hAnsi="Arial Narrow" w:eastAsia="Arial Narrow" w:cs="Arial Narrow"/>
                 <w:sz w:val="18"/>
                 <w:szCs w:val="18"/>
               </w:rPr>
@@ -4896,7 +4930,7 @@
             </w:r>
             <w:r>
               <w:rPr>
-                <w:rFonts w:ascii="Liberation Sans" w:hAnsi="Liberation Sans" w:eastAsia="Liberation Sans" w:cs="Liberation Sans"/>
+                <w:rFonts w:ascii="Arial Narrow" w:hAnsi="Arial Narrow" w:eastAsia="Arial Narrow" w:cs="Arial Narrow"/>
                 <w:color w:val="212121"/>
                 <w:sz w:val="21"/>
                 <w:highlight w:val="white"/>
@@ -4916,19 +4950,6 @@
             <w:r>
               <w:rPr>
                 <w:rFonts w:ascii="Arial Narrow" w:hAnsi="Arial Narrow" w:eastAsia="Arial Narrow" w:cs="Arial Narrow"/>
-                <w:b w:val="0"/>
-                <w:i w:val="0"/>
-                <w:caps w:val="0"/>
-                <w:smallCaps w:val="0"/>
-                <w:color w:val="212121"/>
-                <w:spacing w:val="0"/>
-                <w:sz w:val="20"/>
-                <w:szCs w:val="16"/>
-              </w:rPr>
-            </w:r>
-            <w:r>
-              <w:rPr>
-                <w:rFonts w:ascii="Arial Narrow" w:hAnsi="Arial Narrow" w:eastAsia="Arial Narrow" w:cs="Arial Narrow"/>
                 <w:sz w:val="18"/>
                 <w:szCs w:val="18"/>
               </w:rPr>
@@ -4943,7 +4964,7 @@
             </w:r>
             <w:r>
               <w:rPr>
-                <w:rFonts w:ascii="Arial Narrow" w:hAnsi="Arial Narrow" w:cs="Arial Narrow"/>
+                <w:rFonts w:ascii="Arial Narrow" w:hAnsi="Arial Narrow" w:eastAsia="Arial Narrow" w:cs="Arial Narrow"/>
                 <w:sz w:val="18"/>
                 <w:szCs w:val="18"/>
               </w:rPr>
@@ -5022,12 +5043,11 @@
                 <w:sz w:val="18"/>
                 <w:szCs w:val="18"/>
                 <w:u w:val="single"/>
-                <w:lang w:val="id-ID"/>
-              </w:rPr>
-            </w:r>
-            <w:r>
-              <w:rPr>
-                <w:rFonts w:ascii="Arial Narrow" w:hAnsi="Arial Narrow" w:cs="Arial Narrow"/>
+              </w:rPr>
+            </w:r>
+            <w:r>
+              <w:rPr>
+                <w:rFonts w:ascii="Arial Narrow" w:hAnsi="Arial Narrow" w:eastAsia="Arial Narrow" w:cs="Arial Narrow"/>
                 <w:b/>
                 <w:bCs/>
                 <w:sz w:val="18"/>
@@ -5063,12 +5083,11 @@
                 <w:rFonts w:ascii="Arial Narrow" w:hAnsi="Arial Narrow" w:eastAsia="Arial Narrow" w:cs="Arial Narrow"/>
                 <w:sz w:val="18"/>
                 <w:szCs w:val="18"/>
-                <w:lang w:val="id-ID"/>
-              </w:rPr>
-            </w:r>
-            <w:r>
-              <w:rPr>
-                <w:rFonts w:ascii="Arial Narrow" w:hAnsi="Arial Narrow" w:cs="Arial Narrow"/>
+              </w:rPr>
+            </w:r>
+            <w:r>
+              <w:rPr>
+                <w:rFonts w:ascii="Arial Narrow" w:hAnsi="Arial Narrow" w:eastAsia="Arial Narrow" w:cs="Arial Narrow"/>
                 <w:sz w:val="18"/>
                 <w:szCs w:val="18"/>
               </w:rPr>
@@ -5117,12 +5136,11 @@
                 <w:rFonts w:ascii="Arial Narrow" w:hAnsi="Arial Narrow" w:eastAsia="Arial Narrow" w:cs="Arial Narrow"/>
                 <w:sz w:val="18"/>
                 <w:szCs w:val="18"/>
-                <w:lang w:val="id-ID"/>
-              </w:rPr>
-            </w:r>
-            <w:r>
-              <w:rPr>
-                <w:rFonts w:ascii="Arial Narrow" w:hAnsi="Arial Narrow" w:cs="Arial Narrow"/>
+              </w:rPr>
+            </w:r>
+            <w:r>
+              <w:rPr>
+                <w:rFonts w:ascii="Arial Narrow" w:hAnsi="Arial Narrow" w:eastAsia="Arial Narrow" w:cs="Arial Narrow"/>
                 <w:sz w:val="18"/>
                 <w:szCs w:val="18"/>
               </w:rPr>
@@ -5189,12 +5207,11 @@
                 <w:rFonts w:ascii="Arial Narrow" w:hAnsi="Arial Narrow" w:eastAsia="Arial Narrow" w:cs="Arial Narrow"/>
                 <w:sz w:val="18"/>
                 <w:szCs w:val="18"/>
-                <w:lang w:val="id-ID"/>
-              </w:rPr>
-            </w:r>
-            <w:r>
-              <w:rPr>
-                <w:rFonts w:ascii="Arial Narrow" w:hAnsi="Arial Narrow" w:cs="Arial Narrow"/>
+              </w:rPr>
+            </w:r>
+            <w:r>
+              <w:rPr>
+                <w:rFonts w:ascii="Arial Narrow" w:hAnsi="Arial Narrow" w:eastAsia="Arial Narrow" w:cs="Arial Narrow"/>
                 <w:sz w:val="18"/>
                 <w:szCs w:val="18"/>
               </w:rPr>
@@ -5251,7 +5268,7 @@
             </w:r>
             <w:r>
               <w:rPr>
-                <w:rFonts w:ascii="Arial Narrow" w:hAnsi="Arial Narrow" w:cs="Arial Narrow"/>
+                <w:rFonts w:ascii="Arial Narrow" w:hAnsi="Arial Narrow" w:eastAsia="Arial Narrow" w:cs="Arial Narrow"/>
                 <w:sz w:val="18"/>
                 <w:szCs w:val="18"/>
               </w:rPr>
@@ -5302,7 +5319,7 @@
             </w:r>
             <w:r>
               <w:rPr>
-                <w:rFonts w:ascii="Liberation Sans" w:hAnsi="Liberation Sans" w:eastAsia="Liberation Sans" w:cs="Liberation Sans"/>
+                <w:rFonts w:ascii="Arial Narrow" w:hAnsi="Arial Narrow" w:eastAsia="Arial Narrow" w:cs="Arial Narrow"/>
                 <w:b/>
                 <w:bCs/>
                 <w:color w:val="242424"/>
@@ -5322,7 +5339,7 @@
             </w:r>
             <w:r>
               <w:rPr>
-                <w:rFonts w:ascii="Arial Narrow" w:hAnsi="Arial Narrow" w:cs="Arial Narrow"/>
+                <w:rFonts w:ascii="Arial Narrow" w:hAnsi="Arial Narrow" w:eastAsia="Arial Narrow" w:cs="Arial Narrow"/>
                 <w:b/>
                 <w:bCs/>
                 <w:sz w:val="22"/>
@@ -5340,9 +5357,14 @@
               </w:pBdr>
               <w:spacing/>
               <w:ind w:right="0" w:firstLine="0" w:left="0"/>
-              <w:rPr/>
+              <w:rPr>
+                <w:rFonts w:ascii="Arial Narrow" w:hAnsi="Arial Narrow" w:cs="Arial Narrow"/>
+              </w:rPr>
             </w:pPr>
             <w:r>
+              <w:rPr>
+                <w:rFonts w:ascii="Arial Narrow" w:hAnsi="Arial Narrow" w:eastAsia="Arial Narrow" w:cs="Arial Narrow"/>
+              </w:rPr>
               <mc:AlternateContent>
                 <mc:Choice Requires="wpg">
                   <w:drawing>
@@ -5411,7 +5433,11 @@
                 </mc:Fallback>
               </mc:AlternateContent>
             </w:r>
-            <w:r/>
+            <w:r>
+              <w:rPr>
+                <w:rFonts w:ascii="Arial Narrow" w:hAnsi="Arial Narrow" w:eastAsia="Arial Narrow" w:cs="Arial Narrow"/>
+              </w:rPr>
+            </w:r>
           </w:p>
           <w:p>
             <w:pPr>
@@ -5437,7 +5463,7 @@
             </w:r>
             <w:r>
               <w:rPr>
-                <w:rFonts w:ascii="Liberation Sans" w:hAnsi="Liberation Sans" w:eastAsia="Liberation Sans" w:cs="Liberation Sans"/>
+                <w:rFonts w:ascii="Arial Narrow" w:hAnsi="Arial Narrow" w:eastAsia="Arial Narrow" w:cs="Arial Narrow"/>
                 <w:color w:val="242424"/>
                 <w:sz w:val="22"/>
                 <w:highlight w:val="white"/>
@@ -5453,7 +5479,7 @@
             </w:r>
             <w:r>
               <w:rPr>
-                <w:rFonts w:ascii="Arial Narrow" w:hAnsi="Arial Narrow" w:cs="Arial Narrow"/>
+                <w:rFonts w:ascii="Arial Narrow" w:hAnsi="Arial Narrow" w:eastAsia="Arial Narrow" w:cs="Arial Narrow"/>
                 <w:sz w:val="18"/>
                 <w:szCs w:val="18"/>
               </w:rPr>
@@ -5496,7 +5522,7 @@
             </w:r>
             <w:r>
               <w:rPr>
-                <w:rFonts w:ascii="Liberation Sans" w:hAnsi="Liberation Sans" w:eastAsia="Liberation Sans" w:cs="Liberation Sans"/>
+                <w:rFonts w:ascii="Arial Narrow" w:hAnsi="Arial Narrow" w:eastAsia="Arial Narrow" w:cs="Arial Narrow"/>
                 <w:color w:val="212121"/>
                 <w:sz w:val="21"/>
                 <w:highlight w:val="white"/>
@@ -5512,7 +5538,7 @@
             </w:r>
             <w:r>
               <w:rPr>
-                <w:rFonts w:ascii="Arial Narrow" w:hAnsi="Arial Narrow" w:cs="Arial Narrow"/>
+                <w:rFonts w:ascii="Arial Narrow" w:hAnsi="Arial Narrow" w:eastAsia="Arial Narrow" w:cs="Arial Narrow"/>
                 <w:sz w:val="18"/>
                 <w:szCs w:val="18"/>
               </w:rPr>
@@ -5545,12 +5571,11 @@
                 <w:rFonts w:ascii="Arial Narrow" w:hAnsi="Arial Narrow" w:eastAsia="Arial Narrow" w:cs="Arial Narrow"/>
                 <w:sz w:val="18"/>
                 <w:szCs w:val="18"/>
-                <w:lang w:val="id-ID"/>
-              </w:rPr>
-            </w:r>
-            <w:r>
-              <w:rPr>
-                <w:rFonts w:ascii="Arial Narrow" w:hAnsi="Arial Narrow" w:cs="Arial Narrow"/>
+              </w:rPr>
+            </w:r>
+            <w:r>
+              <w:rPr>
+                <w:rFonts w:ascii="Arial Narrow" w:hAnsi="Arial Narrow" w:eastAsia="Arial Narrow" w:cs="Arial Narrow"/>
                 <w:sz w:val="18"/>
                 <w:szCs w:val="18"/>
               </w:rPr>
@@ -5605,12 +5630,11 @@
                 <w:sz w:val="18"/>
                 <w:szCs w:val="18"/>
                 <w:u w:val="single"/>
-                <w:lang w:val="id-ID"/>
-              </w:rPr>
-            </w:r>
-            <w:r>
-              <w:rPr>
-                <w:rFonts w:ascii="Arial Narrow" w:hAnsi="Arial Narrow" w:cs="Arial Narrow"/>
+              </w:rPr>
+            </w:r>
+            <w:r>
+              <w:rPr>
+                <w:rFonts w:ascii="Arial Narrow" w:hAnsi="Arial Narrow" w:eastAsia="Arial Narrow" w:cs="Arial Narrow"/>
                 <w:b/>
                 <w:bCs/>
                 <w:sz w:val="18"/>
@@ -5655,12 +5679,11 @@
                 <w:sz w:val="18"/>
                 <w:szCs w:val="18"/>
                 <w:u w:val="single"/>
-                <w:lang w:val="id-ID"/>
-              </w:rPr>
-            </w:r>
-            <w:r>
-              <w:rPr>
-                <w:rFonts w:ascii="Arial Narrow" w:hAnsi="Arial Narrow" w:cs="Arial Narrow"/>
+              </w:rPr>
+            </w:r>
+            <w:r>
+              <w:rPr>
+                <w:rFonts w:ascii="Arial Narrow" w:hAnsi="Arial Narrow" w:eastAsia="Arial Narrow" w:cs="Arial Narrow"/>
                 <w:b/>
                 <w:bCs/>
                 <w:sz w:val="18"/>
@@ -5696,12 +5719,11 @@
                 <w:rFonts w:ascii="Arial Narrow" w:hAnsi="Arial Narrow" w:eastAsia="Arial Narrow" w:cs="Arial Narrow"/>
                 <w:sz w:val="18"/>
                 <w:szCs w:val="18"/>
-                <w:lang w:val="id-ID"/>
-              </w:rPr>
-            </w:r>
-            <w:r>
-              <w:rPr>
-                <w:rFonts w:ascii="Arial Narrow" w:hAnsi="Arial Narrow" w:cs="Arial Narrow"/>
+              </w:rPr>
+            </w:r>
+            <w:r>
+              <w:rPr>
+                <w:rFonts w:ascii="Arial Narrow" w:hAnsi="Arial Narrow" w:eastAsia="Arial Narrow" w:cs="Arial Narrow"/>
                 <w:sz w:val="18"/>
                 <w:szCs w:val="18"/>
               </w:rPr>
@@ -5753,7 +5775,7 @@
             </w:r>
             <w:r>
               <w:rPr>
-                <w:rFonts w:ascii="Arial Narrow" w:hAnsi="Arial Narrow" w:cs="Arial Narrow"/>
+                <w:rFonts w:ascii="Arial Narrow" w:hAnsi="Arial Narrow" w:eastAsia="Arial Narrow" w:cs="Arial Narrow"/>
                 <w:sz w:val="18"/>
                 <w:szCs w:val="18"/>
               </w:rPr>
@@ -5802,12 +5824,11 @@
                 <w:rFonts w:ascii="Arial Narrow" w:hAnsi="Arial Narrow" w:eastAsia="Arial Narrow" w:cs="Arial Narrow"/>
                 <w:sz w:val="18"/>
                 <w:szCs w:val="18"/>
-                <w:lang w:val="id-ID"/>
-              </w:rPr>
-            </w:r>
-            <w:r>
-              <w:rPr>
-                <w:rFonts w:ascii="Arial Narrow" w:hAnsi="Arial Narrow" w:cs="Arial Narrow"/>
+              </w:rPr>
+            </w:r>
+            <w:r>
+              <w:rPr>
+                <w:rFonts w:ascii="Arial Narrow" w:hAnsi="Arial Narrow" w:eastAsia="Arial Narrow" w:cs="Arial Narrow"/>
                 <w:sz w:val="18"/>
                 <w:szCs w:val="18"/>
               </w:rPr>
@@ -5840,12 +5861,11 @@
                 <w:rFonts w:ascii="Arial Narrow" w:hAnsi="Arial Narrow" w:eastAsia="Arial Narrow" w:cs="Arial Narrow"/>
                 <w:sz w:val="18"/>
                 <w:szCs w:val="18"/>
-                <w:lang w:val="id-ID"/>
-              </w:rPr>
-            </w:r>
-            <w:r>
-              <w:rPr>
-                <w:rFonts w:ascii="Arial Narrow" w:hAnsi="Arial Narrow" w:cs="Arial Narrow"/>
+              </w:rPr>
+            </w:r>
+            <w:r>
+              <w:rPr>
+                <w:rFonts w:ascii="Arial Narrow" w:hAnsi="Arial Narrow" w:eastAsia="Arial Narrow" w:cs="Arial Narrow"/>
                 <w:sz w:val="18"/>
                 <w:szCs w:val="18"/>
               </w:rPr>
@@ -5902,7 +5922,7 @@
             </w:r>
             <w:r>
               <w:rPr>
-                <w:rFonts w:ascii="Arial Narrow" w:hAnsi="Arial Narrow" w:cs="Arial Narrow"/>
+                <w:rFonts w:ascii="Arial Narrow" w:hAnsi="Arial Narrow" w:eastAsia="Arial Narrow" w:cs="Arial Narrow"/>
                 <w:sz w:val="18"/>
                 <w:szCs w:val="18"/>
               </w:rPr>
@@ -5953,7 +5973,7 @@
             </w:r>
             <w:r>
               <w:rPr>
-                <w:rFonts w:ascii="Liberation Sans" w:hAnsi="Liberation Sans" w:eastAsia="Liberation Sans" w:cs="Liberation Sans"/>
+                <w:rFonts w:ascii="Arial Narrow" w:hAnsi="Arial Narrow" w:eastAsia="Arial Narrow" w:cs="Arial Narrow"/>
                 <w:b/>
                 <w:bCs/>
                 <w:color w:val="242424"/>
@@ -5973,7 +5993,7 @@
             </w:r>
             <w:r>
               <w:rPr>
-                <w:rFonts w:ascii="Arial Narrow" w:hAnsi="Arial Narrow" w:cs="Arial Narrow"/>
+                <w:rFonts w:ascii="Arial Narrow" w:hAnsi="Arial Narrow" w:eastAsia="Arial Narrow" w:cs="Arial Narrow"/>
                 <w:b/>
                 <w:bCs/>
                 <w:sz w:val="22"/>
@@ -5991,9 +6011,14 @@
               </w:pBdr>
               <w:spacing/>
               <w:ind w:right="0" w:firstLine="0" w:left="0"/>
-              <w:rPr/>
+              <w:rPr>
+                <w:rFonts w:ascii="Arial Narrow" w:hAnsi="Arial Narrow" w:cs="Arial Narrow"/>
+              </w:rPr>
             </w:pPr>
             <w:r>
+              <w:rPr>
+                <w:rFonts w:ascii="Arial Narrow" w:hAnsi="Arial Narrow" w:eastAsia="Arial Narrow" w:cs="Arial Narrow"/>
+              </w:rPr>
               <mc:AlternateContent>
                 <mc:Choice Requires="wpg">
                   <w:drawing>
@@ -6062,7 +6087,11 @@
                 </mc:Fallback>
               </mc:AlternateContent>
             </w:r>
-            <w:r/>
+            <w:r>
+              <w:rPr>
+                <w:rFonts w:ascii="Arial Narrow" w:hAnsi="Arial Narrow" w:eastAsia="Arial Narrow" w:cs="Arial Narrow"/>
+              </w:rPr>
+            </w:r>
           </w:p>
           <w:p>
             <w:pPr>
@@ -6088,7 +6117,7 @@
             </w:r>
             <w:r>
               <w:rPr>
-                <w:rFonts w:ascii="Liberation Sans" w:hAnsi="Liberation Sans" w:eastAsia="Liberation Sans" w:cs="Liberation Sans"/>
+                <w:rFonts w:ascii="Arial Narrow" w:hAnsi="Arial Narrow" w:eastAsia="Arial Narrow" w:cs="Arial Narrow"/>
                 <w:color w:val="242424"/>
                 <w:sz w:val="22"/>
                 <w:highlight w:val="white"/>
@@ -6104,7 +6133,7 @@
             </w:r>
             <w:r>
               <w:rPr>
-                <w:rFonts w:ascii="Arial Narrow" w:hAnsi="Arial Narrow" w:cs="Arial Narrow"/>
+                <w:rFonts w:ascii="Arial Narrow" w:hAnsi="Arial Narrow" w:eastAsia="Arial Narrow" w:cs="Arial Narrow"/>
                 <w:sz w:val="18"/>
                 <w:szCs w:val="18"/>
               </w:rPr>
@@ -6153,7 +6182,7 @@
             </w:r>
             <w:r>
               <w:rPr>
-                <w:rFonts w:ascii="Liberation Sans" w:hAnsi="Liberation Sans" w:eastAsia="Liberation Sans" w:cs="Liberation Sans"/>
+                <w:rFonts w:ascii="Arial Narrow" w:hAnsi="Arial Narrow" w:eastAsia="Arial Narrow" w:cs="Arial Narrow"/>
                 <w:color w:val="212121"/>
                 <w:sz w:val="21"/>
                 <w:highlight w:val="white"/>
@@ -6174,19 +6203,13 @@
             <w:r>
               <w:rPr>
                 <w:rFonts w:ascii="Arial Narrow" w:hAnsi="Arial Narrow" w:eastAsia="Arial Narrow" w:cs="Arial Narrow"/>
-                <w:b w:val="0"/>
-                <w:i w:val="0"/>
-                <w:caps w:val="0"/>
-                <w:smallCaps w:val="0"/>
-                <w:color w:val="212121"/>
-                <w:spacing w:val="0"/>
-                <w:sz w:val="20"/>
+                <w:sz w:val="16"/>
                 <w:szCs w:val="16"/>
               </w:rPr>
             </w:r>
             <w:r>
               <w:rPr>
-                <w:rFonts w:ascii="Arial Narrow" w:hAnsi="Arial Narrow" w:cs="Arial Narrow"/>
+                <w:rFonts w:ascii="Arial Narrow" w:hAnsi="Arial Narrow" w:eastAsia="Arial Narrow" w:cs="Arial Narrow"/>
                 <w:sz w:val="16"/>
                 <w:szCs w:val="16"/>
               </w:rPr>
@@ -6222,7 +6245,7 @@
             </w:r>
             <w:r>
               <w:rPr>
-                <w:rFonts w:ascii="Arial Narrow" w:hAnsi="Arial Narrow" w:cs="Arial Narrow"/>
+                <w:rFonts w:ascii="Arial Narrow" w:hAnsi="Arial Narrow" w:eastAsia="Arial Narrow" w:cs="Arial Narrow"/>
                 <w:sz w:val="18"/>
                 <w:szCs w:val="18"/>
               </w:rPr>
@@ -6277,12 +6300,11 @@
                 <w:sz w:val="18"/>
                 <w:szCs w:val="18"/>
                 <w:u w:val="single"/>
-                <w:lang w:val="id-ID"/>
-              </w:rPr>
-            </w:r>
-            <w:r>
-              <w:rPr>
-                <w:rFonts w:ascii="Arial Narrow" w:hAnsi="Arial Narrow" w:cs="Arial Narrow"/>
+              </w:rPr>
+            </w:r>
+            <w:r>
+              <w:rPr>
+                <w:rFonts w:ascii="Arial Narrow" w:hAnsi="Arial Narrow" w:eastAsia="Arial Narrow" w:cs="Arial Narrow"/>
                 <w:b/>
                 <w:bCs/>
                 <w:sz w:val="18"/>
@@ -6327,12 +6349,11 @@
                 <w:sz w:val="18"/>
                 <w:szCs w:val="18"/>
                 <w:u w:val="single"/>
-                <w:lang w:val="id-ID"/>
-              </w:rPr>
-            </w:r>
-            <w:r>
-              <w:rPr>
-                <w:rFonts w:ascii="Arial Narrow" w:hAnsi="Arial Narrow" w:cs="Arial Narrow"/>
+              </w:rPr>
+            </w:r>
+            <w:r>
+              <w:rPr>
+                <w:rFonts w:ascii="Arial Narrow" w:hAnsi="Arial Narrow" w:eastAsia="Arial Narrow" w:cs="Arial Narrow"/>
                 <w:b/>
                 <w:bCs/>
                 <w:sz w:val="18"/>
@@ -6384,12 +6405,11 @@
                 <w:rFonts w:ascii="Arial Narrow" w:hAnsi="Arial Narrow" w:eastAsia="Arial Narrow" w:cs="Arial Narrow"/>
                 <w:sz w:val="18"/>
                 <w:szCs w:val="18"/>
-                <w:lang w:val="id-ID"/>
-              </w:rPr>
-            </w:r>
-            <w:r>
-              <w:rPr>
-                <w:rFonts w:ascii="Arial Narrow" w:hAnsi="Arial Narrow" w:cs="Arial Narrow"/>
+              </w:rPr>
+            </w:r>
+            <w:r>
+              <w:rPr>
+                <w:rFonts w:ascii="Arial Narrow" w:hAnsi="Arial Narrow" w:eastAsia="Arial Narrow" w:cs="Arial Narrow"/>
                 <w:sz w:val="18"/>
                 <w:szCs w:val="18"/>
               </w:rPr>
@@ -6438,12 +6458,11 @@
                 <w:rFonts w:ascii="Arial Narrow" w:hAnsi="Arial Narrow" w:eastAsia="Arial Narrow" w:cs="Arial Narrow"/>
                 <w:sz w:val="18"/>
                 <w:szCs w:val="18"/>
-                <w:lang w:val="id-ID"/>
-              </w:rPr>
-            </w:r>
-            <w:r>
-              <w:rPr>
-                <w:rFonts w:ascii="Arial Narrow" w:hAnsi="Arial Narrow" w:cs="Arial Narrow"/>
+              </w:rPr>
+            </w:r>
+            <w:r>
+              <w:rPr>
+                <w:rFonts w:ascii="Arial Narrow" w:hAnsi="Arial Narrow" w:eastAsia="Arial Narrow" w:cs="Arial Narrow"/>
                 <w:sz w:val="18"/>
                 <w:szCs w:val="18"/>
               </w:rPr>
@@ -6500,7 +6519,7 @@
             </w:r>
             <w:r>
               <w:rPr>
-                <w:rFonts w:ascii="Arial Narrow" w:hAnsi="Arial Narrow" w:cs="Arial Narrow"/>
+                <w:rFonts w:ascii="Arial Narrow" w:hAnsi="Arial Narrow" w:eastAsia="Arial Narrow" w:cs="Arial Narrow"/>
                 <w:sz w:val="18"/>
                 <w:szCs w:val="18"/>
               </w:rPr>
@@ -6551,7 +6570,7 @@
             </w:r>
             <w:r>
               <w:rPr>
-                <w:rFonts w:ascii="Liberation Sans" w:hAnsi="Liberation Sans" w:eastAsia="Liberation Sans" w:cs="Liberation Sans"/>
+                <w:rFonts w:ascii="Arial Narrow" w:hAnsi="Arial Narrow" w:eastAsia="Arial Narrow" w:cs="Arial Narrow"/>
                 <w:b/>
                 <w:bCs/>
                 <w:color w:val="242424"/>
@@ -6571,7 +6590,7 @@
             </w:r>
             <w:r>
               <w:rPr>
-                <w:rFonts w:ascii="Arial Narrow" w:hAnsi="Arial Narrow" w:cs="Arial Narrow"/>
+                <w:rFonts w:ascii="Arial Narrow" w:hAnsi="Arial Narrow" w:eastAsia="Arial Narrow" w:cs="Arial Narrow"/>
                 <w:b/>
                 <w:bCs/>
                 <w:sz w:val="22"/>
@@ -6589,9 +6608,14 @@
               </w:pBdr>
               <w:spacing/>
               <w:ind w:right="0" w:firstLine="0" w:left="0"/>
-              <w:rPr/>
+              <w:rPr>
+                <w:rFonts w:ascii="Arial Narrow" w:hAnsi="Arial Narrow" w:cs="Arial Narrow"/>
+              </w:rPr>
             </w:pPr>
             <w:r>
+              <w:rPr>
+                <w:rFonts w:ascii="Arial Narrow" w:hAnsi="Arial Narrow" w:eastAsia="Arial Narrow" w:cs="Arial Narrow"/>
+              </w:rPr>
               <mc:AlternateContent>
                 <mc:Choice Requires="wpg">
                   <w:drawing>
@@ -6660,7 +6684,11 @@
                 </mc:Fallback>
               </mc:AlternateContent>
             </w:r>
-            <w:r/>
+            <w:r>
+              <w:rPr>
+                <w:rFonts w:ascii="Arial Narrow" w:hAnsi="Arial Narrow" w:eastAsia="Arial Narrow" w:cs="Arial Narrow"/>
+              </w:rPr>
+            </w:r>
           </w:p>
           <w:p>
             <w:pPr>
@@ -6686,7 +6714,7 @@
             </w:r>
             <w:r>
               <w:rPr>
-                <w:rFonts w:ascii="Liberation Sans" w:hAnsi="Liberation Sans" w:eastAsia="Liberation Sans" w:cs="Liberation Sans"/>
+                <w:rFonts w:ascii="Arial Narrow" w:hAnsi="Arial Narrow" w:eastAsia="Arial Narrow" w:cs="Arial Narrow"/>
                 <w:color w:val="242424"/>
                 <w:sz w:val="22"/>
                 <w:highlight w:val="white"/>
@@ -6702,7 +6730,7 @@
             </w:r>
             <w:r>
               <w:rPr>
-                <w:rFonts w:ascii="Arial Narrow" w:hAnsi="Arial Narrow" w:cs="Arial Narrow"/>
+                <w:rFonts w:ascii="Arial Narrow" w:hAnsi="Arial Narrow" w:eastAsia="Arial Narrow" w:cs="Arial Narrow"/>
                 <w:sz w:val="18"/>
                 <w:szCs w:val="18"/>
               </w:rPr>
@@ -6751,7 +6779,7 @@
             </w:r>
             <w:r>
               <w:rPr>
-                <w:rFonts w:ascii="Liberation Sans" w:hAnsi="Liberation Sans" w:eastAsia="Liberation Sans" w:cs="Liberation Sans"/>
+                <w:rFonts w:ascii="Arial Narrow" w:hAnsi="Arial Narrow" w:eastAsia="Arial Narrow" w:cs="Arial Narrow"/>
                 <w:color w:val="212121"/>
                 <w:sz w:val="21"/>
                 <w:highlight w:val="white"/>
@@ -6762,39 +6790,14 @@
             </w:r>
             <w:r>
               <w:rPr>
-                <w:rFonts w:ascii="Arial Narrow" w:hAnsi="Arial Narrow" w:cs="Arial Narrow"/>
+                <w:rFonts w:ascii="Arial Narrow" w:hAnsi="Arial Narrow" w:eastAsia="Arial Narrow" w:cs="Arial Narrow"/>
                 <w:sz w:val="16"/>
                 <w:szCs w:val="16"/>
               </w:rPr>
             </w:r>
             <w:r>
               <w:rPr>
-                <w:rFonts w:ascii="Arial Narrow" w:hAnsi="Arial Narrow" w:cs="Arial Narrow"/>
-                <w:sz w:val="16"/>
-                <w:szCs w:val="16"/>
-              </w:rPr>
-            </w:r>
-            <w:r>
-              <w:rPr>
-                <w:rFonts w:ascii="Arial Narrow" w:hAnsi="Arial Narrow" w:eastAsia="Arial Narrow" w:cs="Arial Narrow"/>
-                <w:b/>
-                <w:bCs/>
-                <w:sz w:val="16"/>
-                <w:szCs w:val="16"/>
-              </w:rPr>
-            </w:r>
-            <w:r>
-              <w:rPr>
-                <w:rFonts w:ascii="Arial Narrow" w:hAnsi="Arial Narrow" w:cs="Arial Narrow"/>
-                <w:b/>
-                <w:bCs/>
-                <w:sz w:val="16"/>
-                <w:szCs w:val="16"/>
-              </w:rPr>
-            </w:r>
-            <w:r>
-              <w:rPr>
-                <w:rFonts w:ascii="Arial Narrow" w:hAnsi="Arial Narrow" w:cs="Arial Narrow"/>
+                <w:rFonts w:ascii="Arial Narrow" w:hAnsi="Arial Narrow" w:eastAsia="Arial Narrow" w:cs="Arial Narrow"/>
                 <w:sz w:val="16"/>
                 <w:szCs w:val="16"/>
               </w:rPr>
@@ -6830,7 +6833,7 @@
             </w:r>
             <w:r>
               <w:rPr>
-                <w:rFonts w:ascii="Arial Narrow" w:hAnsi="Arial Narrow" w:cs="Arial Narrow"/>
+                <w:rFonts w:ascii="Arial Narrow" w:hAnsi="Arial Narrow" w:eastAsia="Arial Narrow" w:cs="Arial Narrow"/>
                 <w:sz w:val="18"/>
                 <w:szCs w:val="18"/>
               </w:rPr>
@@ -6889,7 +6892,7 @@
             </w:r>
             <w:r>
               <w:rPr>
-                <w:rFonts w:ascii="Arial Narrow" w:hAnsi="Arial Narrow" w:cs="Arial Narrow"/>
+                <w:rFonts w:ascii="Arial Narrow" w:hAnsi="Arial Narrow" w:eastAsia="Arial Narrow" w:cs="Arial Narrow"/>
                 <w:b/>
                 <w:bCs/>
                 <w:sz w:val="18"/>
@@ -6937,7 +6940,7 @@
             </w:r>
             <w:r>
               <w:rPr>
-                <w:rFonts w:ascii="Arial Narrow" w:hAnsi="Arial Narrow" w:cs="Arial Narrow"/>
+                <w:rFonts w:ascii="Arial Narrow" w:hAnsi="Arial Narrow" w:eastAsia="Arial Narrow" w:cs="Arial Narrow"/>
                 <w:b/>
                 <w:bCs/>
                 <w:sz w:val="18"/>
@@ -6973,12 +6976,11 @@
                 <w:rFonts w:ascii="Arial Narrow" w:hAnsi="Arial Narrow" w:eastAsia="Arial Narrow" w:cs="Arial Narrow"/>
                 <w:sz w:val="18"/>
                 <w:szCs w:val="18"/>
-                <w:lang w:val="id-ID"/>
-              </w:rPr>
-            </w:r>
-            <w:r>
-              <w:rPr>
-                <w:rFonts w:ascii="Arial Narrow" w:hAnsi="Arial Narrow" w:cs="Arial Narrow"/>
+              </w:rPr>
+            </w:r>
+            <w:r>
+              <w:rPr>
+                <w:rFonts w:ascii="Arial Narrow" w:hAnsi="Arial Narrow" w:eastAsia="Arial Narrow" w:cs="Arial Narrow"/>
                 <w:sz w:val="18"/>
                 <w:szCs w:val="18"/>
               </w:rPr>
@@ -7024,7 +7026,14 @@
             </w:r>
             <w:r>
               <w:rPr>
-                <w:rFonts w:ascii="Arial Narrow" w:hAnsi="Arial Narrow" w:cs="Arial Narrow"/>
+                <w:rFonts w:ascii="Arial Narrow" w:hAnsi="Arial Narrow" w:eastAsia="Arial Narrow" w:cs="Arial Narrow"/>
+                <w:sz w:val="18"/>
+                <w:szCs w:val="18"/>
+              </w:rPr>
+            </w:r>
+            <w:r>
+              <w:rPr>
+                <w:rFonts w:ascii="Arial Narrow" w:hAnsi="Arial Narrow" w:eastAsia="Arial Narrow" w:cs="Arial Narrow"/>
                 <w:sz w:val="18"/>
                 <w:szCs w:val="18"/>
               </w:rPr>
@@ -7073,12 +7082,11 @@
                 <w:rFonts w:ascii="Arial Narrow" w:hAnsi="Arial Narrow" w:eastAsia="Arial Narrow" w:cs="Arial Narrow"/>
                 <w:sz w:val="18"/>
                 <w:szCs w:val="18"/>
-                <w:lang w:val="id-ID"/>
-              </w:rPr>
-            </w:r>
-            <w:r>
-              <w:rPr>
-                <w:rFonts w:ascii="Arial Narrow" w:hAnsi="Arial Narrow" w:cs="Arial Narrow"/>
+              </w:rPr>
+            </w:r>
+            <w:r>
+              <w:rPr>
+                <w:rFonts w:ascii="Arial Narrow" w:hAnsi="Arial Narrow" w:eastAsia="Arial Narrow" w:cs="Arial Narrow"/>
                 <w:sz w:val="18"/>
                 <w:szCs w:val="18"/>
               </w:rPr>
@@ -7135,7 +7143,7 @@
             </w:r>
             <w:r>
               <w:rPr>
-                <w:rFonts w:ascii="Arial Narrow" w:hAnsi="Arial Narrow" w:cs="Arial Narrow"/>
+                <w:rFonts w:ascii="Arial Narrow" w:hAnsi="Arial Narrow" w:eastAsia="Arial Narrow" w:cs="Arial Narrow"/>
                 <w:sz w:val="18"/>
                 <w:szCs w:val="18"/>
               </w:rPr>
@@ -7182,7 +7190,7 @@
             </w:r>
             <w:r>
               <w:rPr>
-                <w:rFonts w:ascii="Liberation Sans" w:hAnsi="Liberation Sans" w:eastAsia="Liberation Sans" w:cs="Liberation Sans"/>
+                <w:rFonts w:ascii="Arial Narrow" w:hAnsi="Arial Narrow" w:eastAsia="Arial Narrow" w:cs="Arial Narrow"/>
                 <w:b/>
                 <w:bCs/>
                 <w:color w:val="242424"/>
@@ -7203,7 +7211,7 @@
             </w:r>
             <w:r>
               <w:rPr>
-                <w:rFonts w:ascii="Arial Narrow" w:hAnsi="Arial Narrow" w:cs="Arial Narrow"/>
+                <w:rFonts w:ascii="Arial Narrow" w:hAnsi="Arial Narrow" w:eastAsia="Arial Narrow" w:cs="Arial Narrow"/>
                 <w:b/>
                 <w:bCs/>
                 <w:sz w:val="22"/>
@@ -7222,7 +7230,9 @@
               </w:pBdr>
               <w:spacing/>
               <w:ind w:right="0" w:firstLine="0" w:left="0"/>
-              <w:rPr/>
+              <w:rPr>
+                <w:rFonts w:ascii="Arial Narrow" w:hAnsi="Arial Narrow" w:cs="Arial Narrow"/>
+              </w:rPr>
             </w:pPr>
             <w:r>
               <w:rPr>
@@ -7235,6 +7245,9 @@
               <w:t xml:space="preserve"> </w:t>
             </w:r>
             <w:r>
+              <w:rPr>
+                <w:rFonts w:ascii="Arial Narrow" w:hAnsi="Arial Narrow" w:eastAsia="Arial Narrow" w:cs="Arial Narrow"/>
+              </w:rPr>
               <mc:AlternateContent>
                 <mc:Choice Requires="wpg">
                   <w:drawing>
@@ -7303,7 +7316,11 @@
                 </mc:Fallback>
               </mc:AlternateContent>
             </w:r>
-            <w:r/>
+            <w:r>
+              <w:rPr>
+                <w:rFonts w:ascii="Arial Narrow" w:hAnsi="Arial Narrow" w:eastAsia="Arial Narrow" w:cs="Arial Narrow"/>
+              </w:rPr>
+            </w:r>
           </w:p>
           <w:p>
             <w:pPr>
@@ -7326,7 +7343,7 @@
             </w:r>
             <w:r>
               <w:rPr>
-                <w:rFonts w:ascii="Liberation Sans" w:hAnsi="Liberation Sans" w:eastAsia="Liberation Sans" w:cs="Liberation Sans"/>
+                <w:rFonts w:ascii="Arial Narrow" w:hAnsi="Arial Narrow" w:eastAsia="Arial Narrow" w:cs="Arial Narrow"/>
                 <w:color w:val="242424"/>
                 <w:sz w:val="22"/>
                 <w:highlight w:val="white"/>
@@ -7342,7 +7359,7 @@
             </w:r>
             <w:r>
               <w:rPr>
-                <w:rFonts w:ascii="Arial Narrow" w:hAnsi="Arial Narrow" w:cs="Arial Narrow"/>
+                <w:rFonts w:ascii="Arial Narrow" w:hAnsi="Arial Narrow" w:eastAsia="Arial Narrow" w:cs="Arial Narrow"/>
                 <w:sz w:val="18"/>
                 <w:szCs w:val="18"/>
               </w:rPr>
@@ -7391,7 +7408,7 @@
             </w:r>
             <w:r>
               <w:rPr>
-                <w:rFonts w:ascii="Liberation Sans" w:hAnsi="Liberation Sans" w:eastAsia="Liberation Sans" w:cs="Liberation Sans"/>
+                <w:rFonts w:ascii="Arial Narrow" w:hAnsi="Arial Narrow" w:eastAsia="Arial Narrow" w:cs="Arial Narrow"/>
                 <w:color w:val="212121"/>
                 <w:sz w:val="21"/>
                 <w:highlight w:val="white"/>
@@ -7403,19 +7420,13 @@
             <w:r>
               <w:rPr>
                 <w:rFonts w:ascii="Arial Narrow" w:hAnsi="Arial Narrow" w:eastAsia="Arial Narrow" w:cs="Arial Narrow"/>
-                <w:b w:val="0"/>
-                <w:i w:val="0"/>
-                <w:caps w:val="0"/>
-                <w:smallCaps w:val="0"/>
-                <w:color w:val="212121"/>
-                <w:spacing w:val="0"/>
-                <w:sz w:val="20"/>
+                <w:sz w:val="16"/>
                 <w:szCs w:val="16"/>
               </w:rPr>
             </w:r>
             <w:r>
               <w:rPr>
-                <w:rFonts w:ascii="Arial Narrow" w:hAnsi="Arial Narrow" w:cs="Arial Narrow"/>
+                <w:rFonts w:ascii="Arial Narrow" w:hAnsi="Arial Narrow" w:eastAsia="Arial Narrow" w:cs="Arial Narrow"/>
                 <w:sz w:val="16"/>
                 <w:szCs w:val="16"/>
               </w:rPr>
@@ -7481,12 +7492,11 @@
                 <w:sz w:val="18"/>
                 <w:szCs w:val="18"/>
                 <w:u w:val="single"/>
-                <w:lang w:val="id-ID"/>
-              </w:rPr>
-            </w:r>
-            <w:r>
-              <w:rPr>
-                <w:rFonts w:ascii="Arial Narrow" w:hAnsi="Arial Narrow" w:cs="Arial Narrow"/>
+              </w:rPr>
+            </w:r>
+            <w:r>
+              <w:rPr>
+                <w:rFonts w:ascii="Arial Narrow" w:hAnsi="Arial Narrow" w:eastAsia="Arial Narrow" w:cs="Arial Narrow"/>
                 <w:b/>
                 <w:bCs/>
                 <w:sz w:val="18"/>
@@ -7535,7 +7545,14 @@
             </w:r>
             <w:r>
               <w:rPr>
-                <w:rFonts w:ascii="Arial Narrow" w:hAnsi="Arial Narrow" w:cs="Arial Narrow"/>
+                <w:rFonts w:ascii="Arial Narrow" w:hAnsi="Arial Narrow" w:eastAsia="Arial Narrow" w:cs="Arial Narrow"/>
+                <w:sz w:val="18"/>
+                <w:szCs w:val="18"/>
+              </w:rPr>
+            </w:r>
+            <w:r>
+              <w:rPr>
+                <w:rFonts w:ascii="Arial Narrow" w:hAnsi="Arial Narrow" w:eastAsia="Arial Narrow" w:cs="Arial Narrow"/>
                 <w:sz w:val="18"/>
                 <w:szCs w:val="18"/>
               </w:rPr>
@@ -7602,12 +7619,11 @@
                 <w:rFonts w:ascii="Arial Narrow" w:hAnsi="Arial Narrow" w:eastAsia="Arial Narrow" w:cs="Arial Narrow"/>
                 <w:sz w:val="18"/>
                 <w:szCs w:val="18"/>
-                <w:lang w:val="id-ID"/>
-              </w:rPr>
-            </w:r>
-            <w:r>
-              <w:rPr>
-                <w:rFonts w:ascii="Arial Narrow" w:hAnsi="Arial Narrow" w:cs="Arial Narrow"/>
+              </w:rPr>
+            </w:r>
+            <w:r>
+              <w:rPr>
+                <w:rFonts w:ascii="Arial Narrow" w:hAnsi="Arial Narrow" w:eastAsia="Arial Narrow" w:cs="Arial Narrow"/>
                 <w:sz w:val="18"/>
                 <w:szCs w:val="18"/>
               </w:rPr>
@@ -7643,7 +7659,7 @@
               <w:ind/>
               <w:jc w:val="center"/>
               <w:rPr>
-                <w:rFonts w:ascii="Arial Narrow" w:hAnsi="Arial Narrow" w:eastAsia="Arial Narrow" w:cs="Arial Narrow"/>
+                <w:rFonts w:ascii="Arial Narrow" w:hAnsi="Arial Narrow" w:cs="Arial Narrow"/>
                 <w:sz w:val="18"/>
                 <w:szCs w:val="18"/>
               </w:rPr>
@@ -7698,6 +7714,7 @@
               <w:spacing/>
               <w:ind w:right="0" w:firstLine="0" w:left="0"/>
               <w:rPr>
+                <w:rFonts w:ascii="Arial Narrow" w:hAnsi="Arial Narrow" w:cs="Arial Narrow"/>
                 <w:b/>
                 <w:bCs/>
                 <w:sz w:val="24"/>
@@ -7706,12 +7723,13 @@
             </w:pPr>
             <w:r>
               <w:rPr>
+                <w:rFonts w:ascii="Arial Narrow" w:hAnsi="Arial Narrow" w:eastAsia="Arial Narrow" w:cs="Arial Narrow"/>
                 <w:highlight w:val="none"/>
               </w:rPr>
             </w:r>
             <w:r>
               <w:rPr>
-                <w:rFonts w:ascii="Liberation Sans" w:hAnsi="Liberation Sans" w:eastAsia="Liberation Sans" w:cs="Liberation Sans"/>
+                <w:rFonts w:ascii="Arial Narrow" w:hAnsi="Arial Narrow" w:eastAsia="Arial Narrow" w:cs="Arial Narrow"/>
                 <w:b/>
                 <w:bCs/>
                 <w:color w:val="242424"/>
@@ -7722,13 +7740,16 @@
             </w:r>
             <w:r>
               <w:rPr>
+                <w:rFonts w:ascii="Arial Narrow" w:hAnsi="Arial Narrow" w:eastAsia="Arial Narrow" w:cs="Arial Narrow"/>
                 <w:b/>
                 <w:bCs/>
-                <w:highlight w:val="none"/>
-              </w:rPr>
-            </w:r>
-            <w:r>
-              <w:rPr>
+                <w:sz w:val="24"/>
+                <w:szCs w:val="24"/>
+              </w:rPr>
+            </w:r>
+            <w:r>
+              <w:rPr>
+                <w:rFonts w:ascii="Arial Narrow" w:hAnsi="Arial Narrow" w:eastAsia="Arial Narrow" w:cs="Arial Narrow"/>
                 <w:b/>
                 <w:bCs/>
                 <w:sz w:val="24"/>
@@ -7747,10 +7768,14 @@
               <w:spacing/>
               <w:ind w:right="0" w:firstLine="0" w:left="0"/>
               <w:rPr>
+                <w:rFonts w:ascii="Arial Narrow" w:hAnsi="Arial Narrow" w:cs="Arial Narrow"/>
                 <w:highlight w:val="none"/>
               </w:rPr>
             </w:pPr>
             <w:r>
+              <w:rPr>
+                <w:rFonts w:ascii="Arial Narrow" w:hAnsi="Arial Narrow" w:eastAsia="Arial Narrow" w:cs="Arial Narrow"/>
+              </w:rPr>
               <mc:AlternateContent>
                 <mc:Choice Requires="wpg">
                   <w:drawing>
@@ -7821,6 +7846,13 @@
             </w:r>
             <w:r>
               <w:rPr>
+                <w:rFonts w:ascii="Arial Narrow" w:hAnsi="Arial Narrow" w:eastAsia="Arial Narrow" w:cs="Arial Narrow"/>
+                <w:highlight w:val="none"/>
+              </w:rPr>
+            </w:r>
+            <w:r>
+              <w:rPr>
+                <w:rFonts w:ascii="Arial Narrow" w:hAnsi="Arial Narrow" w:eastAsia="Arial Narrow" w:cs="Arial Narrow"/>
                 <w:highlight w:val="none"/>
               </w:rPr>
             </w:r>
@@ -7836,7 +7868,7 @@
               <w:ind/>
               <w:jc w:val="left"/>
               <w:rPr>
-                <w:rFonts w:ascii="Arial Narrow" w:hAnsi="Arial Narrow" w:eastAsia="Arial Narrow" w:cs="Arial Narrow"/>
+                <w:rFonts w:ascii="Arial Narrow" w:hAnsi="Arial Narrow" w:cs="Arial Narrow"/>
               </w:rPr>
             </w:pPr>
             <w:r>
@@ -7846,7 +7878,7 @@
             </w:r>
             <w:r>
               <w:rPr>
-                <w:rFonts w:ascii="Liberation Sans" w:hAnsi="Liberation Sans" w:eastAsia="Liberation Sans" w:cs="Liberation Sans"/>
+                <w:rFonts w:ascii="Arial Narrow" w:hAnsi="Arial Narrow" w:eastAsia="Arial Narrow" w:cs="Arial Narrow"/>
                 <w:color w:val="242424"/>
                 <w:sz w:val="22"/>
                 <w:highlight w:val="white"/>
@@ -7888,7 +7920,7 @@
               <w:ind/>
               <w:jc w:val="left"/>
               <w:rPr>
-                <w:rFonts w:ascii="Arial Narrow" w:hAnsi="Arial Narrow" w:eastAsia="Arial Narrow" w:cs="Arial Narrow"/>
+                <w:rFonts w:ascii="Arial Narrow" w:hAnsi="Arial Narrow" w:cs="Arial Narrow"/>
                 <w:b w:val="0"/>
                 <w:bCs w:val="0"/>
                 <w:i w:val="0"/>
@@ -7916,7 +7948,7 @@
             </w:r>
             <w:r>
               <w:rPr>
-                <w:rFonts w:ascii="Liberation Sans" w:hAnsi="Liberation Sans" w:eastAsia="Liberation Sans" w:cs="Liberation Sans"/>
+                <w:rFonts w:ascii="Arial Narrow" w:hAnsi="Arial Narrow" w:eastAsia="Arial Narrow" w:cs="Arial Narrow"/>
                 <w:color w:val="212121"/>
                 <w:sz w:val="21"/>
                 <w:highlight w:val="white"/>
@@ -7950,26 +7982,15 @@
               <w:rPr>
                 <w:rFonts w:ascii="Arial Narrow" w:hAnsi="Arial Narrow" w:eastAsia="Arial Narrow" w:cs="Arial Narrow"/>
                 <w:b w:val="0"/>
+                <w:bCs w:val="0"/>
                 <w:i w:val="0"/>
                 <w:caps w:val="0"/>
                 <w:smallCaps w:val="0"/>
                 <w:color w:val="212121"/>
                 <w:spacing w:val="0"/>
                 <w:sz w:val="20"/>
-                <w:szCs w:val="16"/>
-              </w:rPr>
-            </w:r>
-            <w:r>
-              <w:rPr>
-                <w:rFonts w:ascii="Arial Narrow" w:hAnsi="Arial Narrow" w:eastAsia="Arial Narrow" w:cs="Arial Narrow"/>
-                <w:b w:val="0"/>
-                <w:i w:val="0"/>
-                <w:caps w:val="0"/>
-                <w:smallCaps w:val="0"/>
-                <w:color w:val="212121"/>
-                <w:spacing w:val="0"/>
-                <w:sz w:val="20"/>
-                <w:szCs w:val="16"/>
+                <w:szCs w:val="20"/>
+                <w:highlight w:val="none"/>
               </w:rPr>
             </w:r>
           </w:p>
@@ -8027,7 +8048,7 @@
             </w:r>
             <w:r>
               <w:rPr>
-                <w:rFonts w:ascii="Arial Narrow" w:hAnsi="Arial Narrow" w:cs="Arial Narrow"/>
+                <w:rFonts w:ascii="Arial Narrow" w:hAnsi="Arial Narrow" w:eastAsia="Arial Narrow" w:cs="Arial Narrow"/>
                 <w:b/>
                 <w:bCs/>
                 <w:sz w:val="18"/>
@@ -8037,7 +8058,7 @@
             </w:r>
             <w:r>
               <w:rPr>
-                <w:rFonts w:ascii="Arial Narrow" w:hAnsi="Arial Narrow" w:cs="Arial Narrow"/>
+                <w:rFonts w:ascii="Arial Narrow" w:hAnsi="Arial Narrow" w:eastAsia="Arial Narrow" w:cs="Arial Narrow"/>
                 <w:b/>
                 <w:bCs/>
                 <w:sz w:val="18"/>
@@ -8055,7 +8076,7 @@
               <w:ind/>
               <w:jc w:val="left"/>
               <w:rPr>
-                <w:rFonts w:ascii="Arial Narrow" w:hAnsi="Arial Narrow" w:eastAsia="Arial Narrow" w:cs="Arial Narrow"/>
+                <w:rFonts w:ascii="Arial Narrow" w:hAnsi="Arial Narrow" w:cs="Arial Narrow"/>
                 <w:b w:val="0"/>
                 <w:bCs w:val="0"/>
                 <w:i w:val="0"/>
@@ -8093,6 +8114,20 @@
                 <w:sz w:val="20"/>
                 <w:szCs w:val="16"/>
                 <w:highlight w:val="none"/>
+              </w:rPr>
+            </w:r>
+            <w:r>
+              <w:rPr>
+                <w:rFonts w:ascii="Arial Narrow" w:hAnsi="Arial Narrow" w:eastAsia="Arial Narrow" w:cs="Arial Narrow"/>
+                <w:b w:val="0"/>
+                <w:bCs w:val="0"/>
+                <w:i w:val="0"/>
+                <w:caps w:val="0"/>
+                <w:smallCaps w:val="0"/>
+                <w:color w:val="212121"/>
+                <w:spacing w:val="0"/>
+                <w:sz w:val="20"/>
+                <w:szCs w:val="20"/>
               </w:rPr>
             </w:r>
           </w:p>
@@ -8121,10 +8156,9 @@
               <w:ind/>
               <w:jc w:val="center"/>
               <w:rPr>
-                <w:rFonts w:ascii="Arial Narrow" w:hAnsi="Arial Narrow" w:eastAsia="Arial Narrow" w:cs="Arial Narrow"/>
+                <w:rFonts w:ascii="Arial Narrow" w:hAnsi="Arial Narrow" w:cs="Arial Narrow"/>
                 <w:sz w:val="18"/>
                 <w:szCs w:val="18"/>
-                <w:lang w:val="id-ID"/>
               </w:rPr>
             </w:pPr>
             <w:r>
@@ -8178,10 +8212,9 @@
               <w:ind/>
               <w:jc w:val="center"/>
               <w:rPr>
-                <w:rFonts w:ascii="Arial Narrow" w:hAnsi="Arial Narrow" w:eastAsia="Arial Narrow" w:cs="Arial Narrow"/>
+                <w:rFonts w:ascii="Arial Narrow" w:hAnsi="Arial Narrow" w:cs="Arial Narrow"/>
                 <w:sz w:val="18"/>
                 <w:szCs w:val="18"/>
-                <w:lang w:val="id-ID"/>
               </w:rPr>
             </w:pPr>
             <w:r>
@@ -8240,7 +8273,7 @@
               <w:ind/>
               <w:jc w:val="center"/>
               <w:rPr>
-                <w:rFonts w:ascii="Arial Narrow" w:hAnsi="Arial Narrow" w:eastAsia="Arial Narrow" w:cs="Arial Narrow"/>
+                <w:rFonts w:ascii="Arial Narrow" w:hAnsi="Arial Narrow" w:cs="Arial Narrow"/>
                 <w:sz w:val="18"/>
                 <w:szCs w:val="18"/>
               </w:rPr>
@@ -8295,6 +8328,7 @@
               <w:spacing/>
               <w:ind w:right="0" w:firstLine="0" w:left="0"/>
               <w:rPr>
+                <w:rFonts w:ascii="Arial Narrow" w:hAnsi="Arial Narrow" w:cs="Arial Narrow"/>
                 <w:b/>
                 <w:bCs/>
                 <w:sz w:val="24"/>
@@ -8303,12 +8337,13 @@
             </w:pPr>
             <w:r>
               <w:rPr>
+                <w:rFonts w:ascii="Arial Narrow" w:hAnsi="Arial Narrow" w:eastAsia="Arial Narrow" w:cs="Arial Narrow"/>
                 <w:highlight w:val="none"/>
               </w:rPr>
             </w:r>
             <w:r>
               <w:rPr>
-                <w:rFonts w:ascii="Liberation Sans" w:hAnsi="Liberation Sans" w:eastAsia="Liberation Sans" w:cs="Liberation Sans"/>
+                <w:rFonts w:ascii="Arial Narrow" w:hAnsi="Arial Narrow" w:eastAsia="Arial Narrow" w:cs="Arial Narrow"/>
                 <w:b/>
                 <w:bCs/>
                 <w:color w:val="242424"/>
@@ -8319,13 +8354,16 @@
             </w:r>
             <w:r>
               <w:rPr>
+                <w:rFonts w:ascii="Arial Narrow" w:hAnsi="Arial Narrow" w:eastAsia="Arial Narrow" w:cs="Arial Narrow"/>
                 <w:b/>
                 <w:bCs/>
-                <w:highlight w:val="none"/>
-              </w:rPr>
-            </w:r>
-            <w:r>
-              <w:rPr>
+                <w:sz w:val="24"/>
+                <w:szCs w:val="24"/>
+              </w:rPr>
+            </w:r>
+            <w:r>
+              <w:rPr>
+                <w:rFonts w:ascii="Arial Narrow" w:hAnsi="Arial Narrow" w:eastAsia="Arial Narrow" w:cs="Arial Narrow"/>
                 <w:b/>
                 <w:bCs/>
                 <w:sz w:val="24"/>
@@ -8344,10 +8382,14 @@
               <w:spacing/>
               <w:ind w:right="0" w:firstLine="0" w:left="0"/>
               <w:rPr>
+                <w:rFonts w:ascii="Arial Narrow" w:hAnsi="Arial Narrow" w:cs="Arial Narrow"/>
                 <w:highlight w:val="none"/>
               </w:rPr>
             </w:pPr>
             <w:r>
+              <w:rPr>
+                <w:rFonts w:ascii="Arial Narrow" w:hAnsi="Arial Narrow" w:eastAsia="Arial Narrow" w:cs="Arial Narrow"/>
+              </w:rPr>
               <mc:AlternateContent>
                 <mc:Choice Requires="wpg">
                   <w:drawing>
@@ -8418,6 +8460,13 @@
             </w:r>
             <w:r>
               <w:rPr>
+                <w:rFonts w:ascii="Arial Narrow" w:hAnsi="Arial Narrow" w:eastAsia="Arial Narrow" w:cs="Arial Narrow"/>
+                <w:highlight w:val="none"/>
+              </w:rPr>
+            </w:r>
+            <w:r>
+              <w:rPr>
+                <w:rFonts w:ascii="Arial Narrow" w:hAnsi="Arial Narrow" w:eastAsia="Arial Narrow" w:cs="Arial Narrow"/>
                 <w:highlight w:val="none"/>
               </w:rPr>
             </w:r>
@@ -8433,7 +8482,7 @@
               <w:ind/>
               <w:jc w:val="left"/>
               <w:rPr>
-                <w:rFonts w:ascii="Arial Narrow" w:hAnsi="Arial Narrow" w:eastAsia="Arial Narrow" w:cs="Arial Narrow"/>
+                <w:rFonts w:ascii="Arial Narrow" w:hAnsi="Arial Narrow" w:cs="Arial Narrow"/>
               </w:rPr>
             </w:pPr>
             <w:r>
@@ -8443,7 +8492,7 @@
             </w:r>
             <w:r>
               <w:rPr>
-                <w:rFonts w:ascii="Liberation Sans" w:hAnsi="Liberation Sans" w:eastAsia="Liberation Sans" w:cs="Liberation Sans"/>
+                <w:rFonts w:ascii="Arial Narrow" w:hAnsi="Arial Narrow" w:eastAsia="Arial Narrow" w:cs="Arial Narrow"/>
                 <w:color w:val="242424"/>
                 <w:sz w:val="22"/>
                 <w:highlight w:val="white"/>
@@ -8485,7 +8534,7 @@
               <w:ind/>
               <w:jc w:val="left"/>
               <w:rPr>
-                <w:rFonts w:ascii="Liberation Sans" w:hAnsi="Liberation Sans" w:eastAsia="Liberation Sans" w:cs="Liberation Sans"/>
+                <w:rFonts w:ascii="Arial Narrow" w:hAnsi="Arial Narrow" w:cs="Arial Narrow"/>
                 <w:color w:val="212121"/>
                 <w:sz w:val="21"/>
                 <w:szCs w:val="21"/>
@@ -8507,7 +8556,7 @@
             </w:r>
             <w:r>
               <w:rPr>
-                <w:rFonts w:ascii="Liberation Sans" w:hAnsi="Liberation Sans" w:eastAsia="Liberation Sans" w:cs="Liberation Sans"/>
+                <w:rFonts w:ascii="Arial Narrow" w:hAnsi="Arial Narrow" w:eastAsia="Arial Narrow" w:cs="Arial Narrow"/>
                 <w:color w:val="212121"/>
                 <w:sz w:val="21"/>
                 <w:highlight w:val="white"/>
@@ -8532,27 +8581,10 @@
             <w:r>
               <w:rPr>
                 <w:rFonts w:ascii="Arial Narrow" w:hAnsi="Arial Narrow" w:eastAsia="Arial Narrow" w:cs="Arial Narrow"/>
-                <w:b w:val="0"/>
-                <w:i w:val="0"/>
-                <w:caps w:val="0"/>
-                <w:smallCaps w:val="0"/>
                 <w:color w:val="212121"/>
-                <w:spacing w:val="0"/>
-                <w:sz w:val="20"/>
-                <w:szCs w:val="16"/>
-              </w:rPr>
-            </w:r>
-            <w:r>
-              <w:rPr>
-                <w:rFonts w:ascii="Arial Narrow" w:hAnsi="Arial Narrow" w:eastAsia="Arial Narrow" w:cs="Arial Narrow"/>
-                <w:b w:val="0"/>
-                <w:i w:val="0"/>
-                <w:caps w:val="0"/>
-                <w:smallCaps w:val="0"/>
-                <w:color w:val="212121"/>
-                <w:spacing w:val="0"/>
-                <w:sz w:val="20"/>
-                <w:szCs w:val="16"/>
+                <w:sz w:val="21"/>
+                <w:szCs w:val="21"/>
+                <w:highlight w:val="none"/>
               </w:rPr>
             </w:r>
           </w:p>
@@ -8610,7 +8642,7 @@
             </w:r>
             <w:r>
               <w:rPr>
-                <w:rFonts w:ascii="Arial Narrow" w:hAnsi="Arial Narrow" w:cs="Arial Narrow"/>
+                <w:rFonts w:ascii="Arial Narrow" w:hAnsi="Arial Narrow" w:eastAsia="Arial Narrow" w:cs="Arial Narrow"/>
                 <w:b/>
                 <w:bCs/>
                 <w:sz w:val="18"/>
@@ -8620,7 +8652,7 @@
             </w:r>
             <w:r>
               <w:rPr>
-                <w:rFonts w:ascii="Arial Narrow" w:hAnsi="Arial Narrow" w:cs="Arial Narrow"/>
+                <w:rFonts w:ascii="Arial Narrow" w:hAnsi="Arial Narrow" w:eastAsia="Arial Narrow" w:cs="Arial Narrow"/>
                 <w:b/>
                 <w:bCs/>
                 <w:sz w:val="18"/>
@@ -8638,7 +8670,7 @@
               <w:ind/>
               <w:jc w:val="left"/>
               <w:rPr>
-                <w:rFonts w:ascii="Arial Narrow" w:hAnsi="Arial Narrow" w:eastAsia="Arial Narrow" w:cs="Arial Narrow"/>
+                <w:rFonts w:ascii="Arial Narrow" w:hAnsi="Arial Narrow" w:cs="Arial Narrow"/>
                 <w:b w:val="0"/>
                 <w:bCs w:val="0"/>
                 <w:i w:val="0"/>
@@ -8652,7 +8684,7 @@
             </w:pPr>
             <w:r>
               <w:rPr>
-                <w:rFonts w:ascii="Liberation Sans" w:hAnsi="Liberation Sans" w:eastAsia="Liberation Sans" w:cs="Liberation Sans"/>
+                <w:rFonts w:ascii="Arial Narrow" w:hAnsi="Arial Narrow" w:eastAsia="Arial Narrow" w:cs="Arial Narrow"/>
                 <w:color w:val="212121"/>
                 <w:sz w:val="21"/>
                 <w:highlight w:val="none"/>
@@ -8660,10 +8692,24 @@
             </w:r>
             <w:r>
               <w:rPr>
-                <w:rFonts w:ascii="Liberation Sans" w:hAnsi="Liberation Sans" w:eastAsia="Liberation Sans" w:cs="Liberation Sans"/>
+                <w:rFonts w:ascii="Arial Narrow" w:hAnsi="Arial Narrow" w:eastAsia="Arial Narrow" w:cs="Arial Narrow"/>
                 <w:color w:val="212121"/>
                 <w:sz w:val="21"/>
                 <w:highlight w:val="none"/>
+              </w:rPr>
+            </w:r>
+            <w:r>
+              <w:rPr>
+                <w:rFonts w:ascii="Arial Narrow" w:hAnsi="Arial Narrow" w:eastAsia="Arial Narrow" w:cs="Arial Narrow"/>
+                <w:b w:val="0"/>
+                <w:bCs w:val="0"/>
+                <w:i w:val="0"/>
+                <w:caps w:val="0"/>
+                <w:smallCaps w:val="0"/>
+                <w:color w:val="212121"/>
+                <w:spacing w:val="0"/>
+                <w:sz w:val="20"/>
+                <w:szCs w:val="20"/>
               </w:rPr>
             </w:r>
           </w:p>
@@ -8692,10 +8738,9 @@
               <w:ind/>
               <w:jc w:val="center"/>
               <w:rPr>
-                <w:rFonts w:ascii="Arial Narrow" w:hAnsi="Arial Narrow" w:eastAsia="Arial Narrow" w:cs="Arial Narrow"/>
+                <w:rFonts w:ascii="Arial Narrow" w:hAnsi="Arial Narrow" w:cs="Arial Narrow"/>
                 <w:sz w:val="18"/>
                 <w:szCs w:val="18"/>
-                <w:lang w:val="id-ID"/>
               </w:rPr>
             </w:pPr>
             <w:r>
@@ -8749,10 +8794,9 @@
               <w:ind/>
               <w:jc w:val="center"/>
               <w:rPr>
-                <w:rFonts w:ascii="Arial Narrow" w:hAnsi="Arial Narrow" w:eastAsia="Arial Narrow" w:cs="Arial Narrow"/>
+                <w:rFonts w:ascii="Arial Narrow" w:hAnsi="Arial Narrow" w:cs="Arial Narrow"/>
                 <w:sz w:val="18"/>
                 <w:szCs w:val="18"/>
-                <w:lang w:val="id-ID"/>
               </w:rPr>
             </w:pPr>
             <w:r>
@@ -8811,7 +8855,7 @@
               <w:ind/>
               <w:jc w:val="center"/>
               <w:rPr>
-                <w:rFonts w:ascii="Arial Narrow" w:hAnsi="Arial Narrow" w:eastAsia="Arial Narrow" w:cs="Arial Narrow"/>
+                <w:rFonts w:ascii="Arial Narrow" w:hAnsi="Arial Narrow" w:cs="Arial Narrow"/>
                 <w:sz w:val="18"/>
                 <w:szCs w:val="18"/>
               </w:rPr>
@@ -8866,18 +8910,20 @@
               <w:spacing/>
               <w:ind w:right="0" w:firstLine="0" w:left="0"/>
               <w:rPr>
+                <w:rFonts w:ascii="Arial Narrow" w:hAnsi="Arial Narrow" w:cs="Arial Narrow"/>
                 <w:sz w:val="24"/>
                 <w:szCs w:val="24"/>
               </w:rPr>
             </w:pPr>
             <w:r>
               <w:rPr>
+                <w:rFonts w:ascii="Arial Narrow" w:hAnsi="Arial Narrow" w:eastAsia="Arial Narrow" w:cs="Arial Narrow"/>
                 <w:highlight w:val="none"/>
               </w:rPr>
             </w:r>
             <w:r>
               <w:rPr>
-                <w:rFonts w:ascii="Liberation Sans" w:hAnsi="Liberation Sans" w:eastAsia="Liberation Sans" w:cs="Liberation Sans"/>
+                <w:rFonts w:ascii="Arial Narrow" w:hAnsi="Arial Narrow" w:eastAsia="Arial Narrow" w:cs="Arial Narrow"/>
                 <w:color w:val="242424"/>
                 <w:sz w:val="22"/>
                 <w:highlight w:val="white"/>
@@ -8886,11 +8932,14 @@
             </w:r>
             <w:r>
               <w:rPr>
-                <w:highlight w:val="none"/>
-              </w:rPr>
-            </w:r>
-            <w:r>
-              <w:rPr>
+                <w:rFonts w:ascii="Arial Narrow" w:hAnsi="Arial Narrow" w:eastAsia="Arial Narrow" w:cs="Arial Narrow"/>
+                <w:sz w:val="24"/>
+                <w:szCs w:val="24"/>
+              </w:rPr>
+            </w:r>
+            <w:r>
+              <w:rPr>
+                <w:rFonts w:ascii="Arial Narrow" w:hAnsi="Arial Narrow" w:eastAsia="Arial Narrow" w:cs="Arial Narrow"/>
                 <w:sz w:val="24"/>
                 <w:szCs w:val="24"/>
               </w:rPr>
@@ -8907,10 +8956,14 @@
               <w:spacing/>
               <w:ind w:right="0" w:firstLine="0" w:left="0"/>
               <w:rPr>
+                <w:rFonts w:ascii="Arial Narrow" w:hAnsi="Arial Narrow" w:cs="Arial Narrow"/>
                 <w:highlight w:val="none"/>
               </w:rPr>
             </w:pPr>
             <w:r>
+              <w:rPr>
+                <w:rFonts w:ascii="Arial Narrow" w:hAnsi="Arial Narrow" w:eastAsia="Arial Narrow" w:cs="Arial Narrow"/>
+              </w:rPr>
               <mc:AlternateContent>
                 <mc:Choice Requires="wpg">
                   <w:drawing>
@@ -8981,6 +9034,13 @@
             </w:r>
             <w:r>
               <w:rPr>
+                <w:rFonts w:ascii="Arial Narrow" w:hAnsi="Arial Narrow" w:eastAsia="Arial Narrow" w:cs="Arial Narrow"/>
+                <w:highlight w:val="none"/>
+              </w:rPr>
+            </w:r>
+            <w:r>
+              <w:rPr>
+                <w:rFonts w:ascii="Arial Narrow" w:hAnsi="Arial Narrow" w:eastAsia="Arial Narrow" w:cs="Arial Narrow"/>
                 <w:highlight w:val="none"/>
               </w:rPr>
             </w:r>
@@ -8996,7 +9056,7 @@
               <w:ind/>
               <w:jc w:val="left"/>
               <w:rPr>
-                <w:rFonts w:ascii="Arial Narrow" w:hAnsi="Arial Narrow" w:eastAsia="Arial Narrow" w:cs="Arial Narrow"/>
+                <w:rFonts w:ascii="Arial Narrow" w:hAnsi="Arial Narrow" w:cs="Arial Narrow"/>
               </w:rPr>
             </w:pPr>
             <w:r>
@@ -9006,7 +9066,7 @@
             </w:r>
             <w:r>
               <w:rPr>
-                <w:rFonts w:ascii="Liberation Sans" w:hAnsi="Liberation Sans" w:eastAsia="Liberation Sans" w:cs="Liberation Sans"/>
+                <w:rFonts w:ascii="Arial Narrow" w:hAnsi="Arial Narrow" w:eastAsia="Arial Narrow" w:cs="Arial Narrow"/>
                 <w:color w:val="242424"/>
                 <w:sz w:val="22"/>
                 <w:highlight w:val="white"/>
@@ -9070,7 +9130,7 @@
             </w:r>
             <w:r>
               <w:rPr>
-                <w:rFonts w:ascii="Liberation Sans" w:hAnsi="Liberation Sans" w:eastAsia="Liberation Sans" w:cs="Liberation Sans"/>
+                <w:rFonts w:ascii="Arial Narrow" w:hAnsi="Arial Narrow" w:eastAsia="Arial Narrow" w:cs="Arial Narrow"/>
                 <w:color w:val="212121"/>
                 <w:sz w:val="21"/>
                 <w:highlight w:val="white"/>
@@ -9098,9 +9158,7 @@
                 <w:bCs/>
                 <w:sz w:val="18"/>
                 <w:szCs w:val="18"/>
-                <w:highlight w:val="none"/>
                 <w:u w:val="single"/>
-                <w:lang w:val="id-ID"/>
               </w:rPr>
             </w:r>
           </w:p>
@@ -9113,6 +9171,62 @@
               <w:ind/>
               <w:jc w:val="left"/>
               <w:rPr>
+                <w:rFonts w:ascii="Arial Narrow" w:hAnsi="Arial Narrow" w:cs="Arial Narrow"/>
+                <w:b/>
+                <w:bCs/>
+                <w:sz w:val="18"/>
+                <w:szCs w:val="18"/>
+                <w:highlight w:val="none"/>
+                <w:u w:val="single"/>
+              </w:rPr>
+            </w:pPr>
+            <w:r>
+              <w:rPr>
+                <w:rFonts w:ascii="Arial Narrow" w:hAnsi="Arial Narrow" w:eastAsia="Arial Narrow" w:cs="Arial Narrow"/>
+                <w:b/>
+                <w:bCs/>
+                <w:sz w:val="18"/>
+                <w:szCs w:val="18"/>
+                <w:u w:val="single"/>
+                <w:lang w:val="id-ID"/>
+              </w:rPr>
+              <w:t xml:space="preserve">Harga : </w:t>
+            </w:r>
+            <w:r>
+              <w:rPr>
+                <w:rFonts w:ascii="Arial Narrow" w:hAnsi="Arial Narrow" w:eastAsia="Arial Narrow" w:cs="Arial Narrow"/>
+                <w:b/>
+                <w:bCs/>
+                <w:sz w:val="18"/>
+                <w:szCs w:val="18"/>
+                <w:u w:val="single"/>
+              </w:rPr>
+              <w:t xml:space="preserve">Rp2.5</w:t>
+            </w:r>
+            <w:r>
+              <w:rPr>
+                <w:rFonts w:ascii="Arial Narrow" w:hAnsi="Arial Narrow" w:eastAsia="Arial Narrow" w:cs="Arial Narrow"/>
+                <w:b/>
+                <w:bCs/>
+                <w:sz w:val="18"/>
+                <w:szCs w:val="18"/>
+                <w:u w:val="single"/>
+                <w:lang w:val="id-ID"/>
+              </w:rPr>
+              <w:t xml:space="preserve">00</w:t>
+            </w:r>
+            <w:r>
+              <w:rPr>
+                <w:rFonts w:ascii="Arial Narrow" w:hAnsi="Arial Narrow" w:eastAsia="Arial Narrow" w:cs="Arial Narrow"/>
+                <w:b/>
+                <w:bCs/>
+                <w:sz w:val="18"/>
+                <w:szCs w:val="18"/>
+                <w:u w:val="single"/>
+              </w:rPr>
+            </w:r>
+            <w:r>
+              <w:rPr>
                 <w:rFonts w:ascii="Arial Narrow" w:hAnsi="Arial Narrow" w:eastAsia="Arial Narrow" w:cs="Arial Narrow"/>
                 <w:b/>
                 <w:bCs/>
@@ -9121,61 +9235,6 @@
                 <w:highlight w:val="none"/>
                 <w:u w:val="single"/>
                 <w:lang w:val="id-ID"/>
-              </w:rPr>
-            </w:pPr>
-            <w:r>
-              <w:rPr>
-                <w:rFonts w:ascii="Arial Narrow" w:hAnsi="Arial Narrow" w:eastAsia="Arial Narrow" w:cs="Arial Narrow"/>
-                <w:b/>
-                <w:bCs/>
-                <w:sz w:val="18"/>
-                <w:szCs w:val="18"/>
-                <w:u w:val="single"/>
-                <w:lang w:val="id-ID"/>
-              </w:rPr>
-              <w:t xml:space="preserve">Harga : </w:t>
-            </w:r>
-            <w:r>
-              <w:rPr>
-                <w:rFonts w:ascii="Arial Narrow" w:hAnsi="Arial Narrow" w:eastAsia="Arial Narrow" w:cs="Arial Narrow"/>
-                <w:b/>
-                <w:bCs/>
-                <w:sz w:val="18"/>
-                <w:szCs w:val="18"/>
-                <w:u w:val="single"/>
-              </w:rPr>
-              <w:t xml:space="preserve">Rp2.5</w:t>
-            </w:r>
-            <w:r>
-              <w:rPr>
-                <w:rFonts w:ascii="Arial Narrow" w:hAnsi="Arial Narrow" w:eastAsia="Arial Narrow" w:cs="Arial Narrow"/>
-                <w:b/>
-                <w:bCs/>
-                <w:sz w:val="18"/>
-                <w:szCs w:val="18"/>
-                <w:u w:val="single"/>
-                <w:lang w:val="id-ID"/>
-              </w:rPr>
-              <w:t xml:space="preserve">00</w:t>
-            </w:r>
-            <w:r>
-              <w:rPr>
-                <w:rFonts w:ascii="Arial Narrow" w:hAnsi="Arial Narrow" w:cs="Arial Narrow"/>
-                <w:b/>
-                <w:bCs/>
-                <w:sz w:val="18"/>
-                <w:szCs w:val="18"/>
-                <w:u w:val="single"/>
-              </w:rPr>
-            </w:r>
-            <w:r>
-              <w:rPr>
-                <w:rFonts w:ascii="Arial Narrow" w:hAnsi="Arial Narrow" w:cs="Arial Narrow"/>
-                <w:b/>
-                <w:bCs/>
-                <w:sz w:val="18"/>
-                <w:szCs w:val="18"/>
-                <w:u w:val="single"/>
               </w:rPr>
             </w:r>
           </w:p>
@@ -9188,7 +9247,7 @@
               <w:ind/>
               <w:jc w:val="left"/>
               <w:rPr>
-                <w:rFonts w:ascii="Arial Narrow" w:hAnsi="Arial Narrow" w:eastAsia="Arial Narrow" w:cs="Arial Narrow"/>
+                <w:rFonts w:ascii="Arial Narrow" w:hAnsi="Arial Narrow" w:cs="Arial Narrow"/>
                 <w:b w:val="0"/>
                 <w:i w:val="0"/>
                 <w:caps w:val="0"/>
@@ -9264,10 +9323,9 @@
               <w:ind/>
               <w:jc w:val="center"/>
               <w:rPr>
-                <w:rFonts w:ascii="Arial Narrow" w:hAnsi="Arial Narrow" w:eastAsia="Arial Narrow" w:cs="Arial Narrow"/>
+                <w:rFonts w:ascii="Arial Narrow" w:hAnsi="Arial Narrow" w:cs="Arial Narrow"/>
                 <w:sz w:val="18"/>
                 <w:szCs w:val="18"/>
-                <w:lang w:val="id-ID"/>
               </w:rPr>
             </w:pPr>
             <w:r>
@@ -9321,10 +9379,9 @@
               <w:ind/>
               <w:jc w:val="center"/>
               <w:rPr>
-                <w:rFonts w:ascii="Arial Narrow" w:hAnsi="Arial Narrow" w:eastAsia="Arial Narrow" w:cs="Arial Narrow"/>
+                <w:rFonts w:ascii="Arial Narrow" w:hAnsi="Arial Narrow" w:cs="Arial Narrow"/>
                 <w:sz w:val="18"/>
                 <w:szCs w:val="18"/>
-                <w:lang w:val="id-ID"/>
               </w:rPr>
             </w:pPr>
             <w:r>
@@ -9383,7 +9440,7 @@
               <w:ind/>
               <w:jc w:val="center"/>
               <w:rPr>
-                <w:rFonts w:ascii="Arial Narrow" w:hAnsi="Arial Narrow" w:eastAsia="Arial Narrow" w:cs="Arial Narrow"/>
+                <w:rFonts w:ascii="Arial Narrow" w:hAnsi="Arial Narrow" w:cs="Arial Narrow"/>
                 <w:sz w:val="18"/>
                 <w:szCs w:val="18"/>
               </w:rPr>
@@ -9438,6 +9495,7 @@
               <w:spacing/>
               <w:ind w:right="0" w:firstLine="0" w:left="0"/>
               <w:rPr>
+                <w:rFonts w:ascii="Arial Narrow" w:hAnsi="Arial Narrow" w:cs="Arial Narrow"/>
                 <w:b/>
                 <w:bCs/>
                 <w:sz w:val="24"/>
@@ -9446,12 +9504,13 @@
             </w:pPr>
             <w:r>
               <w:rPr>
+                <w:rFonts w:ascii="Arial Narrow" w:hAnsi="Arial Narrow" w:eastAsia="Arial Narrow" w:cs="Arial Narrow"/>
                 <w:highlight w:val="none"/>
               </w:rPr>
             </w:r>
             <w:r>
               <w:rPr>
-                <w:rFonts w:ascii="Liberation Sans" w:hAnsi="Liberation Sans" w:eastAsia="Liberation Sans" w:cs="Liberation Sans"/>
+                <w:rFonts w:ascii="Arial Narrow" w:hAnsi="Arial Narrow" w:eastAsia="Arial Narrow" w:cs="Arial Narrow"/>
                 <w:b/>
                 <w:bCs/>
                 <w:color w:val="242424"/>
@@ -9462,13 +9521,16 @@
             </w:r>
             <w:r>
               <w:rPr>
+                <w:rFonts w:ascii="Arial Narrow" w:hAnsi="Arial Narrow" w:eastAsia="Arial Narrow" w:cs="Arial Narrow"/>
                 <w:b/>
                 <w:bCs/>
-                <w:highlight w:val="none"/>
-              </w:rPr>
-            </w:r>
-            <w:r>
-              <w:rPr>
+                <w:sz w:val="24"/>
+                <w:szCs w:val="24"/>
+              </w:rPr>
+            </w:r>
+            <w:r>
+              <w:rPr>
+                <w:rFonts w:ascii="Arial Narrow" w:hAnsi="Arial Narrow" w:eastAsia="Arial Narrow" w:cs="Arial Narrow"/>
                 <w:b/>
                 <w:bCs/>
                 <w:sz w:val="24"/>
@@ -9487,10 +9549,14 @@
               <w:spacing/>
               <w:ind w:right="0" w:firstLine="0" w:left="0"/>
               <w:rPr>
+                <w:rFonts w:ascii="Arial Narrow" w:hAnsi="Arial Narrow" w:cs="Arial Narrow"/>
                 <w:highlight w:val="none"/>
               </w:rPr>
             </w:pPr>
             <w:r>
+              <w:rPr>
+                <w:rFonts w:ascii="Arial Narrow" w:hAnsi="Arial Narrow" w:eastAsia="Arial Narrow" w:cs="Arial Narrow"/>
+              </w:rPr>
               <mc:AlternateContent>
                 <mc:Choice Requires="wpg">
                   <w:drawing>
@@ -9561,6 +9627,13 @@
             </w:r>
             <w:r>
               <w:rPr>
+                <w:rFonts w:ascii="Arial Narrow" w:hAnsi="Arial Narrow" w:eastAsia="Arial Narrow" w:cs="Arial Narrow"/>
+                <w:highlight w:val="none"/>
+              </w:rPr>
+            </w:r>
+            <w:r>
+              <w:rPr>
+                <w:rFonts w:ascii="Arial Narrow" w:hAnsi="Arial Narrow" w:eastAsia="Arial Narrow" w:cs="Arial Narrow"/>
                 <w:highlight w:val="none"/>
               </w:rPr>
             </w:r>
@@ -9576,7 +9649,7 @@
               <w:ind/>
               <w:jc w:val="left"/>
               <w:rPr>
-                <w:rFonts w:ascii="Arial Narrow" w:hAnsi="Arial Narrow" w:eastAsia="Arial Narrow" w:cs="Arial Narrow"/>
+                <w:rFonts w:ascii="Arial Narrow" w:hAnsi="Arial Narrow" w:cs="Arial Narrow"/>
               </w:rPr>
             </w:pPr>
             <w:r>
@@ -9586,7 +9659,7 @@
             </w:r>
             <w:r>
               <w:rPr>
-                <w:rFonts w:ascii="Liberation Sans" w:hAnsi="Liberation Sans" w:eastAsia="Liberation Sans" w:cs="Liberation Sans"/>
+                <w:rFonts w:ascii="Arial Narrow" w:hAnsi="Arial Narrow" w:eastAsia="Arial Narrow" w:cs="Arial Narrow"/>
                 <w:color w:val="242424"/>
                 <w:sz w:val="22"/>
                 <w:highlight w:val="white"/>
@@ -9628,7 +9701,7 @@
               <w:ind/>
               <w:jc w:val="left"/>
               <w:rPr>
-                <w:rFonts w:ascii="Arial Narrow" w:hAnsi="Arial Narrow" w:eastAsia="Arial Narrow" w:cs="Arial Narrow"/>
+                <w:rFonts w:ascii="Arial Narrow" w:hAnsi="Arial Narrow" w:cs="Arial Narrow"/>
                 <w:b w:val="0"/>
                 <w:bCs w:val="0"/>
                 <w:i w:val="0"/>
@@ -9656,7 +9729,7 @@
             </w:r>
             <w:r>
               <w:rPr>
-                <w:rFonts w:ascii="Liberation Sans" w:hAnsi="Liberation Sans" w:eastAsia="Liberation Sans" w:cs="Liberation Sans"/>
+                <w:rFonts w:ascii="Arial Narrow" w:hAnsi="Arial Narrow" w:eastAsia="Arial Narrow" w:cs="Arial Narrow"/>
                 <w:color w:val="212121"/>
                 <w:sz w:val="21"/>
                 <w:highlight w:val="white"/>
@@ -9680,26 +9753,15 @@
               <w:rPr>
                 <w:rFonts w:ascii="Arial Narrow" w:hAnsi="Arial Narrow" w:eastAsia="Arial Narrow" w:cs="Arial Narrow"/>
                 <w:b w:val="0"/>
+                <w:bCs w:val="0"/>
                 <w:i w:val="0"/>
                 <w:caps w:val="0"/>
                 <w:smallCaps w:val="0"/>
                 <w:color w:val="212121"/>
                 <w:spacing w:val="0"/>
                 <w:sz w:val="20"/>
-                <w:szCs w:val="16"/>
-              </w:rPr>
-            </w:r>
-            <w:r>
-              <w:rPr>
-                <w:rFonts w:ascii="Arial Narrow" w:hAnsi="Arial Narrow" w:eastAsia="Arial Narrow" w:cs="Arial Narrow"/>
-                <w:b w:val="0"/>
-                <w:i w:val="0"/>
-                <w:caps w:val="0"/>
-                <w:smallCaps w:val="0"/>
-                <w:color w:val="212121"/>
-                <w:spacing w:val="0"/>
-                <w:sz w:val="20"/>
-                <w:szCs w:val="16"/>
+                <w:szCs w:val="20"/>
+                <w:highlight w:val="none"/>
               </w:rPr>
             </w:r>
           </w:p>
@@ -9712,14 +9774,13 @@
               <w:ind/>
               <w:jc w:val="left"/>
               <w:rPr>
-                <w:rFonts w:ascii="Arial Narrow" w:hAnsi="Arial Narrow" w:eastAsia="Arial Narrow" w:cs="Arial Narrow"/>
+                <w:rFonts w:ascii="Arial Narrow" w:hAnsi="Arial Narrow" w:cs="Arial Narrow"/>
                 <w:b/>
                 <w:bCs/>
                 <w:sz w:val="18"/>
                 <w:szCs w:val="18"/>
                 <w:highlight w:val="none"/>
                 <w:u w:val="single"/>
-                <w:lang w:val="id-ID"/>
               </w:rPr>
             </w:pPr>
             <w:r>
@@ -9791,7 +9852,7 @@
               <w:ind/>
               <w:jc w:val="left"/>
               <w:rPr>
-                <w:rFonts w:ascii="Arial Narrow" w:hAnsi="Arial Narrow" w:eastAsia="Arial Narrow" w:cs="Arial Narrow"/>
+                <w:rFonts w:ascii="Arial Narrow" w:hAnsi="Arial Narrow" w:cs="Arial Narrow"/>
                 <w:b w:val="0"/>
                 <w:bCs w:val="0"/>
                 <w:i w:val="0"/>
@@ -9829,6 +9890,20 @@
                 <w:sz w:val="20"/>
                 <w:szCs w:val="16"/>
                 <w:highlight w:val="none"/>
+              </w:rPr>
+            </w:r>
+            <w:r>
+              <w:rPr>
+                <w:rFonts w:ascii="Arial Narrow" w:hAnsi="Arial Narrow" w:eastAsia="Arial Narrow" w:cs="Arial Narrow"/>
+                <w:b w:val="0"/>
+                <w:bCs w:val="0"/>
+                <w:i w:val="0"/>
+                <w:caps w:val="0"/>
+                <w:smallCaps w:val="0"/>
+                <w:color w:val="212121"/>
+                <w:spacing w:val="0"/>
+                <w:sz w:val="20"/>
+                <w:szCs w:val="20"/>
               </w:rPr>
             </w:r>
           </w:p>
@@ -9857,10 +9932,9 @@
               <w:ind/>
               <w:jc w:val="center"/>
               <w:rPr>
-                <w:rFonts w:ascii="Arial Narrow" w:hAnsi="Arial Narrow" w:eastAsia="Arial Narrow" w:cs="Arial Narrow"/>
+                <w:rFonts w:ascii="Arial Narrow" w:hAnsi="Arial Narrow" w:cs="Arial Narrow"/>
                 <w:sz w:val="18"/>
                 <w:szCs w:val="18"/>
-                <w:lang w:val="id-ID"/>
               </w:rPr>
             </w:pPr>
             <w:r>
@@ -9914,10 +9988,9 @@
               <w:ind/>
               <w:jc w:val="center"/>
               <w:rPr>
-                <w:rFonts w:ascii="Arial Narrow" w:hAnsi="Arial Narrow" w:eastAsia="Arial Narrow" w:cs="Arial Narrow"/>
+                <w:rFonts w:ascii="Arial Narrow" w:hAnsi="Arial Narrow" w:cs="Arial Narrow"/>
                 <w:sz w:val="18"/>
                 <w:szCs w:val="18"/>
-                <w:lang w:val="id-ID"/>
               </w:rPr>
             </w:pPr>
             <w:r>
@@ -9976,7 +10049,7 @@
               <w:ind/>
               <w:jc w:val="center"/>
               <w:rPr>
-                <w:rFonts w:ascii="Arial Narrow" w:hAnsi="Arial Narrow" w:eastAsia="Arial Narrow" w:cs="Arial Narrow"/>
+                <w:rFonts w:ascii="Arial Narrow" w:hAnsi="Arial Narrow" w:cs="Arial Narrow"/>
                 <w:sz w:val="18"/>
                 <w:szCs w:val="18"/>
               </w:rPr>
@@ -10031,6 +10104,7 @@
               <w:spacing/>
               <w:ind w:right="0" w:firstLine="0" w:left="0"/>
               <w:rPr>
+                <w:rFonts w:ascii="Arial Narrow" w:hAnsi="Arial Narrow" w:cs="Arial Narrow"/>
                 <w:b/>
                 <w:bCs/>
                 <w:highlight w:val="none"/>
@@ -10038,12 +10112,13 @@
             </w:pPr>
             <w:r>
               <w:rPr>
+                <w:rFonts w:ascii="Arial Narrow" w:hAnsi="Arial Narrow" w:eastAsia="Arial Narrow" w:cs="Arial Narrow"/>
                 <w:highlight w:val="none"/>
               </w:rPr>
             </w:r>
             <w:r>
               <w:rPr>
-                <w:rFonts w:ascii="Liberation Sans" w:hAnsi="Liberation Sans" w:eastAsia="Liberation Sans" w:cs="Liberation Sans"/>
+                <w:rFonts w:ascii="Arial Narrow" w:hAnsi="Arial Narrow" w:eastAsia="Arial Narrow" w:cs="Arial Narrow"/>
                 <w:b/>
                 <w:bCs/>
                 <w:color w:val="242424"/>
@@ -10054,6 +10129,7 @@
             </w:r>
             <w:r>
               <w:rPr>
+                <w:rFonts w:ascii="Arial Narrow" w:hAnsi="Arial Narrow" w:eastAsia="Arial Narrow" w:cs="Arial Narrow"/>
                 <w:b/>
                 <w:bCs/>
                 <w:highlight w:val="none"/>
@@ -10061,6 +10137,7 @@
             </w:r>
             <w:r>
               <w:rPr>
+                <w:rFonts w:ascii="Arial Narrow" w:hAnsi="Arial Narrow" w:eastAsia="Arial Narrow" w:cs="Arial Narrow"/>
                 <w:b/>
                 <w:bCs/>
                 <w:highlight w:val="none"/>
@@ -10078,10 +10155,14 @@
               <w:spacing/>
               <w:ind w:right="0" w:firstLine="0" w:left="0"/>
               <w:rPr>
+                <w:rFonts w:ascii="Arial Narrow" w:hAnsi="Arial Narrow" w:cs="Arial Narrow"/>
                 <w:highlight w:val="none"/>
               </w:rPr>
             </w:pPr>
             <w:r>
+              <w:rPr>
+                <w:rFonts w:ascii="Arial Narrow" w:hAnsi="Arial Narrow" w:eastAsia="Arial Narrow" w:cs="Arial Narrow"/>
+              </w:rPr>
               <mc:AlternateContent>
                 <mc:Choice Requires="wpg">
                   <w:drawing>
@@ -10152,6 +10233,13 @@
             </w:r>
             <w:r>
               <w:rPr>
+                <w:rFonts w:ascii="Arial Narrow" w:hAnsi="Arial Narrow" w:eastAsia="Arial Narrow" w:cs="Arial Narrow"/>
+                <w:highlight w:val="none"/>
+              </w:rPr>
+            </w:r>
+            <w:r>
+              <w:rPr>
+                <w:rFonts w:ascii="Arial Narrow" w:hAnsi="Arial Narrow" w:eastAsia="Arial Narrow" w:cs="Arial Narrow"/>
                 <w:highlight w:val="none"/>
               </w:rPr>
             </w:r>
@@ -10167,7 +10255,7 @@
               <w:ind/>
               <w:jc w:val="left"/>
               <w:rPr>
-                <w:rFonts w:ascii="Arial Narrow" w:hAnsi="Arial Narrow" w:eastAsia="Arial Narrow" w:cs="Arial Narrow"/>
+                <w:rFonts w:ascii="Arial Narrow" w:hAnsi="Arial Narrow" w:cs="Arial Narrow"/>
               </w:rPr>
             </w:pPr>
             <w:r>
@@ -10177,7 +10265,7 @@
             </w:r>
             <w:r>
               <w:rPr>
-                <w:rFonts w:ascii="Liberation Sans" w:hAnsi="Liberation Sans" w:eastAsia="Liberation Sans" w:cs="Liberation Sans"/>
+                <w:rFonts w:ascii="Arial Narrow" w:hAnsi="Arial Narrow" w:eastAsia="Arial Narrow" w:cs="Arial Narrow"/>
                 <w:color w:val="242424"/>
                 <w:sz w:val="22"/>
                 <w:highlight w:val="white"/>
@@ -10219,7 +10307,7 @@
               <w:ind/>
               <w:jc w:val="left"/>
               <w:rPr>
-                <w:rFonts w:ascii="Liberation Sans" w:hAnsi="Liberation Sans" w:eastAsia="Liberation Sans" w:cs="Liberation Sans"/>
+                <w:rFonts w:ascii="Arial Narrow" w:hAnsi="Arial Narrow" w:cs="Arial Narrow"/>
                 <w:color w:val="212121"/>
                 <w:sz w:val="21"/>
                 <w:szCs w:val="21"/>
@@ -10241,7 +10329,7 @@
             </w:r>
             <w:r>
               <w:rPr>
-                <w:rFonts w:ascii="Liberation Sans" w:hAnsi="Liberation Sans" w:eastAsia="Liberation Sans" w:cs="Liberation Sans"/>
+                <w:rFonts w:ascii="Arial Narrow" w:hAnsi="Arial Narrow" w:eastAsia="Arial Narrow" w:cs="Arial Narrow"/>
                 <w:color w:val="212121"/>
                 <w:sz w:val="21"/>
                 <w:highlight w:val="white"/>
@@ -10250,7 +10338,7 @@
             </w:r>
             <w:r>
               <w:rPr>
-                <w:rFonts w:ascii="Liberation Sans" w:hAnsi="Liberation Sans" w:eastAsia="Liberation Sans" w:cs="Liberation Sans"/>
+                <w:rFonts w:ascii="Arial Narrow" w:hAnsi="Arial Narrow" w:eastAsia="Arial Narrow" w:cs="Arial Narrow"/>
                 <w:color w:val="212121"/>
                 <w:sz w:val="21"/>
                 <w:highlight w:val="none"/>
@@ -10273,14 +10361,10 @@
             <w:r>
               <w:rPr>
                 <w:rFonts w:ascii="Arial Narrow" w:hAnsi="Arial Narrow" w:eastAsia="Arial Narrow" w:cs="Arial Narrow"/>
-                <w:b w:val="0"/>
-                <w:i w:val="0"/>
-                <w:caps w:val="0"/>
-                <w:smallCaps w:val="0"/>
                 <w:color w:val="212121"/>
-                <w:spacing w:val="0"/>
-                <w:sz w:val="20"/>
-                <w:szCs w:val="16"/>
+                <w:sz w:val="21"/>
+                <w:szCs w:val="21"/>
+                <w:highlight w:val="none"/>
               </w:rPr>
             </w:r>
           </w:p>
@@ -10293,14 +10377,13 @@
               <w:ind/>
               <w:jc w:val="left"/>
               <w:rPr>
-                <w:rFonts w:ascii="Arial Narrow" w:hAnsi="Arial Narrow" w:eastAsia="Arial Narrow" w:cs="Arial Narrow"/>
+                <w:rFonts w:ascii="Arial Narrow" w:hAnsi="Arial Narrow" w:cs="Arial Narrow"/>
                 <w:b/>
                 <w:bCs/>
                 <w:sz w:val="18"/>
                 <w:szCs w:val="18"/>
                 <w:highlight w:val="none"/>
                 <w:u w:val="single"/>
-                <w:lang w:val="id-ID"/>
               </w:rPr>
             </w:pPr>
             <w:r>
@@ -10372,7 +10455,7 @@
               <w:ind/>
               <w:jc w:val="left"/>
               <w:rPr>
-                <w:rFonts w:ascii="Arial Narrow" w:hAnsi="Arial Narrow" w:eastAsia="Arial Narrow" w:cs="Arial Narrow"/>
+                <w:rFonts w:ascii="Arial Narrow" w:hAnsi="Arial Narrow" w:cs="Arial Narrow"/>
                 <w:b w:val="0"/>
                 <w:bCs w:val="0"/>
                 <w:i w:val="0"/>
@@ -10436,7 +10519,7 @@
               <w:ind/>
               <w:jc w:val="left"/>
               <w:rPr>
-                <w:rFonts w:ascii="Arial Narrow" w:hAnsi="Arial Narrow" w:eastAsia="Arial Narrow" w:cs="Arial Narrow"/>
+                <w:rFonts w:ascii="Arial Narrow" w:hAnsi="Arial Narrow" w:cs="Arial Narrow"/>
                 <w:b w:val="0"/>
                 <w:bCs w:val="0"/>
                 <w:i w:val="0"/>
@@ -10450,7 +10533,7 @@
             </w:pPr>
             <w:r>
               <w:rPr>
-                <w:rFonts w:ascii="Liberation Sans" w:hAnsi="Liberation Sans" w:eastAsia="Liberation Sans" w:cs="Liberation Sans"/>
+                <w:rFonts w:ascii="Arial Narrow" w:hAnsi="Arial Narrow" w:eastAsia="Arial Narrow" w:cs="Arial Narrow"/>
                 <w:color w:val="212121"/>
                 <w:sz w:val="21"/>
                 <w:highlight w:val="none"/>
@@ -10458,10 +10541,24 @@
             </w:r>
             <w:r>
               <w:rPr>
-                <w:rFonts w:ascii="Liberation Sans" w:hAnsi="Liberation Sans" w:eastAsia="Liberation Sans" w:cs="Liberation Sans"/>
+                <w:rFonts w:ascii="Arial Narrow" w:hAnsi="Arial Narrow" w:eastAsia="Arial Narrow" w:cs="Arial Narrow"/>
                 <w:color w:val="212121"/>
                 <w:sz w:val="21"/>
                 <w:highlight w:val="none"/>
+              </w:rPr>
+            </w:r>
+            <w:r>
+              <w:rPr>
+                <w:rFonts w:ascii="Arial Narrow" w:hAnsi="Arial Narrow" w:eastAsia="Arial Narrow" w:cs="Arial Narrow"/>
+                <w:b w:val="0"/>
+                <w:bCs w:val="0"/>
+                <w:i w:val="0"/>
+                <w:caps w:val="0"/>
+                <w:smallCaps w:val="0"/>
+                <w:color w:val="212121"/>
+                <w:spacing w:val="0"/>
+                <w:sz w:val="20"/>
+                <w:szCs w:val="20"/>
               </w:rPr>
             </w:r>
           </w:p>
@@ -10490,10 +10587,9 @@
               <w:ind/>
               <w:jc w:val="center"/>
               <w:rPr>
-                <w:rFonts w:ascii="Arial Narrow" w:hAnsi="Arial Narrow" w:eastAsia="Arial Narrow" w:cs="Arial Narrow"/>
+                <w:rFonts w:ascii="Arial Narrow" w:hAnsi="Arial Narrow" w:cs="Arial Narrow"/>
                 <w:sz w:val="18"/>
                 <w:szCs w:val="18"/>
-                <w:lang w:val="id-ID"/>
               </w:rPr>
             </w:pPr>
             <w:r>
@@ -10547,12 +10643,20 @@
               <w:ind/>
               <w:jc w:val="center"/>
               <w:rPr>
+                <w:rFonts w:ascii="Arial Narrow" w:hAnsi="Arial Narrow" w:cs="Arial Narrow"/>
+                <w:sz w:val="18"/>
+                <w:szCs w:val="18"/>
+              </w:rPr>
+            </w:pPr>
+            <w:r>
+              <w:rPr>
                 <w:rFonts w:ascii="Arial Narrow" w:hAnsi="Arial Narrow" w:eastAsia="Arial Narrow" w:cs="Arial Narrow"/>
                 <w:sz w:val="18"/>
                 <w:szCs w:val="18"/>
                 <w:lang w:val="id-ID"/>
               </w:rPr>
-            </w:pPr>
+              <w:t xml:space="preserve">Rp19,500</w:t>
+            </w:r>
             <w:r>
               <w:rPr>
                 <w:rFonts w:ascii="Arial Narrow" w:hAnsi="Arial Narrow" w:eastAsia="Arial Narrow" w:cs="Arial Narrow"/>
@@ -10560,7 +10664,6 @@
                 <w:szCs w:val="18"/>
                 <w:lang w:val="id-ID"/>
               </w:rPr>
-              <w:t xml:space="preserve">Rp19,500</w:t>
             </w:r>
             <w:r>
               <w:rPr>
@@ -10623,12 +10726,11 @@
                 <w:b/>
                 <w:sz w:val="20"/>
                 <w:szCs w:val="20"/>
-                <w:lang w:val="id-ID"/>
-              </w:rPr>
-            </w:r>
-            <w:r>
-              <w:rPr>
-                <w:rFonts w:ascii="Arial Narrow" w:hAnsi="Arial Narrow" w:cs="Arial Narrow"/>
+              </w:rPr>
+            </w:r>
+            <w:r>
+              <w:rPr>
+                <w:rFonts w:ascii="Arial Narrow" w:hAnsi="Arial Narrow" w:eastAsia="Arial Narrow" w:cs="Arial Narrow"/>
                 <w:b/>
                 <w:sz w:val="20"/>
                 <w:szCs w:val="20"/>
@@ -10700,7 +10802,7 @@
             </w:r>
             <w:r>
               <w:rPr>
-                <w:rFonts w:ascii="Arial Narrow" w:hAnsi="Arial Narrow" w:cs="Arial Narrow"/>
+                <w:rFonts w:ascii="Arial Narrow" w:hAnsi="Arial Narrow" w:eastAsia="Arial Narrow" w:cs="Arial Narrow"/>
                 <w:b/>
                 <w:bCs/>
                 <w:sz w:val="18"/>
@@ -10737,12 +10839,11 @@
           <w:rFonts w:ascii="Arial Narrow" w:hAnsi="Arial Narrow" w:eastAsia="Arial Narrow" w:cs="Arial Narrow"/>
           <w:sz w:val="22"/>
           <w:szCs w:val="22"/>
-          <w:lang w:val="id-ID"/>
         </w:rPr>
       </w:r>
       <w:r>
         <w:rPr>
-          <w:rFonts w:ascii="Arial Narrow" w:hAnsi="Arial Narrow" w:cs="Arial Narrow"/>
+          <w:rFonts w:ascii="Arial Narrow" w:hAnsi="Arial Narrow" w:eastAsia="Arial Narrow" w:cs="Arial Narrow"/>
           <w:sz w:val="22"/>
           <w:szCs w:val="22"/>
         </w:rPr>
@@ -10774,12 +10875,11 @@
           <w:rFonts w:ascii="Arial Narrow" w:hAnsi="Arial Narrow" w:eastAsia="Arial Narrow" w:cs="Arial Narrow"/>
           <w:sz w:val="22"/>
           <w:szCs w:val="22"/>
-          <w:lang w:val="id-ID"/>
         </w:rPr>
       </w:r>
       <w:r>
         <w:rPr>
-          <w:rFonts w:ascii="Arial Narrow" w:hAnsi="Arial Narrow" w:cs="Arial Narrow"/>
+          <w:rFonts w:ascii="Arial Narrow" w:hAnsi="Arial Narrow" w:eastAsia="Arial Narrow" w:cs="Arial Narrow"/>
           <w:sz w:val="22"/>
           <w:szCs w:val="22"/>
         </w:rPr>
@@ -10854,12 +10954,11 @@
                 <w:sz w:val="22"/>
                 <w:szCs w:val="22"/>
                 <w:vertAlign w:val="baseline"/>
-                <w:lang w:val="id-ID"/>
-              </w:rPr>
-            </w:r>
-            <w:r>
-              <w:rPr>
-                <w:rFonts w:ascii="Arial Narrow" w:hAnsi="Arial Narrow" w:cs="Arial Narrow"/>
+              </w:rPr>
+            </w:r>
+            <w:r>
+              <w:rPr>
+                <w:rFonts w:ascii="Arial Narrow" w:hAnsi="Arial Narrow" w:eastAsia="Arial Narrow" w:cs="Arial Narrow"/>
                 <w:position w:val="0"/>
                 <w:sz w:val="22"/>
                 <w:szCs w:val="22"/>
@@ -10910,12 +11009,11 @@
                 <w:sz w:val="22"/>
                 <w:szCs w:val="22"/>
                 <w:vertAlign w:val="baseline"/>
-                <w:lang w:val="id-ID"/>
-              </w:rPr>
-            </w:r>
-            <w:r>
-              <w:rPr>
-                <w:rFonts w:ascii="Arial Narrow" w:hAnsi="Arial Narrow" w:cs="Arial Narrow"/>
+              </w:rPr>
+            </w:r>
+            <w:r>
+              <w:rPr>
+                <w:rFonts w:ascii="Arial Narrow" w:hAnsi="Arial Narrow" w:eastAsia="Arial Narrow" w:cs="Arial Narrow"/>
                 <w:position w:val="0"/>
                 <w:sz w:val="22"/>
                 <w:szCs w:val="22"/>
@@ -10967,12 +11065,11 @@
                 <w:sz w:val="22"/>
                 <w:szCs w:val="22"/>
                 <w:vertAlign w:val="baseline"/>
-                <w:lang w:val="id-ID"/>
-              </w:rPr>
-            </w:r>
-            <w:r>
-              <w:rPr>
-                <w:rFonts w:ascii="Arial Narrow" w:hAnsi="Arial Narrow" w:cs="Arial Narrow"/>
+              </w:rPr>
+            </w:r>
+            <w:r>
+              <w:rPr>
+                <w:rFonts w:ascii="Arial Narrow" w:hAnsi="Arial Narrow" w:eastAsia="Arial Narrow" w:cs="Arial Narrow"/>
                 <w:position w:val="0"/>
                 <w:sz w:val="22"/>
                 <w:szCs w:val="22"/>
@@ -11026,12 +11123,11 @@
                 <w:sz w:val="22"/>
                 <w:szCs w:val="22"/>
                 <w:vertAlign w:val="baseline"/>
-                <w:lang w:val="id-ID"/>
-              </w:rPr>
-            </w:r>
-            <w:r>
-              <w:rPr>
-                <w:rFonts w:ascii="Arial Narrow" w:hAnsi="Arial Narrow" w:cs="Arial Narrow"/>
+              </w:rPr>
+            </w:r>
+            <w:r>
+              <w:rPr>
+                <w:rFonts w:ascii="Arial Narrow" w:hAnsi="Arial Narrow" w:eastAsia="Arial Narrow" w:cs="Arial Narrow"/>
                 <w:position w:val="0"/>
                 <w:sz w:val="22"/>
                 <w:szCs w:val="22"/>
@@ -11081,12 +11177,11 @@
                 <w:sz w:val="22"/>
                 <w:szCs w:val="22"/>
                 <w:vertAlign w:val="baseline"/>
-                <w:lang w:val="id-ID"/>
-              </w:rPr>
-            </w:r>
-            <w:r>
-              <w:rPr>
-                <w:rFonts w:ascii="Arial Narrow" w:hAnsi="Arial Narrow" w:cs="Arial Narrow"/>
+              </w:rPr>
+            </w:r>
+            <w:r>
+              <w:rPr>
+                <w:rFonts w:ascii="Arial Narrow" w:hAnsi="Arial Narrow" w:eastAsia="Arial Narrow" w:cs="Arial Narrow"/>
                 <w:position w:val="0"/>
                 <w:sz w:val="22"/>
                 <w:szCs w:val="22"/>
@@ -11136,12 +11231,11 @@
                 <w:sz w:val="22"/>
                 <w:szCs w:val="22"/>
                 <w:vertAlign w:val="baseline"/>
-                <w:lang w:val="id-ID"/>
-              </w:rPr>
-            </w:r>
-            <w:r>
-              <w:rPr>
-                <w:rFonts w:ascii="Arial Narrow" w:hAnsi="Arial Narrow" w:cs="Arial Narrow"/>
+              </w:rPr>
+            </w:r>
+            <w:r>
+              <w:rPr>
+                <w:rFonts w:ascii="Arial Narrow" w:hAnsi="Arial Narrow" w:eastAsia="Arial Narrow" w:cs="Arial Narrow"/>
                 <w:position w:val="0"/>
                 <w:sz w:val="22"/>
                 <w:szCs w:val="22"/>
@@ -11190,12 +11284,11 @@
                 <w:sz w:val="22"/>
                 <w:szCs w:val="22"/>
                 <w:vertAlign w:val="baseline"/>
-                <w:lang w:val="id-ID"/>
-              </w:rPr>
-            </w:r>
-            <w:r>
-              <w:rPr>
-                <w:rFonts w:ascii="Arial Narrow" w:hAnsi="Arial Narrow" w:cs="Arial Narrow"/>
+              </w:rPr>
+            </w:r>
+            <w:r>
+              <w:rPr>
+                <w:rFonts w:ascii="Arial Narrow" w:hAnsi="Arial Narrow" w:eastAsia="Arial Narrow" w:cs="Arial Narrow"/>
                 <w:position w:val="0"/>
                 <w:sz w:val="22"/>
                 <w:szCs w:val="22"/>
@@ -11249,12 +11342,11 @@
                 <w:sz w:val="22"/>
                 <w:szCs w:val="22"/>
                 <w:vertAlign w:val="baseline"/>
-                <w:lang w:val="id-ID"/>
-              </w:rPr>
-            </w:r>
-            <w:r>
-              <w:rPr>
-                <w:rFonts w:ascii="Arial Narrow" w:hAnsi="Arial Narrow" w:cs="Arial Narrow"/>
+              </w:rPr>
+            </w:r>
+            <w:r>
+              <w:rPr>
+                <w:rFonts w:ascii="Arial Narrow" w:hAnsi="Arial Narrow" w:eastAsia="Arial Narrow" w:cs="Arial Narrow"/>
                 <w:position w:val="0"/>
                 <w:sz w:val="22"/>
                 <w:szCs w:val="22"/>
@@ -11304,12 +11396,11 @@
                 <w:sz w:val="22"/>
                 <w:szCs w:val="22"/>
                 <w:vertAlign w:val="baseline"/>
-                <w:lang w:val="id-ID"/>
-              </w:rPr>
-            </w:r>
-            <w:r>
-              <w:rPr>
-                <w:rFonts w:ascii="Arial Narrow" w:hAnsi="Arial Narrow" w:cs="Arial Narrow"/>
+              </w:rPr>
+            </w:r>
+            <w:r>
+              <w:rPr>
+                <w:rFonts w:ascii="Arial Narrow" w:hAnsi="Arial Narrow" w:eastAsia="Arial Narrow" w:cs="Arial Narrow"/>
                 <w:position w:val="0"/>
                 <w:sz w:val="22"/>
                 <w:szCs w:val="22"/>
@@ -11359,12 +11450,11 @@
                 <w:sz w:val="22"/>
                 <w:szCs w:val="22"/>
                 <w:vertAlign w:val="baseline"/>
-                <w:lang w:val="id-ID"/>
-              </w:rPr>
-            </w:r>
-            <w:r>
-              <w:rPr>
-                <w:rFonts w:ascii="Arial Narrow" w:hAnsi="Arial Narrow" w:cs="Arial Narrow"/>
+              </w:rPr>
+            </w:r>
+            <w:r>
+              <w:rPr>
+                <w:rFonts w:ascii="Arial Narrow" w:hAnsi="Arial Narrow" w:eastAsia="Arial Narrow" w:cs="Arial Narrow"/>
                 <w:position w:val="0"/>
                 <w:sz w:val="22"/>
                 <w:szCs w:val="22"/>
@@ -11413,12 +11503,11 @@
                 <w:sz w:val="22"/>
                 <w:szCs w:val="22"/>
                 <w:vertAlign w:val="baseline"/>
-                <w:lang w:val="id-ID"/>
-              </w:rPr>
-            </w:r>
-            <w:r>
-              <w:rPr>
-                <w:rFonts w:ascii="Arial Narrow" w:hAnsi="Arial Narrow" w:cs="Arial Narrow"/>
+              </w:rPr>
+            </w:r>
+            <w:r>
+              <w:rPr>
+                <w:rFonts w:ascii="Arial Narrow" w:hAnsi="Arial Narrow" w:eastAsia="Arial Narrow" w:cs="Arial Narrow"/>
                 <w:position w:val="0"/>
                 <w:sz w:val="22"/>
                 <w:szCs w:val="22"/>
@@ -11473,12 +11562,11 @@
                 <w:sz w:val="22"/>
                 <w:szCs w:val="22"/>
                 <w:vertAlign w:val="baseline"/>
-                <w:lang w:val="id-ID"/>
-              </w:rPr>
-            </w:r>
-            <w:r>
-              <w:rPr>
-                <w:rFonts w:ascii="Arial Narrow" w:hAnsi="Arial Narrow" w:cs="Arial Narrow"/>
+              </w:rPr>
+            </w:r>
+            <w:r>
+              <w:rPr>
+                <w:rFonts w:ascii="Arial Narrow" w:hAnsi="Arial Narrow" w:eastAsia="Arial Narrow" w:cs="Arial Narrow"/>
                 <w:position w:val="0"/>
                 <w:sz w:val="22"/>
                 <w:szCs w:val="22"/>
@@ -11528,12 +11616,11 @@
                 <w:sz w:val="22"/>
                 <w:szCs w:val="22"/>
                 <w:vertAlign w:val="baseline"/>
-                <w:lang w:val="id-ID"/>
-              </w:rPr>
-            </w:r>
-            <w:r>
-              <w:rPr>
-                <w:rFonts w:ascii="Arial Narrow" w:hAnsi="Arial Narrow" w:cs="Arial Narrow"/>
+              </w:rPr>
+            </w:r>
+            <w:r>
+              <w:rPr>
+                <w:rFonts w:ascii="Arial Narrow" w:hAnsi="Arial Narrow" w:eastAsia="Arial Narrow" w:cs="Arial Narrow"/>
                 <w:position w:val="0"/>
                 <w:sz w:val="22"/>
                 <w:szCs w:val="22"/>
@@ -11583,12 +11670,11 @@
                 <w:sz w:val="22"/>
                 <w:szCs w:val="22"/>
                 <w:vertAlign w:val="baseline"/>
-                <w:lang w:val="id-ID"/>
-              </w:rPr>
-            </w:r>
-            <w:r>
-              <w:rPr>
-                <w:rFonts w:ascii="Arial Narrow" w:hAnsi="Arial Narrow" w:cs="Arial Narrow"/>
+              </w:rPr>
+            </w:r>
+            <w:r>
+              <w:rPr>
+                <w:rFonts w:ascii="Arial Narrow" w:hAnsi="Arial Narrow" w:eastAsia="Arial Narrow" w:cs="Arial Narrow"/>
                 <w:position w:val="0"/>
                 <w:sz w:val="22"/>
                 <w:szCs w:val="22"/>
@@ -11638,12 +11724,11 @@
                 <w:sz w:val="22"/>
                 <w:szCs w:val="22"/>
                 <w:vertAlign w:val="baseline"/>
-                <w:lang w:val="id-ID"/>
-              </w:rPr>
-            </w:r>
-            <w:r>
-              <w:rPr>
-                <w:rFonts w:ascii="Arial Narrow" w:hAnsi="Arial Narrow" w:cs="Arial Narrow"/>
+              </w:rPr>
+            </w:r>
+            <w:r>
+              <w:rPr>
+                <w:rFonts w:ascii="Arial Narrow" w:hAnsi="Arial Narrow" w:eastAsia="Arial Narrow" w:cs="Arial Narrow"/>
                 <w:position w:val="0"/>
                 <w:sz w:val="22"/>
                 <w:szCs w:val="22"/>
@@ -11702,12 +11787,11 @@
                 <w:sz w:val="22"/>
                 <w:szCs w:val="22"/>
                 <w:vertAlign w:val="baseline"/>
-                <w:lang w:val="id-ID"/>
-              </w:rPr>
-            </w:r>
-            <w:r>
-              <w:rPr>
-                <w:rFonts w:ascii="Arial Narrow" w:hAnsi="Arial Narrow" w:cs="Arial Narrow"/>
+              </w:rPr>
+            </w:r>
+            <w:r>
+              <w:rPr>
+                <w:rFonts w:ascii="Arial Narrow" w:hAnsi="Arial Narrow" w:eastAsia="Arial Narrow" w:cs="Arial Narrow"/>
                 <w:position w:val="0"/>
                 <w:sz w:val="22"/>
                 <w:szCs w:val="22"/>
@@ -11767,7 +11851,7 @@
             </w:r>
             <w:r>
               <w:rPr>
-                <w:rFonts w:ascii="Arial Narrow" w:hAnsi="Arial Narrow" w:cs="Arial Narrow"/>
+                <w:rFonts w:ascii="Arial Narrow" w:hAnsi="Arial Narrow" w:eastAsia="Arial Narrow" w:cs="Arial Narrow"/>
                 <w:b/>
                 <w:bCs/>
                 <w:position w:val="0"/>
@@ -11805,12 +11889,11 @@
           <w:rFonts w:ascii="Arial Narrow" w:hAnsi="Arial Narrow" w:eastAsia="Arial Narrow" w:cs="Arial Narrow"/>
           <w:sz w:val="22"/>
           <w:szCs w:val="22"/>
-          <w:lang w:val="id-ID"/>
         </w:rPr>
       </w:r>
       <w:r>
         <w:rPr>
-          <w:rFonts w:ascii="Arial Narrow" w:hAnsi="Arial Narrow" w:cs="Arial Narrow"/>
+          <w:rFonts w:ascii="Arial Narrow" w:hAnsi="Arial Narrow" w:eastAsia="Arial Narrow" w:cs="Arial Narrow"/>
           <w:sz w:val="22"/>
           <w:szCs w:val="22"/>
         </w:rPr>
@@ -11841,12 +11924,11 @@
           <w:rFonts w:ascii="Arial Narrow" w:hAnsi="Arial Narrow" w:eastAsia="Arial Narrow" w:cs="Arial Narrow"/>
           <w:sz w:val="22"/>
           <w:szCs w:val="22"/>
-          <w:lang w:val="id-ID"/>
         </w:rPr>
       </w:r>
       <w:r>
         <w:rPr>
-          <w:rFonts w:ascii="Arial Narrow" w:hAnsi="Arial Narrow" w:cs="Arial Narrow"/>
+          <w:rFonts w:ascii="Arial Narrow" w:hAnsi="Arial Narrow" w:eastAsia="Arial Narrow" w:cs="Arial Narrow"/>
           <w:sz w:val="22"/>
           <w:szCs w:val="22"/>
         </w:rPr>
@@ -11877,12 +11959,11 @@
           <w:rFonts w:ascii="Arial Narrow" w:hAnsi="Arial Narrow" w:eastAsia="Arial Narrow" w:cs="Arial Narrow"/>
           <w:sz w:val="22"/>
           <w:szCs w:val="22"/>
-          <w:lang w:val="id-ID"/>
         </w:rPr>
       </w:r>
       <w:r>
         <w:rPr>
-          <w:rFonts w:ascii="Arial Narrow" w:hAnsi="Arial Narrow" w:cs="Arial Narrow"/>
+          <w:rFonts w:ascii="Arial Narrow" w:hAnsi="Arial Narrow" w:eastAsia="Arial Narrow" w:cs="Arial Narrow"/>
           <w:sz w:val="22"/>
           <w:szCs w:val="22"/>
         </w:rPr>
@@ -11913,12 +11994,11 @@
           <w:rFonts w:ascii="Arial Narrow" w:hAnsi="Arial Narrow" w:eastAsia="Arial Narrow" w:cs="Arial Narrow"/>
           <w:sz w:val="22"/>
           <w:szCs w:val="22"/>
-          <w:lang w:val="id-ID"/>
         </w:rPr>
       </w:r>
       <w:r>
         <w:rPr>
-          <w:rFonts w:ascii="Arial Narrow" w:hAnsi="Arial Narrow" w:cs="Arial Narrow"/>
+          <w:rFonts w:ascii="Arial Narrow" w:hAnsi="Arial Narrow" w:eastAsia="Arial Narrow" w:cs="Arial Narrow"/>
           <w:sz w:val="22"/>
           <w:szCs w:val="22"/>
         </w:rPr>
@@ -11952,12 +12032,11 @@
           <w:sz w:val="22"/>
           <w:szCs w:val="22"/>
           <w:highlight w:val="none"/>
-          <w:lang w:val="id-ID"/>
         </w:rPr>
       </w:r>
       <w:r>
         <w:rPr>
-          <w:rFonts w:ascii="Arial Narrow" w:hAnsi="Arial Narrow" w:cs="Arial Narrow"/>
+          <w:rFonts w:ascii="Arial Narrow" w:hAnsi="Arial Narrow" w:eastAsia="Arial Narrow" w:cs="Arial Narrow"/>
           <w:sz w:val="22"/>
           <w:szCs w:val="22"/>
           <w:highlight w:val="none"/>
@@ -11990,12 +12069,11 @@
           <w:rFonts w:ascii="Arial Narrow" w:hAnsi="Arial Narrow" w:eastAsia="Arial Narrow" w:cs="Arial Narrow"/>
           <w:sz w:val="22"/>
           <w:szCs w:val="22"/>
-          <w:lang w:val="id-ID"/>
         </w:rPr>
       </w:r>
       <w:r>
         <w:rPr>
-          <w:rFonts w:ascii="Arial Narrow" w:hAnsi="Arial Narrow" w:cs="Arial Narrow"/>
+          <w:rFonts w:ascii="Arial Narrow" w:hAnsi="Arial Narrow" w:eastAsia="Arial Narrow" w:cs="Arial Narrow"/>
           <w:sz w:val="22"/>
           <w:szCs w:val="22"/>
         </w:rPr>
@@ -12027,12 +12105,11 @@
           <w:rFonts w:ascii="Arial Narrow" w:hAnsi="Arial Narrow" w:eastAsia="Arial Narrow" w:cs="Arial Narrow"/>
           <w:sz w:val="22"/>
           <w:szCs w:val="22"/>
-          <w:lang w:val="id-ID"/>
         </w:rPr>
       </w:r>
       <w:r>
         <w:rPr>
-          <w:rFonts w:ascii="Arial Narrow" w:hAnsi="Arial Narrow" w:cs="Arial Narrow"/>
+          <w:rFonts w:ascii="Arial Narrow" w:hAnsi="Arial Narrow" w:eastAsia="Arial Narrow" w:cs="Arial Narrow"/>
           <w:sz w:val="22"/>
           <w:szCs w:val="22"/>
         </w:rPr>
@@ -12070,39 +12147,7 @@
           <w:b/>
           <w:sz w:val="22"/>
           <w:szCs w:val="22"/>
-          <w:lang w:val="id-ID"/>
         </w:rPr>
-      </w:r>
-      <w:r>
-        <w:rPr>
-          <w:rFonts w:ascii="Arial Narrow" w:hAnsi="Arial Narrow" w:cs="Arial Narrow"/>
-          <w:b/>
-          <w:sz w:val="22"/>
-          <w:szCs w:val="22"/>
-        </w:rPr>
-      </w:r>
-    </w:p>
-    <w:p>
-      <w:pPr>
-        <w:pStyle w:val="1465"/>
-        <w:pBdr/>
-        <w:spacing/>
-        <w:ind w:left="645"/>
-        <w:jc w:val="left"/>
-        <w:rPr>
-          <w:rFonts w:ascii="Arial Narrow" w:hAnsi="Arial Narrow" w:cs="Arial Narrow"/>
-          <w:b/>
-          <w:sz w:val="22"/>
-          <w:szCs w:val="22"/>
-        </w:rPr>
-      </w:pPr>
-      <w:r>
-        <w:rPr>
-          <w:rFonts w:ascii="Arial Narrow" w:hAnsi="Arial Narrow" w:eastAsia="Arial Narrow" w:cs="Arial Narrow"/>
-          <w:sz w:val="22"/>
-          <w:szCs w:val="22"/>
-        </w:rPr>
-        <w:t xml:space="preserve">D</w:t>
       </w:r>
       <w:r>
         <w:rPr>
@@ -12112,10 +12157,37 @@
           <w:szCs w:val="22"/>
         </w:rPr>
       </w:r>
+    </w:p>
+    <w:p>
+      <w:pPr>
+        <w:pStyle w:val="1465"/>
+        <w:pBdr/>
+        <w:spacing/>
+        <w:ind w:left="645"/>
+        <w:jc w:val="left"/>
+        <w:rPr>
+          <w:rFonts w:ascii="Arial Narrow" w:hAnsi="Arial Narrow" w:cs="Arial Narrow"/>
+          <w:b w:val="0"/>
+          <w:bCs w:val="0"/>
+          <w:sz w:val="22"/>
+          <w:szCs w:val="22"/>
+        </w:rPr>
+      </w:pPr>
+      <w:r>
+        <w:rPr>
+          <w:rFonts w:ascii="Arial Narrow" w:hAnsi="Arial Narrow" w:eastAsia="Arial Narrow" w:cs="Arial Narrow"/>
+          <w:b w:val="0"/>
+          <w:bCs w:val="0"/>
+          <w:sz w:val="22"/>
+          <w:szCs w:val="22"/>
+        </w:rPr>
+        <w:t xml:space="preserve">Dengan adanya projek pembuatan Sensor Counter Produk Jadi, diharapkan dapat mempercepat peroses penghitungan produk dan mengefisiensikan proses tersebut.</w:t>
+      </w:r>
       <w:r>
         <w:rPr>
           <w:rFonts w:ascii="Arial Narrow" w:hAnsi="Arial Narrow" w:cs="Arial Narrow"/>
-          <w:b/>
+          <w:b w:val="0"/>
+          <w:bCs w:val="0"/>
           <w:sz w:val="22"/>
           <w:szCs w:val="22"/>
         </w:rPr>
@@ -12147,7 +12219,7 @@
       </w:r>
       <w:r>
         <w:rPr>
-          <w:rFonts w:ascii="Arial Narrow" w:hAnsi="Arial Narrow" w:cs="Arial Narrow"/>
+          <w:rFonts w:ascii="Arial Narrow" w:hAnsi="Arial Narrow" w:eastAsia="Arial Narrow" w:cs="Arial Narrow"/>
         </w:rPr>
       </w:r>
     </w:p>
@@ -12210,7 +12282,7 @@
             </w:r>
             <w:r>
               <w:rPr>
-                <w:rFonts w:ascii="Arial Narrow" w:hAnsi="Arial Narrow" w:cs="Arial Narrow"/>
+                <w:rFonts w:ascii="Arial Narrow" w:hAnsi="Arial Narrow" w:eastAsia="Arial Narrow" w:cs="Arial Narrow"/>
               </w:rPr>
             </w:r>
           </w:p>
@@ -12251,7 +12323,7 @@
             </w:r>
             <w:r>
               <w:rPr>
-                <w:rFonts w:ascii="Arial Narrow" w:hAnsi="Arial Narrow" w:cs="Arial Narrow"/>
+                <w:rFonts w:ascii="Arial Narrow" w:hAnsi="Arial Narrow" w:eastAsia="Arial Narrow" w:cs="Arial Narrow"/>
                 <w:sz w:val="22"/>
                 <w:szCs w:val="22"/>
               </w:rPr>
@@ -12297,7 +12369,7 @@
             </w:r>
             <w:r>
               <w:rPr>
-                <w:rFonts w:ascii="Arial Narrow" w:hAnsi="Arial Narrow" w:cs="Arial Narrow"/>
+                <w:rFonts w:ascii="Arial Narrow" w:hAnsi="Arial Narrow" w:eastAsia="Arial Narrow" w:cs="Arial Narrow"/>
               </w:rPr>
             </w:r>
           </w:p>
@@ -12341,7 +12413,7 @@
             </w:r>
             <w:r>
               <w:rPr>
-                <w:rFonts w:ascii="Arial Narrow" w:hAnsi="Arial Narrow" w:cs="Arial Narrow"/>
+                <w:rFonts w:ascii="Arial Narrow" w:hAnsi="Arial Narrow" w:eastAsia="Arial Narrow" w:cs="Arial Narrow"/>
               </w:rPr>
             </w:r>
           </w:p>
@@ -12375,7 +12447,7 @@
             </w:r>
             <w:r>
               <w:rPr>
-                <w:rFonts w:ascii="Arial Narrow" w:hAnsi="Arial Narrow" w:cs="Arial Narrow"/>
+                <w:rFonts w:ascii="Arial Narrow" w:hAnsi="Arial Narrow" w:eastAsia="Arial Narrow" w:cs="Arial Narrow"/>
                 <w:sz w:val="22"/>
                 <w:szCs w:val="22"/>
               </w:rPr>
@@ -12411,7 +12483,7 @@
             </w:r>
             <w:r>
               <w:rPr>
-                <w:rFonts w:ascii="Arial Narrow" w:hAnsi="Arial Narrow" w:cs="Arial Narrow"/>
+                <w:rFonts w:ascii="Arial Narrow" w:hAnsi="Arial Narrow" w:eastAsia="Arial Narrow" w:cs="Arial Narrow"/>
                 <w:sz w:val="22"/>
                 <w:szCs w:val="22"/>
               </w:rPr>
@@ -12447,7 +12519,7 @@
             </w:r>
             <w:r>
               <w:rPr>
-                <w:rFonts w:ascii="Arial Narrow" w:hAnsi="Arial Narrow" w:cs="Arial Narrow"/>
+                <w:rFonts w:ascii="Arial Narrow" w:hAnsi="Arial Narrow" w:eastAsia="Arial Narrow" w:cs="Arial Narrow"/>
                 <w:sz w:val="22"/>
                 <w:szCs w:val="22"/>
               </w:rPr>
@@ -12483,7 +12555,7 @@
             </w:r>
             <w:r>
               <w:rPr>
-                <w:rFonts w:ascii="Arial Narrow" w:hAnsi="Arial Narrow" w:cs="Arial Narrow"/>
+                <w:rFonts w:ascii="Arial Narrow" w:hAnsi="Arial Narrow" w:eastAsia="Arial Narrow" w:cs="Arial Narrow"/>
                 <w:sz w:val="22"/>
                 <w:szCs w:val="22"/>
               </w:rPr>
@@ -12516,7 +12588,7 @@
             </w:r>
             <w:r>
               <w:rPr>
-                <w:rFonts w:ascii="Arial Narrow" w:hAnsi="Arial Narrow" w:cs="Arial Narrow"/>
+                <w:rFonts w:ascii="Arial Narrow" w:hAnsi="Arial Narrow" w:eastAsia="Arial Narrow" w:cs="Arial Narrow"/>
               </w:rPr>
             </w:r>
           </w:p>
@@ -12555,7 +12627,7 @@
             </w:r>
             <w:r>
               <w:rPr>
-                <w:rFonts w:ascii="Arial Narrow" w:hAnsi="Arial Narrow" w:cs="Arial Narrow"/>
+                <w:rFonts w:ascii="Arial Narrow" w:hAnsi="Arial Narrow" w:eastAsia="Arial Narrow" w:cs="Arial Narrow"/>
               </w:rPr>
             </w:r>
           </w:p>
@@ -12591,7 +12663,7 @@
             </w:r>
             <w:r>
               <w:rPr>
-                <w:rFonts w:ascii="Arial Narrow" w:hAnsi="Arial Narrow" w:cs="Arial Narrow"/>
+                <w:rFonts w:ascii="Arial Narrow" w:hAnsi="Arial Narrow" w:eastAsia="Arial Narrow" w:cs="Arial Narrow"/>
                 <w:sz w:val="22"/>
                 <w:szCs w:val="22"/>
                 <w:u w:val="single"/>
@@ -12630,7 +12702,7 @@
             </w:r>
             <w:r>
               <w:rPr>
-                <w:rFonts w:ascii="Arial Narrow" w:hAnsi="Arial Narrow" w:cs="Arial Narrow"/>
+                <w:rFonts w:ascii="Arial Narrow" w:hAnsi="Arial Narrow" w:eastAsia="Arial Narrow" w:cs="Arial Narrow"/>
                 <w:sz w:val="22"/>
                 <w:szCs w:val="22"/>
                 <w:u w:val="single"/>
@@ -12669,7 +12741,7 @@
             </w:r>
             <w:r>
               <w:rPr>
-                <w:rFonts w:ascii="Arial Narrow" w:hAnsi="Arial Narrow" w:cs="Arial Narrow"/>
+                <w:rFonts w:ascii="Arial Narrow" w:hAnsi="Arial Narrow" w:eastAsia="Arial Narrow" w:cs="Arial Narrow"/>
                 <w:sz w:val="22"/>
                 <w:szCs w:val="22"/>
                 <w:u w:val="single"/>
@@ -12708,7 +12780,7 @@
             </w:r>
             <w:r>
               <w:rPr>
-                <w:rFonts w:ascii="Arial Narrow" w:hAnsi="Arial Narrow" w:cs="Arial Narrow"/>
+                <w:rFonts w:ascii="Arial Narrow" w:hAnsi="Arial Narrow" w:eastAsia="Arial Narrow" w:cs="Arial Narrow"/>
                 <w:sz w:val="22"/>
                 <w:szCs w:val="22"/>
                 <w:u w:val="single"/>
@@ -12742,7 +12814,7 @@
             </w:r>
             <w:r>
               <w:rPr>
-                <w:rFonts w:ascii="Arial Narrow" w:hAnsi="Arial Narrow" w:cs="Arial Narrow"/>
+                <w:rFonts w:ascii="Arial Narrow" w:hAnsi="Arial Narrow" w:eastAsia="Arial Narrow" w:cs="Arial Narrow"/>
               </w:rPr>
             </w:r>
           </w:p>
@@ -12790,7 +12862,7 @@
             </w:r>
             <w:r>
               <w:rPr>
-                <w:rFonts w:ascii="Arial Narrow" w:hAnsi="Arial Narrow" w:cs="Arial Narrow"/>
+                <w:rFonts w:ascii="Arial Narrow" w:hAnsi="Arial Narrow" w:eastAsia="Arial Narrow" w:cs="Arial Narrow"/>
                 <w:sz w:val="22"/>
                 <w:szCs w:val="22"/>
                 <w:u w:val="single"/>
@@ -12829,7 +12901,7 @@
             </w:r>
             <w:r>
               <w:rPr>
-                <w:rFonts w:ascii="Arial Narrow" w:hAnsi="Arial Narrow" w:cs="Arial Narrow"/>
+                <w:rFonts w:ascii="Arial Narrow" w:hAnsi="Arial Narrow" w:eastAsia="Arial Narrow" w:cs="Arial Narrow"/>
                 <w:sz w:val="22"/>
                 <w:szCs w:val="22"/>
                 <w:u w:val="single"/>
@@ -12868,7 +12940,7 @@
             </w:r>
             <w:r>
               <w:rPr>
-                <w:rFonts w:ascii="Arial Narrow" w:hAnsi="Arial Narrow" w:cs="Arial Narrow"/>
+                <w:rFonts w:ascii="Arial Narrow" w:hAnsi="Arial Narrow" w:eastAsia="Arial Narrow" w:cs="Arial Narrow"/>
                 <w:sz w:val="22"/>
                 <w:szCs w:val="22"/>
                 <w:u w:val="single"/>
@@ -12907,7 +12979,7 @@
             </w:r>
             <w:r>
               <w:rPr>
-                <w:rFonts w:ascii="Arial Narrow" w:hAnsi="Arial Narrow" w:cs="Arial Narrow"/>
+                <w:rFonts w:ascii="Arial Narrow" w:hAnsi="Arial Narrow" w:eastAsia="Arial Narrow" w:cs="Arial Narrow"/>
                 <w:sz w:val="22"/>
                 <w:szCs w:val="22"/>
                 <w:u w:val="single"/>
@@ -12946,7 +13018,7 @@
             </w:r>
             <w:r>
               <w:rPr>
-                <w:rFonts w:ascii="Arial Narrow" w:hAnsi="Arial Narrow" w:cs="Arial Narrow"/>
+                <w:rFonts w:ascii="Arial Narrow" w:hAnsi="Arial Narrow" w:eastAsia="Arial Narrow" w:cs="Arial Narrow"/>
                 <w:sz w:val="22"/>
                 <w:szCs w:val="22"/>
                 <w:u w:val="single"/>
@@ -12980,7 +13052,7 @@
             </w:r>
             <w:r>
               <w:rPr>
-                <w:rFonts w:ascii="Arial Narrow" w:hAnsi="Arial Narrow" w:cs="Arial Narrow"/>
+                <w:rFonts w:ascii="Arial Narrow" w:hAnsi="Arial Narrow" w:eastAsia="Arial Narrow" w:cs="Arial Narrow"/>
               </w:rPr>
             </w:r>
           </w:p>
@@ -13026,7 +13098,7 @@
             </w:r>
             <w:r>
               <w:rPr>
-                <w:rFonts w:ascii="Arial Narrow" w:hAnsi="Arial Narrow" w:cs="Arial Narrow"/>
+                <w:rFonts w:ascii="Arial Narrow" w:hAnsi="Arial Narrow" w:eastAsia="Arial Narrow" w:cs="Arial Narrow"/>
                 <w:sz w:val="20"/>
                 <w:szCs w:val="22"/>
               </w:rPr>
@@ -13072,7 +13144,7 @@
             </w:r>
             <w:r>
               <w:rPr>
-                <w:rFonts w:ascii="Arial Narrow" w:hAnsi="Arial Narrow" w:cs="Arial Narrow"/>
+                <w:rFonts w:ascii="Arial Narrow" w:hAnsi="Arial Narrow" w:eastAsia="Arial Narrow" w:cs="Arial Narrow"/>
                 <w:sz w:val="20"/>
                 <w:szCs w:val="22"/>
                 <w:u w:val="single"/>
@@ -13116,7 +13188,7 @@
             </w:r>
             <w:r>
               <w:rPr>
-                <w:rFonts w:ascii="Arial Narrow" w:hAnsi="Arial Narrow" w:cs="Arial Narrow"/>
+                <w:rFonts w:ascii="Arial Narrow" w:hAnsi="Arial Narrow" w:eastAsia="Arial Narrow" w:cs="Arial Narrow"/>
               </w:rPr>
             </w:r>
           </w:p>
@@ -13149,7 +13221,7 @@
             </w:r>
             <w:r>
               <w:rPr>
-                <w:rFonts w:ascii="Arial Narrow" w:hAnsi="Arial Narrow" w:cs="Arial Narrow"/>
+                <w:rFonts w:ascii="Arial Narrow" w:hAnsi="Arial Narrow" w:eastAsia="Arial Narrow" w:cs="Arial Narrow"/>
                 <w:sz w:val="20"/>
                 <w:u w:val="single"/>
               </w:rPr>
@@ -13184,7 +13256,7 @@
             </w:r>
             <w:r>
               <w:rPr>
-                <w:rFonts w:ascii="Arial Narrow" w:hAnsi="Arial Narrow" w:cs="Arial Narrow"/>
+                <w:rFonts w:ascii="Arial Narrow" w:hAnsi="Arial Narrow" w:eastAsia="Arial Narrow" w:cs="Arial Narrow"/>
                 <w:sz w:val="20"/>
                 <w:u w:val="single"/>
               </w:rPr>
@@ -13219,7 +13291,7 @@
             </w:r>
             <w:r>
               <w:rPr>
-                <w:rFonts w:ascii="Arial Narrow" w:hAnsi="Arial Narrow" w:cs="Arial Narrow"/>
+                <w:rFonts w:ascii="Arial Narrow" w:hAnsi="Arial Narrow" w:eastAsia="Arial Narrow" w:cs="Arial Narrow"/>
                 <w:sz w:val="20"/>
                 <w:u w:val="single"/>
               </w:rPr>
@@ -13254,7 +13326,7 @@
             </w:r>
             <w:r>
               <w:rPr>
-                <w:rFonts w:ascii="Arial Narrow" w:hAnsi="Arial Narrow" w:cs="Arial Narrow"/>
+                <w:rFonts w:ascii="Arial Narrow" w:hAnsi="Arial Narrow" w:eastAsia="Arial Narrow" w:cs="Arial Narrow"/>
                 <w:sz w:val="20"/>
                 <w:u w:val="single"/>
               </w:rPr>
@@ -13291,12 +13363,11 @@
           <w:b/>
           <w:sz w:val="22"/>
           <w:szCs w:val="22"/>
-          <w:lang w:val="id-ID"/>
         </w:rPr>
       </w:r>
       <w:r>
         <w:rPr>
-          <w:rFonts w:ascii="Arial Narrow" w:hAnsi="Arial Narrow" w:cs="Arial Narrow"/>
+          <w:rFonts w:ascii="Arial Narrow" w:hAnsi="Arial Narrow" w:eastAsia="Arial Narrow" w:cs="Arial Narrow"/>
           <w:b/>
           <w:sz w:val="22"/>
           <w:szCs w:val="22"/>

</xml_diff>